<commit_message>
Substitution of parametric cost data
</commit_message>
<xml_diff>
--- a/index.docx
+++ b/index.docx
@@ -271,13 +271,7 @@
         <w:br/>
       </w:r>
       <w:r>
-        <w:t xml:space="preserve">- This version only includes placeholder (i.e., fake) cost data.</w:t>
-      </w:r>
-      <w:r>
-        <w:br/>
-      </w:r>
-      <w:r>
-        <w:t xml:space="preserve">- Ecological data are being quality controlled and have known erros at this point (i.e., equal riparian areas for left and right bank). Additionally, we need to revisit whether year-0 should be equal to the FWOP for all alternatives.</w:t>
+        <w:t xml:space="preserve">- Ecological data are being quality controlled and have known errors at this point (i.e., equal riparian areas for left and right bank). Additionally, we need to revisit whether year-0 should be equal to the FWOP for all alternatives.</w:t>
       </w:r>
       <w:r>
         <w:br/>
@@ -4382,7 +4376,7 @@
         <w:pStyle w:val="FirstParagraph"/>
       </w:pPr>
       <w:r>
-        <w:t xml:space="preserve">Cost estimates were compiled for each site-scale restoration action following standard cost engineering and real estate methods. Project first cost currently represents a rough-order-of-magnitude estimate inclusive of real estate, restoration actions, pre-construction engineering and design, construction management, monitoring, and adaptive management. Monitoring and adaptive management are currently assumed to comprise 5% of total project first cost and spread over a ten-year window. Interest during construction was computed based on project first costs minus the 5% for monitoring and adaptive management with an assumed construction duration of 12-months for all actions. The FY24 Federal discount rate (2.75%) was used to annualize project first cost, interest during construction, and monitoring and adaptive management expenses over a 50-year planning horizon. Cost data were annualized using the</w:t>
+        <w:t xml:space="preserve">Cost estimates were compiled for each site-scale restoration action following standard cost engineering and real estate methods. At this phase, data are parametric costs for comparative purposes only, which are largely confined to construction activities. At present no real estate, pre-construction engineering and design, construction management, or cultural resources costs were factored in. Monitoring and adaptive management are currently assumed as 2% and 5% of total project first cost and spread over a ten-year window. Operations, maintenance, repair, replacement, and rehabilitation (OMRRR) were assumed as 5% of project first cost applied every 5 years, which is approximately in line with other stream restoration projects (Abera and McKay 2023). Interest during construction was computed based on project first costs with site- and alternative-specific construction durations. The FY24 Federal discount rate (2.75%, USACE 2023) was used to annualize project first cost, interest during construction, and monitoring and adaptive management expenses over a 50-year planning horizon. Cost data were annualized using the</w:t>
       </w:r>
       <w:r>
         <w:t xml:space="preserve"> </w:t>
@@ -4677,67 +4671,67 @@
               <w:jc w:val="center"/>
             </w:pPr>
             <w:r>
-              <w:t xml:space="preserve">16</w:t>
-            </w:r>
-          </w:p>
-        </w:tc>
-        <w:tc>
-          <w:tcPr/>
-          <w:p>
-            <w:pPr>
-              <w:pStyle w:val="Compact"/>
-              <w:jc w:val="center"/>
-            </w:pPr>
-            <w:r>
-              <w:t xml:space="preserve">3,000,000</w:t>
-            </w:r>
-          </w:p>
-        </w:tc>
-        <w:tc>
-          <w:tcPr/>
-          <w:p>
-            <w:pPr>
-              <w:pStyle w:val="Compact"/>
-              <w:jc w:val="center"/>
-            </w:pPr>
-            <w:r>
-              <w:t xml:space="preserve">50,000</w:t>
-            </w:r>
-          </w:p>
-        </w:tc>
-        <w:tc>
-          <w:tcPr/>
-          <w:p>
-            <w:pPr>
-              <w:pStyle w:val="Compact"/>
-              <w:jc w:val="center"/>
-            </w:pPr>
-            <w:r>
-              <w:t xml:space="preserve">100,000</w:t>
-            </w:r>
-          </w:p>
-        </w:tc>
-        <w:tc>
-          <w:tcPr/>
-          <w:p>
-            <w:pPr>
-              <w:pStyle w:val="Compact"/>
-              <w:jc w:val="center"/>
-            </w:pPr>
-            <w:r>
-              <w:t xml:space="preserve">150,000</w:t>
-            </w:r>
-          </w:p>
-        </w:tc>
-        <w:tc>
-          <w:tcPr/>
-          <w:p>
-            <w:pPr>
-              <w:pStyle w:val="Compact"/>
-              <w:jc w:val="center"/>
-            </w:pPr>
-            <w:r>
-              <w:t xml:space="preserve">280,390</w:t>
+              <w:t xml:space="preserve">10</w:t>
+            </w:r>
+          </w:p>
+        </w:tc>
+        <w:tc>
+          <w:tcPr/>
+          <w:p>
+            <w:pPr>
+              <w:pStyle w:val="Compact"/>
+              <w:jc w:val="center"/>
+            </w:pPr>
+            <w:r>
+              <w:t xml:space="preserve">776,047</w:t>
+            </w:r>
+          </w:p>
+        </w:tc>
+        <w:tc>
+          <w:tcPr/>
+          <w:p>
+            <w:pPr>
+              <w:pStyle w:val="Compact"/>
+              <w:jc w:val="center"/>
+            </w:pPr>
+            <w:r>
+              <w:t xml:space="preserve">15,521</w:t>
+            </w:r>
+          </w:p>
+        </w:tc>
+        <w:tc>
+          <w:tcPr/>
+          <w:p>
+            <w:pPr>
+              <w:pStyle w:val="Compact"/>
+              <w:jc w:val="center"/>
+            </w:pPr>
+            <w:r>
+              <w:t xml:space="preserve">38,802</w:t>
+            </w:r>
+          </w:p>
+        </w:tc>
+        <w:tc>
+          <w:tcPr/>
+          <w:p>
+            <w:pPr>
+              <w:pStyle w:val="Compact"/>
+              <w:jc w:val="center"/>
+            </w:pPr>
+            <w:r>
+              <w:t xml:space="preserve">38,802</w:t>
+            </w:r>
+          </w:p>
+        </w:tc>
+        <w:tc>
+          <w:tcPr/>
+          <w:p>
+            <w:pPr>
+              <w:pStyle w:val="Compact"/>
+              <w:jc w:val="center"/>
+            </w:pPr>
+            <w:r>
+              <w:t xml:space="preserve">38,751</w:t>
             </w:r>
           </w:p>
         </w:tc>
@@ -4775,67 +4769,67 @@
               <w:jc w:val="center"/>
             </w:pPr>
             <w:r>
-              <w:t xml:space="preserve">12</w:t>
-            </w:r>
-          </w:p>
-        </w:tc>
-        <w:tc>
-          <w:tcPr/>
-          <w:p>
-            <w:pPr>
-              <w:pStyle w:val="Compact"/>
-              <w:jc w:val="center"/>
-            </w:pPr>
-            <w:r>
-              <w:t xml:space="preserve">2,000,000</w:t>
-            </w:r>
-          </w:p>
-        </w:tc>
-        <w:tc>
-          <w:tcPr/>
-          <w:p>
-            <w:pPr>
-              <w:pStyle w:val="Compact"/>
-              <w:jc w:val="center"/>
-            </w:pPr>
-            <w:r>
-              <w:t xml:space="preserve">50,000</w:t>
-            </w:r>
-          </w:p>
-        </w:tc>
-        <w:tc>
-          <w:tcPr/>
-          <w:p>
-            <w:pPr>
-              <w:pStyle w:val="Compact"/>
-              <w:jc w:val="center"/>
-            </w:pPr>
-            <w:r>
-              <w:t xml:space="preserve">100,000</w:t>
-            </w:r>
-          </w:p>
-        </w:tc>
-        <w:tc>
-          <w:tcPr/>
-          <w:p>
-            <w:pPr>
-              <w:pStyle w:val="Compact"/>
-              <w:jc w:val="center"/>
-            </w:pPr>
-            <w:r>
-              <w:t xml:space="preserve">100,000</w:t>
-            </w:r>
-          </w:p>
-        </w:tc>
-        <w:tc>
-          <w:tcPr/>
-          <w:p>
-            <w:pPr>
-              <w:pStyle w:val="Compact"/>
-              <w:jc w:val="center"/>
-            </w:pPr>
-            <w:r>
-              <w:t xml:space="preserve">192,372</w:t>
+              <w:t xml:space="preserve">9</w:t>
+            </w:r>
+          </w:p>
+        </w:tc>
+        <w:tc>
+          <w:tcPr/>
+          <w:p>
+            <w:pPr>
+              <w:pStyle w:val="Compact"/>
+              <w:jc w:val="center"/>
+            </w:pPr>
+            <w:r>
+              <w:t xml:space="preserve">691,092</w:t>
+            </w:r>
+          </w:p>
+        </w:tc>
+        <w:tc>
+          <w:tcPr/>
+          <w:p>
+            <w:pPr>
+              <w:pStyle w:val="Compact"/>
+              <w:jc w:val="center"/>
+            </w:pPr>
+            <w:r>
+              <w:t xml:space="preserve">13,822</w:t>
+            </w:r>
+          </w:p>
+        </w:tc>
+        <w:tc>
+          <w:tcPr/>
+          <w:p>
+            <w:pPr>
+              <w:pStyle w:val="Compact"/>
+              <w:jc w:val="center"/>
+            </w:pPr>
+            <w:r>
+              <w:t xml:space="preserve">34,555</w:t>
+            </w:r>
+          </w:p>
+        </w:tc>
+        <w:tc>
+          <w:tcPr/>
+          <w:p>
+            <w:pPr>
+              <w:pStyle w:val="Compact"/>
+              <w:jc w:val="center"/>
+            </w:pPr>
+            <w:r>
+              <w:t xml:space="preserve">34,555</w:t>
+            </w:r>
+          </w:p>
+        </w:tc>
+        <w:tc>
+          <w:tcPr/>
+          <w:p>
+            <w:pPr>
+              <w:pStyle w:val="Compact"/>
+              <w:jc w:val="center"/>
+            </w:pPr>
+            <w:r>
+              <w:t xml:space="preserve">34,480</w:t>
             </w:r>
           </w:p>
         </w:tc>
@@ -4873,67 +4867,67 @@
               <w:jc w:val="center"/>
             </w:pPr>
             <w:r>
-              <w:t xml:space="preserve">8</w:t>
-            </w:r>
-          </w:p>
-        </w:tc>
-        <w:tc>
-          <w:tcPr/>
-          <w:p>
-            <w:pPr>
-              <w:pStyle w:val="Compact"/>
-              <w:jc w:val="center"/>
-            </w:pPr>
-            <w:r>
-              <w:t xml:space="preserve">1,000,000</w:t>
-            </w:r>
-          </w:p>
-        </w:tc>
-        <w:tc>
-          <w:tcPr/>
-          <w:p>
-            <w:pPr>
-              <w:pStyle w:val="Compact"/>
-              <w:jc w:val="center"/>
-            </w:pPr>
-            <w:r>
-              <w:t xml:space="preserve">50,000</w:t>
-            </w:r>
-          </w:p>
-        </w:tc>
-        <w:tc>
-          <w:tcPr/>
-          <w:p>
-            <w:pPr>
-              <w:pStyle w:val="Compact"/>
-              <w:jc w:val="center"/>
-            </w:pPr>
-            <w:r>
-              <w:t xml:space="preserve">100,000</w:t>
-            </w:r>
-          </w:p>
-        </w:tc>
-        <w:tc>
-          <w:tcPr/>
-          <w:p>
-            <w:pPr>
-              <w:pStyle w:val="Compact"/>
-              <w:jc w:val="center"/>
-            </w:pPr>
-            <w:r>
-              <w:t xml:space="preserve">50,000</w:t>
-            </w:r>
-          </w:p>
-        </w:tc>
-        <w:tc>
-          <w:tcPr/>
-          <w:p>
-            <w:pPr>
-              <w:pStyle w:val="Compact"/>
-              <w:jc w:val="center"/>
-            </w:pPr>
-            <w:r>
-              <w:t xml:space="preserve">104,697</w:t>
+              <w:t xml:space="preserve">11</w:t>
+            </w:r>
+          </w:p>
+        </w:tc>
+        <w:tc>
+          <w:tcPr/>
+          <w:p>
+            <w:pPr>
+              <w:pStyle w:val="Compact"/>
+              <w:jc w:val="center"/>
+            </w:pPr>
+            <w:r>
+              <w:t xml:space="preserve">798,779</w:t>
+            </w:r>
+          </w:p>
+        </w:tc>
+        <w:tc>
+          <w:tcPr/>
+          <w:p>
+            <w:pPr>
+              <w:pStyle w:val="Compact"/>
+              <w:jc w:val="center"/>
+            </w:pPr>
+            <w:r>
+              <w:t xml:space="preserve">15,976</w:t>
+            </w:r>
+          </w:p>
+        </w:tc>
+        <w:tc>
+          <w:tcPr/>
+          <w:p>
+            <w:pPr>
+              <w:pStyle w:val="Compact"/>
+              <w:jc w:val="center"/>
+            </w:pPr>
+            <w:r>
+              <w:t xml:space="preserve">39,939</w:t>
+            </w:r>
+          </w:p>
+        </w:tc>
+        <w:tc>
+          <w:tcPr/>
+          <w:p>
+            <w:pPr>
+              <w:pStyle w:val="Compact"/>
+              <w:jc w:val="center"/>
+            </w:pPr>
+            <w:r>
+              <w:t xml:space="preserve">39,939</w:t>
+            </w:r>
+          </w:p>
+        </w:tc>
+        <w:tc>
+          <w:tcPr/>
+          <w:p>
+            <w:pPr>
+              <w:pStyle w:val="Compact"/>
+              <w:jc w:val="center"/>
+            </w:pPr>
+            <w:r>
+              <w:t xml:space="preserve">39,920</w:t>
             </w:r>
           </w:p>
         </w:tc>
@@ -5203,19 +5197,19 @@
               <w:jc w:val="center"/>
             </w:pPr>
             <w:r>
-              <w:t xml:space="preserve">3,000,000</w:t>
-            </w:r>
-          </w:p>
-        </w:tc>
-        <w:tc>
-          <w:tcPr/>
-          <w:p>
-            <w:pPr>
-              <w:pStyle w:val="Compact"/>
-              <w:jc w:val="center"/>
-            </w:pPr>
-            <w:r>
-              <w:t xml:space="preserve">280,390</w:t>
+              <w:t xml:space="preserve">776,047</w:t>
+            </w:r>
+          </w:p>
+        </w:tc>
+        <w:tc>
+          <w:tcPr/>
+          <w:p>
+            <w:pPr>
+              <w:pStyle w:val="Compact"/>
+              <w:jc w:val="center"/>
+            </w:pPr>
+            <w:r>
+              <w:t xml:space="preserve">38,751</w:t>
             </w:r>
           </w:p>
         </w:tc>
@@ -5277,19 +5271,19 @@
               <w:jc w:val="center"/>
             </w:pPr>
             <w:r>
-              <w:t xml:space="preserve">2,000,000</w:t>
-            </w:r>
-          </w:p>
-        </w:tc>
-        <w:tc>
-          <w:tcPr/>
-          <w:p>
-            <w:pPr>
-              <w:pStyle w:val="Compact"/>
-              <w:jc w:val="center"/>
-            </w:pPr>
-            <w:r>
-              <w:t xml:space="preserve">192,372</w:t>
+              <w:t xml:space="preserve">691,092</w:t>
+            </w:r>
+          </w:p>
+        </w:tc>
+        <w:tc>
+          <w:tcPr/>
+          <w:p>
+            <w:pPr>
+              <w:pStyle w:val="Compact"/>
+              <w:jc w:val="center"/>
+            </w:pPr>
+            <w:r>
+              <w:t xml:space="preserve">34,480</w:t>
             </w:r>
           </w:p>
         </w:tc>
@@ -5351,19 +5345,19 @@
               <w:jc w:val="center"/>
             </w:pPr>
             <w:r>
-              <w:t xml:space="preserve">1,000,000</w:t>
-            </w:r>
-          </w:p>
-        </w:tc>
-        <w:tc>
-          <w:tcPr/>
-          <w:p>
-            <w:pPr>
-              <w:pStyle w:val="Compact"/>
-              <w:jc w:val="center"/>
-            </w:pPr>
-            <w:r>
-              <w:t xml:space="preserve">104,697</w:t>
+              <w:t xml:space="preserve">798,779</w:t>
+            </w:r>
+          </w:p>
+        </w:tc>
+        <w:tc>
+          <w:tcPr/>
+          <w:p>
+            <w:pPr>
+              <w:pStyle w:val="Compact"/>
+              <w:jc w:val="center"/>
+            </w:pPr>
+            <w:r>
+              <w:t xml:space="preserve">39,920</w:t>
             </w:r>
           </w:p>
         </w:tc>
@@ -5499,19 +5493,19 @@
               <w:jc w:val="center"/>
             </w:pPr>
             <w:r>
-              <w:t xml:space="preserve">3,000,000</w:t>
-            </w:r>
-          </w:p>
-        </w:tc>
-        <w:tc>
-          <w:tcPr/>
-          <w:p>
-            <w:pPr>
-              <w:pStyle w:val="Compact"/>
-              <w:jc w:val="center"/>
-            </w:pPr>
-            <w:r>
-              <w:t xml:space="preserve">280,390</w:t>
+              <w:t xml:space="preserve">1,070,854</w:t>
+            </w:r>
+          </w:p>
+        </w:tc>
+        <w:tc>
+          <w:tcPr/>
+          <w:p>
+            <w:pPr>
+              <w:pStyle w:val="Compact"/>
+              <w:jc w:val="center"/>
+            </w:pPr>
+            <w:r>
+              <w:t xml:space="preserve">53,655</w:t>
             </w:r>
           </w:p>
         </w:tc>
@@ -5573,19 +5567,19 @@
               <w:jc w:val="center"/>
             </w:pPr>
             <w:r>
-              <w:t xml:space="preserve">2,000,000</w:t>
-            </w:r>
-          </w:p>
-        </w:tc>
-        <w:tc>
-          <w:tcPr/>
-          <w:p>
-            <w:pPr>
-              <w:pStyle w:val="Compact"/>
-              <w:jc w:val="center"/>
-            </w:pPr>
-            <w:r>
-              <w:t xml:space="preserve">192,372</w:t>
+              <w:t xml:space="preserve">1,065,670</w:t>
+            </w:r>
+          </w:p>
+        </w:tc>
+        <w:tc>
+          <w:tcPr/>
+          <w:p>
+            <w:pPr>
+              <w:pStyle w:val="Compact"/>
+              <w:jc w:val="center"/>
+            </w:pPr>
+            <w:r>
+              <w:t xml:space="preserve">53,395</w:t>
             </w:r>
           </w:p>
         </w:tc>
@@ -5647,19 +5641,19 @@
               <w:jc w:val="center"/>
             </w:pPr>
             <w:r>
-              <w:t xml:space="preserve">1,000,000</w:t>
-            </w:r>
-          </w:p>
-        </w:tc>
-        <w:tc>
-          <w:tcPr/>
-          <w:p>
-            <w:pPr>
-              <w:pStyle w:val="Compact"/>
-              <w:jc w:val="center"/>
-            </w:pPr>
-            <w:r>
-              <w:t xml:space="preserve">104,697</w:t>
+              <w:t xml:space="preserve">276,233</w:t>
+            </w:r>
+          </w:p>
+        </w:tc>
+        <w:tc>
+          <w:tcPr/>
+          <w:p>
+            <w:pPr>
+              <w:pStyle w:val="Compact"/>
+              <w:jc w:val="center"/>
+            </w:pPr>
+            <w:r>
+              <w:t xml:space="preserve">13,700</w:t>
             </w:r>
           </w:p>
         </w:tc>
@@ -5795,19 +5789,19 @@
               <w:jc w:val="center"/>
             </w:pPr>
             <w:r>
-              <w:t xml:space="preserve">3,000,000</w:t>
-            </w:r>
-          </w:p>
-        </w:tc>
-        <w:tc>
-          <w:tcPr/>
-          <w:p>
-            <w:pPr>
-              <w:pStyle w:val="Compact"/>
-              <w:jc w:val="center"/>
-            </w:pPr>
-            <w:r>
-              <w:t xml:space="preserve">280,390</w:t>
+              <w:t xml:space="preserve">1,002,697</w:t>
+            </w:r>
+          </w:p>
+        </w:tc>
+        <w:tc>
+          <w:tcPr/>
+          <w:p>
+            <w:pPr>
+              <w:pStyle w:val="Compact"/>
+              <w:jc w:val="center"/>
+            </w:pPr>
+            <w:r>
+              <w:t xml:space="preserve">50,154</w:t>
             </w:r>
           </w:p>
         </w:tc>
@@ -5869,19 +5863,19 @@
               <w:jc w:val="center"/>
             </w:pPr>
             <w:r>
-              <w:t xml:space="preserve">2,000,000</w:t>
-            </w:r>
-          </w:p>
-        </w:tc>
-        <w:tc>
-          <w:tcPr/>
-          <w:p>
-            <w:pPr>
-              <w:pStyle w:val="Compact"/>
-              <w:jc w:val="center"/>
-            </w:pPr>
-            <w:r>
-              <w:t xml:space="preserve">192,372</w:t>
+              <w:t xml:space="preserve">880,983</w:t>
+            </w:r>
+          </w:p>
+        </w:tc>
+        <w:tc>
+          <w:tcPr/>
+          <w:p>
+            <w:pPr>
+              <w:pStyle w:val="Compact"/>
+              <w:jc w:val="center"/>
+            </w:pPr>
+            <w:r>
+              <w:t xml:space="preserve">44,066</w:t>
             </w:r>
           </w:p>
         </w:tc>
@@ -5943,19 +5937,19 @@
               <w:jc w:val="center"/>
             </w:pPr>
             <w:r>
-              <w:t xml:space="preserve">1,000,000</w:t>
-            </w:r>
-          </w:p>
-        </w:tc>
-        <w:tc>
-          <w:tcPr/>
-          <w:p>
-            <w:pPr>
-              <w:pStyle w:val="Compact"/>
-              <w:jc w:val="center"/>
-            </w:pPr>
-            <w:r>
-              <w:t xml:space="preserve">104,697</w:t>
+              <w:t xml:space="preserve">257,611</w:t>
+            </w:r>
+          </w:p>
+        </w:tc>
+        <w:tc>
+          <w:tcPr/>
+          <w:p>
+            <w:pPr>
+              <w:pStyle w:val="Compact"/>
+              <w:jc w:val="center"/>
+            </w:pPr>
+            <w:r>
+              <w:t xml:space="preserve">12,777</w:t>
             </w:r>
           </w:p>
         </w:tc>
@@ -6091,19 +6085,19 @@
               <w:jc w:val="center"/>
             </w:pPr>
             <w:r>
-              <w:t xml:space="preserve">3,000,000</w:t>
-            </w:r>
-          </w:p>
-        </w:tc>
-        <w:tc>
-          <w:tcPr/>
-          <w:p>
-            <w:pPr>
-              <w:pStyle w:val="Compact"/>
-              <w:jc w:val="center"/>
-            </w:pPr>
-            <w:r>
-              <w:t xml:space="preserve">280,390</w:t>
+              <w:t xml:space="preserve">557,695</w:t>
+            </w:r>
+          </w:p>
+        </w:tc>
+        <w:tc>
+          <w:tcPr/>
+          <w:p>
+            <w:pPr>
+              <w:pStyle w:val="Compact"/>
+              <w:jc w:val="center"/>
+            </w:pPr>
+            <w:r>
+              <w:t xml:space="preserve">27,754</w:t>
             </w:r>
           </w:p>
         </w:tc>
@@ -6165,19 +6159,19 @@
               <w:jc w:val="center"/>
             </w:pPr>
             <w:r>
-              <w:t xml:space="preserve">2,000,000</w:t>
-            </w:r>
-          </w:p>
-        </w:tc>
-        <w:tc>
-          <w:tcPr/>
-          <w:p>
-            <w:pPr>
-              <w:pStyle w:val="Compact"/>
-              <w:jc w:val="center"/>
-            </w:pPr>
-            <w:r>
-              <w:t xml:space="preserve">192,372</w:t>
+              <w:t xml:space="preserve">498,094</w:t>
+            </w:r>
+          </w:p>
+        </w:tc>
+        <w:tc>
+          <w:tcPr/>
+          <w:p>
+            <w:pPr>
+              <w:pStyle w:val="Compact"/>
+              <w:jc w:val="center"/>
+            </w:pPr>
+            <w:r>
+              <w:t xml:space="preserve">24,767</w:t>
             </w:r>
           </w:p>
         </w:tc>
@@ -6239,19 +6233,19 @@
               <w:jc w:val="center"/>
             </w:pPr>
             <w:r>
-              <w:t xml:space="preserve">1,000,000</w:t>
-            </w:r>
-          </w:p>
-        </w:tc>
-        <w:tc>
-          <w:tcPr/>
-          <w:p>
-            <w:pPr>
-              <w:pStyle w:val="Compact"/>
-              <w:jc w:val="center"/>
-            </w:pPr>
-            <w:r>
-              <w:t xml:space="preserve">104,697</w:t>
+              <w:t xml:space="preserve">276,233</w:t>
+            </w:r>
+          </w:p>
+        </w:tc>
+        <w:tc>
+          <w:tcPr/>
+          <w:p>
+            <w:pPr>
+              <w:pStyle w:val="Compact"/>
+              <w:jc w:val="center"/>
+            </w:pPr>
+            <w:r>
+              <w:t xml:space="preserve">13,700</w:t>
             </w:r>
           </w:p>
         </w:tc>
@@ -6387,19 +6381,19 @@
               <w:jc w:val="center"/>
             </w:pPr>
             <w:r>
-              <w:t xml:space="preserve">3,000,000</w:t>
-            </w:r>
-          </w:p>
-        </w:tc>
-        <w:tc>
-          <w:tcPr/>
-          <w:p>
-            <w:pPr>
-              <w:pStyle w:val="Compact"/>
-              <w:jc w:val="center"/>
-            </w:pPr>
-            <w:r>
-              <w:t xml:space="preserve">280,390</w:t>
+              <w:t xml:space="preserve">394,496</w:t>
+            </w:r>
+          </w:p>
+        </w:tc>
+        <w:tc>
+          <w:tcPr/>
+          <w:p>
+            <w:pPr>
+              <w:pStyle w:val="Compact"/>
+              <w:jc w:val="center"/>
+            </w:pPr>
+            <w:r>
+              <w:t xml:space="preserve">19,599</w:t>
             </w:r>
           </w:p>
         </w:tc>
@@ -6461,19 +6455,19 @@
               <w:jc w:val="center"/>
             </w:pPr>
             <w:r>
-              <w:t xml:space="preserve">2,000,000</w:t>
-            </w:r>
-          </w:p>
-        </w:tc>
-        <w:tc>
-          <w:tcPr/>
-          <w:p>
-            <w:pPr>
-              <w:pStyle w:val="Compact"/>
-              <w:jc w:val="center"/>
-            </w:pPr>
-            <w:r>
-              <w:t xml:space="preserve">192,372</w:t>
+              <w:t xml:space="preserve">400,638</w:t>
+            </w:r>
+          </w:p>
+        </w:tc>
+        <w:tc>
+          <w:tcPr/>
+          <w:p>
+            <w:pPr>
+              <w:pStyle w:val="Compact"/>
+              <w:jc w:val="center"/>
+            </w:pPr>
+            <w:r>
+              <w:t xml:space="preserve">19,904</w:t>
             </w:r>
           </w:p>
         </w:tc>
@@ -6535,19 +6529,19 @@
               <w:jc w:val="center"/>
             </w:pPr>
             <w:r>
-              <w:t xml:space="preserve">1,000,000</w:t>
-            </w:r>
-          </w:p>
-        </w:tc>
-        <w:tc>
-          <w:tcPr/>
-          <w:p>
-            <w:pPr>
-              <w:pStyle w:val="Compact"/>
-              <w:jc w:val="center"/>
-            </w:pPr>
-            <w:r>
-              <w:t xml:space="preserve">104,697</w:t>
+              <w:t xml:space="preserve">276,233</w:t>
+            </w:r>
+          </w:p>
+        </w:tc>
+        <w:tc>
+          <w:tcPr/>
+          <w:p>
+            <w:pPr>
+              <w:pStyle w:val="Compact"/>
+              <w:jc w:val="center"/>
+            </w:pPr>
+            <w:r>
+              <w:t xml:space="preserve">13,700</w:t>
             </w:r>
           </w:p>
         </w:tc>
@@ -6683,19 +6677,19 @@
               <w:jc w:val="center"/>
             </w:pPr>
             <w:r>
-              <w:t xml:space="preserve">3,000,000</w:t>
-            </w:r>
-          </w:p>
-        </w:tc>
-        <w:tc>
-          <w:tcPr/>
-          <w:p>
-            <w:pPr>
-              <w:pStyle w:val="Compact"/>
-              <w:jc w:val="center"/>
-            </w:pPr>
-            <w:r>
-              <w:t xml:space="preserve">280,390</w:t>
+              <w:t xml:space="preserve">1,762,881</w:t>
+            </w:r>
+          </w:p>
+        </w:tc>
+        <w:tc>
+          <w:tcPr/>
+          <w:p>
+            <w:pPr>
+              <w:pStyle w:val="Compact"/>
+              <w:jc w:val="center"/>
+            </w:pPr>
+            <w:r>
+              <w:t xml:space="preserve">87,879</w:t>
             </w:r>
           </w:p>
         </w:tc>
@@ -6757,19 +6751,19 @@
               <w:jc w:val="center"/>
             </w:pPr>
             <w:r>
-              <w:t xml:space="preserve">2,000,000</w:t>
-            </w:r>
-          </w:p>
-        </w:tc>
-        <w:tc>
-          <w:tcPr/>
-          <w:p>
-            <w:pPr>
-              <w:pStyle w:val="Compact"/>
-              <w:jc w:val="center"/>
-            </w:pPr>
-            <w:r>
-              <w:t xml:space="preserve">192,372</w:t>
+              <w:t xml:space="preserve">1,679,017</w:t>
+            </w:r>
+          </w:p>
+        </w:tc>
+        <w:tc>
+          <w:tcPr/>
+          <w:p>
+            <w:pPr>
+              <w:pStyle w:val="Compact"/>
+              <w:jc w:val="center"/>
+            </w:pPr>
+            <w:r>
+              <w:t xml:space="preserve">84,126</w:t>
             </w:r>
           </w:p>
         </w:tc>
@@ -6831,19 +6825,19 @@
               <w:jc w:val="center"/>
             </w:pPr>
             <w:r>
-              <w:t xml:space="preserve">1,000,000</w:t>
-            </w:r>
-          </w:p>
-        </w:tc>
-        <w:tc>
-          <w:tcPr/>
-          <w:p>
-            <w:pPr>
-              <w:pStyle w:val="Compact"/>
-              <w:jc w:val="center"/>
-            </w:pPr>
-            <w:r>
-              <w:t xml:space="preserve">104,697</w:t>
+              <w:t xml:space="preserve">267,190</w:t>
+            </w:r>
+          </w:p>
+        </w:tc>
+        <w:tc>
+          <w:tcPr/>
+          <w:p>
+            <w:pPr>
+              <w:pStyle w:val="Compact"/>
+              <w:jc w:val="center"/>
+            </w:pPr>
+            <w:r>
+              <w:t xml:space="preserve">13,252</w:t>
             </w:r>
           </w:p>
         </w:tc>
@@ -6979,19 +6973,19 @@
               <w:jc w:val="center"/>
             </w:pPr>
             <w:r>
-              <w:t xml:space="preserve">3,000,000</w:t>
-            </w:r>
-          </w:p>
-        </w:tc>
-        <w:tc>
-          <w:tcPr/>
-          <w:p>
-            <w:pPr>
-              <w:pStyle w:val="Compact"/>
-              <w:jc w:val="center"/>
-            </w:pPr>
-            <w:r>
-              <w:t xml:space="preserve">280,390</w:t>
+              <w:t xml:space="preserve">276,883</w:t>
+            </w:r>
+          </w:p>
+        </w:tc>
+        <w:tc>
+          <w:tcPr/>
+          <w:p>
+            <w:pPr>
+              <w:pStyle w:val="Compact"/>
+              <w:jc w:val="center"/>
+            </w:pPr>
+            <w:r>
+              <w:t xml:space="preserve">13,744</w:t>
             </w:r>
           </w:p>
         </w:tc>
@@ -7053,19 +7047,19 @@
               <w:jc w:val="center"/>
             </w:pPr>
             <w:r>
-              <w:t xml:space="preserve">2,000,000</w:t>
-            </w:r>
-          </w:p>
-        </w:tc>
-        <w:tc>
-          <w:tcPr/>
-          <w:p>
-            <w:pPr>
-              <w:pStyle w:val="Compact"/>
-              <w:jc w:val="center"/>
-            </w:pPr>
-            <w:r>
-              <w:t xml:space="preserve">192,372</w:t>
+              <w:t xml:space="preserve">232,705</w:t>
+            </w:r>
+          </w:p>
+        </w:tc>
+        <w:tc>
+          <w:tcPr/>
+          <w:p>
+            <w:pPr>
+              <w:pStyle w:val="Compact"/>
+              <w:jc w:val="center"/>
+            </w:pPr>
+            <w:r>
+              <w:t xml:space="preserve">11,541</w:t>
             </w:r>
           </w:p>
         </w:tc>
@@ -7127,19 +7121,19 @@
               <w:jc w:val="center"/>
             </w:pPr>
             <w:r>
-              <w:t xml:space="preserve">1,000,000</w:t>
-            </w:r>
-          </w:p>
-        </w:tc>
-        <w:tc>
-          <w:tcPr/>
-          <w:p>
-            <w:pPr>
-              <w:pStyle w:val="Compact"/>
-              <w:jc w:val="center"/>
-            </w:pPr>
-            <w:r>
-              <w:t xml:space="preserve">104,697</w:t>
+              <w:t xml:space="preserve">121,714</w:t>
+            </w:r>
+          </w:p>
+        </w:tc>
+        <w:tc>
+          <w:tcPr/>
+          <w:p>
+            <w:pPr>
+              <w:pStyle w:val="Compact"/>
+              <w:jc w:val="center"/>
+            </w:pPr>
+            <w:r>
+              <w:t xml:space="preserve">6,052</w:t>
             </w:r>
           </w:p>
         </w:tc>
@@ -7239,55 +7233,55 @@
               <w:jc w:val="center"/>
             </w:pPr>
             <w:r>
-              <w:t xml:space="preserve">Alternative1</w:t>
-            </w:r>
-          </w:p>
-        </w:tc>
-        <w:tc>
-          <w:tcPr/>
-          <w:p>
-            <w:pPr>
-              <w:pStyle w:val="Compact"/>
-              <w:jc w:val="center"/>
-            </w:pPr>
-            <w:r>
-              <w:t xml:space="preserve">11.1</w:t>
-            </w:r>
-          </w:p>
-        </w:tc>
-        <w:tc>
-          <w:tcPr/>
-          <w:p>
-            <w:pPr>
-              <w:pStyle w:val="Compact"/>
-              <w:jc w:val="center"/>
-            </w:pPr>
-            <w:r>
-              <w:t xml:space="preserve">1.0</w:t>
-            </w:r>
-          </w:p>
-        </w:tc>
-        <w:tc>
-          <w:tcPr/>
-          <w:p>
-            <w:pPr>
-              <w:pStyle w:val="Compact"/>
-              <w:jc w:val="center"/>
-            </w:pPr>
-            <w:r>
-              <w:t xml:space="preserve">3,000,000</w:t>
-            </w:r>
-          </w:p>
-        </w:tc>
-        <w:tc>
-          <w:tcPr/>
-          <w:p>
-            <w:pPr>
-              <w:pStyle w:val="Compact"/>
-              <w:jc w:val="center"/>
-            </w:pPr>
-            <w:r>
-              <w:t xml:space="preserve">280,390</w:t>
+              <w:t xml:space="preserve">Alternative2</w:t>
+            </w:r>
+          </w:p>
+        </w:tc>
+        <w:tc>
+          <w:tcPr/>
+          <w:p>
+            <w:pPr>
+              <w:pStyle w:val="Compact"/>
+              <w:jc w:val="center"/>
+            </w:pPr>
+            <w:r>
+              <w:t xml:space="preserve">16.4</w:t>
+            </w:r>
+          </w:p>
+        </w:tc>
+        <w:tc>
+          <w:tcPr/>
+          <w:p>
+            <w:pPr>
+              <w:pStyle w:val="Compact"/>
+              <w:jc w:val="center"/>
+            </w:pPr>
+            <w:r>
+              <w:t xml:space="preserve">6.3</w:t>
+            </w:r>
+          </w:p>
+        </w:tc>
+        <w:tc>
+          <w:tcPr/>
+          <w:p>
+            <w:pPr>
+              <w:pStyle w:val="Compact"/>
+              <w:jc w:val="center"/>
+            </w:pPr>
+            <w:r>
+              <w:t xml:space="preserve">551,647</w:t>
+            </w:r>
+          </w:p>
+        </w:tc>
+        <w:tc>
+          <w:tcPr/>
+          <w:p>
+            <w:pPr>
+              <w:pStyle w:val="Compact"/>
+              <w:jc w:val="center"/>
+            </w:pPr>
+            <w:r>
+              <w:t xml:space="preserve">27,453</w:t>
             </w:r>
           </w:p>
         </w:tc>
@@ -7313,80 +7307,6 @@
               <w:jc w:val="center"/>
             </w:pPr>
             <w:r>
-              <w:t xml:space="preserve">Alternative2</w:t>
-            </w:r>
-          </w:p>
-        </w:tc>
-        <w:tc>
-          <w:tcPr/>
-          <w:p>
-            <w:pPr>
-              <w:pStyle w:val="Compact"/>
-              <w:jc w:val="center"/>
-            </w:pPr>
-            <w:r>
-              <w:t xml:space="preserve">16.4</w:t>
-            </w:r>
-          </w:p>
-        </w:tc>
-        <w:tc>
-          <w:tcPr/>
-          <w:p>
-            <w:pPr>
-              <w:pStyle w:val="Compact"/>
-              <w:jc w:val="center"/>
-            </w:pPr>
-            <w:r>
-              <w:t xml:space="preserve">6.3</w:t>
-            </w:r>
-          </w:p>
-        </w:tc>
-        <w:tc>
-          <w:tcPr/>
-          <w:p>
-            <w:pPr>
-              <w:pStyle w:val="Compact"/>
-              <w:jc w:val="center"/>
-            </w:pPr>
-            <w:r>
-              <w:t xml:space="preserve">2,000,000</w:t>
-            </w:r>
-          </w:p>
-        </w:tc>
-        <w:tc>
-          <w:tcPr/>
-          <w:p>
-            <w:pPr>
-              <w:pStyle w:val="Compact"/>
-              <w:jc w:val="center"/>
-            </w:pPr>
-            <w:r>
-              <w:t xml:space="preserve">192,372</w:t>
-            </w:r>
-          </w:p>
-        </w:tc>
-      </w:tr>
-      <w:tr>
-        <w:tc>
-          <w:tcPr/>
-          <w:p>
-            <w:pPr>
-              <w:pStyle w:val="Compact"/>
-              <w:jc w:val="center"/>
-            </w:pPr>
-            <w:r>
-              <w:t xml:space="preserve">19A</w:t>
-            </w:r>
-          </w:p>
-        </w:tc>
-        <w:tc>
-          <w:tcPr/>
-          <w:p>
-            <w:pPr>
-              <w:pStyle w:val="Compact"/>
-              <w:jc w:val="center"/>
-            </w:pPr>
-            <w:r>
               <w:t xml:space="preserve">Alternative3</w:t>
             </w:r>
           </w:p>
@@ -7423,19 +7343,19 @@
               <w:jc w:val="center"/>
             </w:pPr>
             <w:r>
-              <w:t xml:space="preserve">1,000,000</w:t>
-            </w:r>
-          </w:p>
-        </w:tc>
-        <w:tc>
-          <w:tcPr/>
-          <w:p>
-            <w:pPr>
-              <w:pStyle w:val="Compact"/>
-              <w:jc w:val="center"/>
-            </w:pPr>
-            <w:r>
-              <w:t xml:space="preserve">104,697</w:t>
+              <w:t xml:space="preserve">228,693</w:t>
+            </w:r>
+          </w:p>
+        </w:tc>
+        <w:tc>
+          <w:tcPr/>
+          <w:p>
+            <w:pPr>
+              <w:pStyle w:val="Compact"/>
+              <w:jc w:val="center"/>
+            </w:pPr>
+            <w:r>
+              <w:t xml:space="preserve">11,352</w:t>
             </w:r>
           </w:p>
         </w:tc>
@@ -7443,7 +7363,7 @@
     </w:tbl>
     <w:bookmarkEnd w:id="43"/>
     <w:bookmarkEnd w:id="44"/>
-    <w:bookmarkStart w:id="69" w:name="site-by-site-analysis"/>
+    <w:bookmarkStart w:id="72" w:name="site-by-site-analysis"/>
     <w:p>
       <w:pPr>
         <w:pStyle w:val="Heading1"/>
@@ -7616,7 +7536,7 @@
         <w:pStyle w:val="Compact"/>
       </w:pPr>
       <w:r>
-        <w:t xml:space="preserve">Alternative1: Insert text.</w:t>
+        <w:t xml:space="preserve">FWOP: Future WithOut Project.</w:t>
       </w:r>
       <w:r>
         <w:br/>
@@ -7631,7 +7551,7 @@
         <w:pStyle w:val="Compact"/>
       </w:pPr>
       <w:r>
-        <w:t xml:space="preserve">Alternative2: Insert text.</w:t>
+        <w:t xml:space="preserve">Alternative1: Concrete channel removal with extensive riparian restoration.</w:t>
       </w:r>
       <w:r>
         <w:br/>
@@ -7646,7 +7566,22 @@
         <w:pStyle w:val="Compact"/>
       </w:pPr>
       <w:r>
-        <w:t xml:space="preserve">Alternative3: Insert text.</w:t>
+        <w:t xml:space="preserve">Alternative2: Remove concrete channel with small-scale channel restoration.</w:t>
+      </w:r>
+      <w:r>
+        <w:br/>
+      </w:r>
+    </w:p>
+    <w:p>
+      <w:pPr>
+        <w:numPr>
+          <w:ilvl w:val="0"/>
+          <w:numId w:val="1001"/>
+        </w:numPr>
+        <w:pStyle w:val="Compact"/>
+      </w:pPr>
+      <w:r>
+        <w:t xml:space="preserve">Alternative3: Chain of wetlands.</w:t>
       </w:r>
     </w:p>
     <w:p>
@@ -7891,31 +7826,31 @@
               <w:jc w:val="center"/>
             </w:pPr>
             <w:r>
-              <w:t xml:space="preserve">104,697</w:t>
-            </w:r>
-          </w:p>
-        </w:tc>
-        <w:tc>
-          <w:tcPr/>
-          <w:p>
-            <w:pPr>
-              <w:pStyle w:val="Compact"/>
-              <w:jc w:val="center"/>
-            </w:pPr>
-            <w:r>
-              <w:t xml:space="preserve">12,980</w:t>
-            </w:r>
-          </w:p>
-        </w:tc>
-        <w:tc>
-          <w:tcPr/>
-          <w:p>
-            <w:pPr>
-              <w:pStyle w:val="Compact"/>
-              <w:jc w:val="center"/>
-            </w:pPr>
-            <w:r>
-              <w:t xml:space="preserve">1,000,000</w:t>
+              <w:t xml:space="preserve">39,920</w:t>
+            </w:r>
+          </w:p>
+        </w:tc>
+        <w:tc>
+          <w:tcPr/>
+          <w:p>
+            <w:pPr>
+              <w:pStyle w:val="Compact"/>
+              <w:jc w:val="center"/>
+            </w:pPr>
+            <w:r>
+              <w:t xml:space="preserve">4,949</w:t>
+            </w:r>
+          </w:p>
+        </w:tc>
+        <w:tc>
+          <w:tcPr/>
+          <w:p>
+            <w:pPr>
+              <w:pStyle w:val="Compact"/>
+              <w:jc w:val="center"/>
+            </w:pPr>
+            <w:r>
+              <w:t xml:space="preserve">798,779</w:t>
             </w:r>
           </w:p>
         </w:tc>
@@ -8155,43 +8090,43 @@
               <w:jc w:val="center"/>
             </w:pPr>
             <w:r>
-              <w:t xml:space="preserve">280,390</w:t>
-            </w:r>
-          </w:p>
-        </w:tc>
-        <w:tc>
-          <w:tcPr/>
-          <w:p>
-            <w:pPr>
-              <w:pStyle w:val="Compact"/>
-              <w:jc w:val="center"/>
-            </w:pPr>
-            <w:r>
-              <w:t xml:space="preserve">38,418.13</w:t>
-            </w:r>
-          </w:p>
-        </w:tc>
-        <w:tc>
-          <w:tcPr/>
-          <w:p>
-            <w:pPr>
-              <w:pStyle w:val="Compact"/>
-              <w:jc w:val="center"/>
-            </w:pPr>
-            <w:r>
-              <w:t xml:space="preserve">3,000,000.00</w:t>
-            </w:r>
-          </w:p>
-        </w:tc>
-        <w:tc>
-          <w:tcPr/>
-          <w:p>
-            <w:pPr>
-              <w:pStyle w:val="Compact"/>
-              <w:jc w:val="center"/>
-            </w:pPr>
-            <w:r>
-              <w:t xml:space="preserve">0</w:t>
+              <w:t xml:space="preserve">38,751</w:t>
+            </w:r>
+          </w:p>
+        </w:tc>
+        <w:tc>
+          <w:tcPr/>
+          <w:p>
+            <w:pPr>
+              <w:pStyle w:val="Compact"/>
+              <w:jc w:val="center"/>
+            </w:pPr>
+            <w:r>
+              <w:t xml:space="preserve">5,309.57</w:t>
+            </w:r>
+          </w:p>
+        </w:tc>
+        <w:tc>
+          <w:tcPr/>
+          <w:p>
+            <w:pPr>
+              <w:pStyle w:val="Compact"/>
+              <w:jc w:val="center"/>
+            </w:pPr>
+            <w:r>
+              <w:t xml:space="preserve">776,047.00</w:t>
+            </w:r>
+          </w:p>
+        </w:tc>
+        <w:tc>
+          <w:tcPr/>
+          <w:p>
+            <w:pPr>
+              <w:pStyle w:val="Compact"/>
+              <w:jc w:val="center"/>
+            </w:pPr>
+            <w:r>
+              <w:t xml:space="preserve">1</w:t>
             </w:r>
           </w:p>
         </w:tc>
@@ -8241,43 +8176,43 @@
               <w:jc w:val="center"/>
             </w:pPr>
             <w:r>
-              <w:t xml:space="preserve">192,372</w:t>
-            </w:r>
-          </w:p>
-        </w:tc>
-        <w:tc>
-          <w:tcPr/>
-          <w:p>
-            <w:pPr>
-              <w:pStyle w:val="Compact"/>
-              <w:jc w:val="center"/>
-            </w:pPr>
-            <w:r>
-              <w:t xml:space="preserve">34,174.57</w:t>
-            </w:r>
-          </w:p>
-        </w:tc>
-        <w:tc>
-          <w:tcPr/>
-          <w:p>
-            <w:pPr>
-              <w:pStyle w:val="Compact"/>
-              <w:jc w:val="center"/>
-            </w:pPr>
-            <w:r>
-              <w:t xml:space="preserve">2,000,000.00</w:t>
-            </w:r>
-          </w:p>
-        </w:tc>
-        <w:tc>
-          <w:tcPr/>
-          <w:p>
-            <w:pPr>
-              <w:pStyle w:val="Compact"/>
-              <w:jc w:val="center"/>
-            </w:pPr>
-            <w:r>
-              <w:t xml:space="preserve">0</w:t>
+              <w:t xml:space="preserve">34,480</w:t>
+            </w:r>
+          </w:p>
+        </w:tc>
+        <w:tc>
+          <w:tcPr/>
+          <w:p>
+            <w:pPr>
+              <w:pStyle w:val="Compact"/>
+              <w:jc w:val="center"/>
+            </w:pPr>
+            <w:r>
+              <w:t xml:space="preserve">6,125.30</w:t>
+            </w:r>
+          </w:p>
+        </w:tc>
+        <w:tc>
+          <w:tcPr/>
+          <w:p>
+            <w:pPr>
+              <w:pStyle w:val="Compact"/>
+              <w:jc w:val="center"/>
+            </w:pPr>
+            <w:r>
+              <w:t xml:space="preserve">691,092.00</w:t>
+            </w:r>
+          </w:p>
+        </w:tc>
+        <w:tc>
+          <w:tcPr/>
+          <w:p>
+            <w:pPr>
+              <w:pStyle w:val="Compact"/>
+              <w:jc w:val="center"/>
+            </w:pPr>
+            <w:r>
+              <w:t xml:space="preserve">1</w:t>
             </w:r>
           </w:p>
         </w:tc>
@@ -8327,31 +8262,31 @@
               <w:jc w:val="center"/>
             </w:pPr>
             <w:r>
-              <w:t xml:space="preserve">104,697</w:t>
-            </w:r>
-          </w:p>
-        </w:tc>
-        <w:tc>
-          <w:tcPr/>
-          <w:p>
-            <w:pPr>
-              <w:pStyle w:val="Compact"/>
-              <w:jc w:val="center"/>
-            </w:pPr>
-            <w:r>
-              <w:t xml:space="preserve">12,979.57</w:t>
-            </w:r>
-          </w:p>
-        </w:tc>
-        <w:tc>
-          <w:tcPr/>
-          <w:p>
-            <w:pPr>
-              <w:pStyle w:val="Compact"/>
-              <w:jc w:val="center"/>
-            </w:pPr>
-            <w:r>
-              <w:t xml:space="preserve">1,000,000.00</w:t>
+              <w:t xml:space="preserve">39,920</w:t>
+            </w:r>
+          </w:p>
+        </w:tc>
+        <w:tc>
+          <w:tcPr/>
+          <w:p>
+            <w:pPr>
+              <w:pStyle w:val="Compact"/>
+              <w:jc w:val="center"/>
+            </w:pPr>
+            <w:r>
+              <w:t xml:space="preserve">4,949.06</w:t>
+            </w:r>
+          </w:p>
+        </w:tc>
+        <w:tc>
+          <w:tcPr/>
+          <w:p>
+            <w:pPr>
+              <w:pStyle w:val="Compact"/>
+              <w:jc w:val="center"/>
+            </w:pPr>
+            <w:r>
+              <w:t xml:space="preserve">798,779.00</w:t>
             </w:r>
           </w:p>
         </w:tc>
@@ -8412,7 +8347,7 @@
         <w:pStyle w:val="Compact"/>
       </w:pPr>
       <w:r>
-        <w:t xml:space="preserve">Alternative1: Insert text.</w:t>
+        <w:t xml:space="preserve">FWOP: Future WithOut Project.</w:t>
       </w:r>
       <w:r>
         <w:br/>
@@ -8427,7 +8362,7 @@
         <w:pStyle w:val="Compact"/>
       </w:pPr>
       <w:r>
-        <w:t xml:space="preserve">Alternative2: Insert text.</w:t>
+        <w:t xml:space="preserve">Alternative1: Concrete channel removal with left bank wetland.</w:t>
       </w:r>
       <w:r>
         <w:br/>
@@ -8442,7 +8377,22 @@
         <w:pStyle w:val="Compact"/>
       </w:pPr>
       <w:r>
-        <w:t xml:space="preserve">Alternative3: Insert text.</w:t>
+        <w:t xml:space="preserve">Alternative2: Concrete channel removal with bankfull bench.</w:t>
+      </w:r>
+      <w:r>
+        <w:br/>
+      </w:r>
+    </w:p>
+    <w:p>
+      <w:pPr>
+        <w:numPr>
+          <w:ilvl w:val="0"/>
+          <w:numId w:val="1002"/>
+        </w:numPr>
+        <w:pStyle w:val="Compact"/>
+      </w:pPr>
+      <w:r>
+        <w:t xml:space="preserve">Alternative3: Stabilization with natural bed and grade control.</w:t>
       </w:r>
     </w:p>
     <w:p>
@@ -8687,31 +8637,31 @@
               <w:jc w:val="center"/>
             </w:pPr>
             <w:r>
-              <w:t xml:space="preserve">104,697</w:t>
-            </w:r>
-          </w:p>
-        </w:tc>
-        <w:tc>
-          <w:tcPr/>
-          <w:p>
-            <w:pPr>
-              <w:pStyle w:val="Compact"/>
-              <w:jc w:val="center"/>
-            </w:pPr>
-            <w:r>
-              <w:t xml:space="preserve">17,924</w:t>
-            </w:r>
-          </w:p>
-        </w:tc>
-        <w:tc>
-          <w:tcPr/>
-          <w:p>
-            <w:pPr>
-              <w:pStyle w:val="Compact"/>
-              <w:jc w:val="center"/>
-            </w:pPr>
-            <w:r>
-              <w:t xml:space="preserve">1,000,000</w:t>
+              <w:t xml:space="preserve">13,700</w:t>
+            </w:r>
+          </w:p>
+        </w:tc>
+        <w:tc>
+          <w:tcPr/>
+          <w:p>
+            <w:pPr>
+              <w:pStyle w:val="Compact"/>
+              <w:jc w:val="center"/>
+            </w:pPr>
+            <w:r>
+              <w:t xml:space="preserve">2,346</w:t>
+            </w:r>
+          </w:p>
+        </w:tc>
+        <w:tc>
+          <w:tcPr/>
+          <w:p>
+            <w:pPr>
+              <w:pStyle w:val="Compact"/>
+              <w:jc w:val="center"/>
+            </w:pPr>
+            <w:r>
+              <w:t xml:space="preserve">276,233</w:t>
             </w:r>
           </w:p>
         </w:tc>
@@ -8725,68 +8675,6 @@
               <w:jc w:val="center"/>
             </w:pPr>
             <w:r>
-              <w:t xml:space="preserve">17D2E.3.Alternative2</w:t>
-            </w:r>
-          </w:p>
-        </w:tc>
-        <w:tc>
-          <w:tcPr/>
-          <w:p>
-            <w:pPr>
-              <w:pStyle w:val="Compact"/>
-              <w:jc w:val="center"/>
-            </w:pPr>
-            <w:r>
-              <w:t xml:space="preserve">9.77</w:t>
-            </w:r>
-          </w:p>
-        </w:tc>
-        <w:tc>
-          <w:tcPr/>
-          <w:p>
-            <w:pPr>
-              <w:pStyle w:val="Compact"/>
-              <w:jc w:val="center"/>
-            </w:pPr>
-            <w:r>
-              <w:t xml:space="preserve">192,372</w:t>
-            </w:r>
-          </w:p>
-        </w:tc>
-        <w:tc>
-          <w:tcPr/>
-          <w:p>
-            <w:pPr>
-              <w:pStyle w:val="Compact"/>
-              <w:jc w:val="center"/>
-            </w:pPr>
-            <w:r>
-              <w:t xml:space="preserve">22,304</w:t>
-            </w:r>
-          </w:p>
-        </w:tc>
-        <w:tc>
-          <w:tcPr/>
-          <w:p>
-            <w:pPr>
-              <w:pStyle w:val="Compact"/>
-              <w:jc w:val="center"/>
-            </w:pPr>
-            <w:r>
-              <w:t xml:space="preserve">2,000,000</w:t>
-            </w:r>
-          </w:p>
-        </w:tc>
-      </w:tr>
-      <w:tr>
-        <w:tc>
-          <w:tcPr/>
-          <w:p>
-            <w:pPr>
-              <w:pStyle w:val="Compact"/>
-              <w:jc w:val="center"/>
-            </w:pPr>
-            <w:r>
               <w:t xml:space="preserve">17D2E.2.Alternative1</w:t>
             </w:r>
           </w:p>
@@ -8811,31 +8699,31 @@
               <w:jc w:val="center"/>
             </w:pPr>
             <w:r>
-              <w:t xml:space="preserve">280,390</w:t>
-            </w:r>
-          </w:p>
-        </w:tc>
-        <w:tc>
-          <w:tcPr/>
-          <w:p>
-            <w:pPr>
-              <w:pStyle w:val="Compact"/>
-              <w:jc w:val="center"/>
-            </w:pPr>
-            <w:r>
-              <w:t xml:space="preserve">84,630</w:t>
-            </w:r>
-          </w:p>
-        </w:tc>
-        <w:tc>
-          <w:tcPr/>
-          <w:p>
-            <w:pPr>
-              <w:pStyle w:val="Compact"/>
-              <w:jc w:val="center"/>
-            </w:pPr>
-            <w:r>
-              <w:t xml:space="preserve">3,000,000</w:t>
+              <w:t xml:space="preserve">53,655</w:t>
+            </w:r>
+          </w:p>
+        </w:tc>
+        <w:tc>
+          <w:tcPr/>
+          <w:p>
+            <w:pPr>
+              <w:pStyle w:val="Compact"/>
+              <w:jc w:val="center"/>
+            </w:pPr>
+            <w:r>
+              <w:t xml:space="preserve">8,038</w:t>
+            </w:r>
+          </w:p>
+        </w:tc>
+        <w:tc>
+          <w:tcPr/>
+          <w:p>
+            <w:pPr>
+              <w:pStyle w:val="Compact"/>
+              <w:jc w:val="center"/>
+            </w:pPr>
+            <w:r>
+              <w:t xml:space="preserve">1,070,854</w:t>
             </w:r>
           </w:p>
         </w:tc>
@@ -9075,31 +8963,31 @@
               <w:jc w:val="center"/>
             </w:pPr>
             <w:r>
-              <w:t xml:space="preserve">280,390</w:t>
-            </w:r>
-          </w:p>
-        </w:tc>
-        <w:tc>
-          <w:tcPr/>
-          <w:p>
-            <w:pPr>
-              <w:pStyle w:val="Compact"/>
-              <w:jc w:val="center"/>
-            </w:pPr>
-            <w:r>
-              <w:t xml:space="preserve">25,933.09</w:t>
-            </w:r>
-          </w:p>
-        </w:tc>
-        <w:tc>
-          <w:tcPr/>
-          <w:p>
-            <w:pPr>
-              <w:pStyle w:val="Compact"/>
-              <w:jc w:val="center"/>
-            </w:pPr>
-            <w:r>
-              <w:t xml:space="preserve">3,000,000.00</w:t>
+              <w:t xml:space="preserve">53,655</w:t>
+            </w:r>
+          </w:p>
+        </w:tc>
+        <w:tc>
+          <w:tcPr/>
+          <w:p>
+            <w:pPr>
+              <w:pStyle w:val="Compact"/>
+              <w:jc w:val="center"/>
+            </w:pPr>
+            <w:r>
+              <w:t xml:space="preserve">4,962.49</w:t>
+            </w:r>
+          </w:p>
+        </w:tc>
+        <w:tc>
+          <w:tcPr/>
+          <w:p>
+            <w:pPr>
+              <w:pStyle w:val="Compact"/>
+              <w:jc w:val="center"/>
+            </w:pPr>
+            <w:r>
+              <w:t xml:space="preserve">1,070,854.00</w:t>
             </w:r>
           </w:p>
         </w:tc>
@@ -9161,31 +9049,31 @@
               <w:jc w:val="center"/>
             </w:pPr>
             <w:r>
-              <w:t xml:space="preserve">192,372</w:t>
-            </w:r>
-          </w:p>
-        </w:tc>
-        <w:tc>
-          <w:tcPr/>
-          <w:p>
-            <w:pPr>
-              <w:pStyle w:val="Compact"/>
-              <w:jc w:val="center"/>
-            </w:pPr>
-            <w:r>
-              <w:t xml:space="preserve">19,686.00</w:t>
-            </w:r>
-          </w:p>
-        </w:tc>
-        <w:tc>
-          <w:tcPr/>
-          <w:p>
-            <w:pPr>
-              <w:pStyle w:val="Compact"/>
-              <w:jc w:val="center"/>
-            </w:pPr>
-            <w:r>
-              <w:t xml:space="preserve">2,000,000.00</w:t>
+              <w:t xml:space="preserve">53,395</w:t>
+            </w:r>
+          </w:p>
+        </w:tc>
+        <w:tc>
+          <w:tcPr/>
+          <w:p>
+            <w:pPr>
+              <w:pStyle w:val="Compact"/>
+              <w:jc w:val="center"/>
+            </w:pPr>
+            <w:r>
+              <w:t xml:space="preserve">5,464.07</w:t>
+            </w:r>
+          </w:p>
+        </w:tc>
+        <w:tc>
+          <w:tcPr/>
+          <w:p>
+            <w:pPr>
+              <w:pStyle w:val="Compact"/>
+              <w:jc w:val="center"/>
+            </w:pPr>
+            <w:r>
+              <w:t xml:space="preserve">1,065,670.00</w:t>
             </w:r>
           </w:p>
         </w:tc>
@@ -9209,7 +9097,7 @@
               <w:jc w:val="center"/>
             </w:pPr>
             <w:r>
-              <w:t xml:space="preserve">1</w:t>
+              <w:t xml:space="preserve">0</w:t>
             </w:r>
           </w:p>
         </w:tc>
@@ -9247,31 +9135,31 @@
               <w:jc w:val="center"/>
             </w:pPr>
             <w:r>
-              <w:t xml:space="preserve">104,697</w:t>
-            </w:r>
-          </w:p>
-        </w:tc>
-        <w:tc>
-          <w:tcPr/>
-          <w:p>
-            <w:pPr>
-              <w:pStyle w:val="Compact"/>
-              <w:jc w:val="center"/>
-            </w:pPr>
-            <w:r>
-              <w:t xml:space="preserve">17,924.23</w:t>
-            </w:r>
-          </w:p>
-        </w:tc>
-        <w:tc>
-          <w:tcPr/>
-          <w:p>
-            <w:pPr>
-              <w:pStyle w:val="Compact"/>
-              <w:jc w:val="center"/>
-            </w:pPr>
-            <w:r>
-              <w:t xml:space="preserve">1,000,000.00</w:t>
+              <w:t xml:space="preserve">13,700</w:t>
+            </w:r>
+          </w:p>
+        </w:tc>
+        <w:tc>
+          <w:tcPr/>
+          <w:p>
+            <w:pPr>
+              <w:pStyle w:val="Compact"/>
+              <w:jc w:val="center"/>
+            </w:pPr>
+            <w:r>
+              <w:t xml:space="preserve">2,345.52</w:t>
+            </w:r>
+          </w:p>
+        </w:tc>
+        <w:tc>
+          <w:tcPr/>
+          <w:p>
+            <w:pPr>
+              <w:pStyle w:val="Compact"/>
+              <w:jc w:val="center"/>
+            </w:pPr>
+            <w:r>
+              <w:t xml:space="preserve">276,233.00</w:t>
             </w:r>
           </w:p>
         </w:tc>
@@ -9340,7 +9228,7 @@
         <w:pStyle w:val="Compact"/>
       </w:pPr>
       <w:r>
-        <w:t xml:space="preserve">Alternative1: Insert text.</w:t>
+        <w:t xml:space="preserve">FWOP: Future WithOut Project.</w:t>
       </w:r>
       <w:r>
         <w:br/>
@@ -9355,7 +9243,7 @@
         <w:pStyle w:val="Compact"/>
       </w:pPr>
       <w:r>
-        <w:t xml:space="preserve">Alternative2: Insert text.</w:t>
+        <w:t xml:space="preserve">Alternative1: Channel and bank stabilization with beaver removal.</w:t>
       </w:r>
       <w:r>
         <w:br/>
@@ -9370,7 +9258,22 @@
         <w:pStyle w:val="Compact"/>
       </w:pPr>
       <w:r>
-        <w:t xml:space="preserve">Alternative3: Insert text.</w:t>
+        <w:t xml:space="preserve">Alternative2: Channel and bank stabilization.</w:t>
+      </w:r>
+      <w:r>
+        <w:br/>
+      </w:r>
+    </w:p>
+    <w:p>
+      <w:pPr>
+        <w:numPr>
+          <w:ilvl w:val="0"/>
+          <w:numId w:val="1003"/>
+        </w:numPr>
+        <w:pStyle w:val="Compact"/>
+      </w:pPr>
+      <w:r>
+        <w:t xml:space="preserve">Alternative3: Bank stabilization only.</w:t>
       </w:r>
     </w:p>
     <w:p>
@@ -9591,55 +9494,55 @@
               <w:jc w:val="center"/>
             </w:pPr>
             <w:r>
-              <w:t xml:space="preserve">17B.3.Alternative2</w:t>
-            </w:r>
-          </w:p>
-        </w:tc>
-        <w:tc>
-          <w:tcPr/>
-          <w:p>
-            <w:pPr>
-              <w:pStyle w:val="Compact"/>
-              <w:jc w:val="center"/>
-            </w:pPr>
-            <w:r>
-              <w:t xml:space="preserve">4.39</w:t>
-            </w:r>
-          </w:p>
-        </w:tc>
-        <w:tc>
-          <w:tcPr/>
-          <w:p>
-            <w:pPr>
-              <w:pStyle w:val="Compact"/>
-              <w:jc w:val="center"/>
-            </w:pPr>
-            <w:r>
-              <w:t xml:space="preserve">192,372</w:t>
-            </w:r>
-          </w:p>
-        </w:tc>
-        <w:tc>
-          <w:tcPr/>
-          <w:p>
-            <w:pPr>
-              <w:pStyle w:val="Compact"/>
-              <w:jc w:val="center"/>
-            </w:pPr>
-            <w:r>
-              <w:t xml:space="preserve">43,805</w:t>
-            </w:r>
-          </w:p>
-        </w:tc>
-        <w:tc>
-          <w:tcPr/>
-          <w:p>
-            <w:pPr>
-              <w:pStyle w:val="Compact"/>
-              <w:jc w:val="center"/>
-            </w:pPr>
-            <w:r>
-              <w:t xml:space="preserve">2,000,000</w:t>
+              <w:t xml:space="preserve">17B.4.Alternative3</w:t>
+            </w:r>
+          </w:p>
+        </w:tc>
+        <w:tc>
+          <w:tcPr/>
+          <w:p>
+            <w:pPr>
+              <w:pStyle w:val="Compact"/>
+              <w:jc w:val="center"/>
+            </w:pPr>
+            <w:r>
+              <w:t xml:space="preserve">1.99</w:t>
+            </w:r>
+          </w:p>
+        </w:tc>
+        <w:tc>
+          <w:tcPr/>
+          <w:p>
+            <w:pPr>
+              <w:pStyle w:val="Compact"/>
+              <w:jc w:val="center"/>
+            </w:pPr>
+            <w:r>
+              <w:t xml:space="preserve">12,777</w:t>
+            </w:r>
+          </w:p>
+        </w:tc>
+        <w:tc>
+          <w:tcPr/>
+          <w:p>
+            <w:pPr>
+              <w:pStyle w:val="Compact"/>
+              <w:jc w:val="center"/>
+            </w:pPr>
+            <w:r>
+              <w:t xml:space="preserve">6,414</w:t>
+            </w:r>
+          </w:p>
+        </w:tc>
+        <w:tc>
+          <w:tcPr/>
+          <w:p>
+            <w:pPr>
+              <w:pStyle w:val="Compact"/>
+              <w:jc w:val="center"/>
+            </w:pPr>
+            <w:r>
+              <w:t xml:space="preserve">257,611</w:t>
             </w:r>
           </w:p>
         </w:tc>
@@ -9677,31 +9580,31 @@
               <w:jc w:val="center"/>
             </w:pPr>
             <w:r>
-              <w:t xml:space="preserve">280,390</w:t>
-            </w:r>
-          </w:p>
-        </w:tc>
-        <w:tc>
-          <w:tcPr/>
-          <w:p>
-            <w:pPr>
-              <w:pStyle w:val="Compact"/>
-              <w:jc w:val="center"/>
-            </w:pPr>
-            <w:r>
-              <w:t xml:space="preserve">65,812</w:t>
-            </w:r>
-          </w:p>
-        </w:tc>
-        <w:tc>
-          <w:tcPr/>
-          <w:p>
-            <w:pPr>
-              <w:pStyle w:val="Compact"/>
-              <w:jc w:val="center"/>
-            </w:pPr>
-            <w:r>
-              <w:t xml:space="preserve">3,000,000</w:t>
+              <w:t xml:space="preserve">50,154</w:t>
+            </w:r>
+          </w:p>
+        </w:tc>
+        <w:tc>
+          <w:tcPr/>
+          <w:p>
+            <w:pPr>
+              <w:pStyle w:val="Compact"/>
+              <w:jc w:val="center"/>
+            </w:pPr>
+            <w:r>
+              <w:t xml:space="preserve">10,002</w:t>
+            </w:r>
+          </w:p>
+        </w:tc>
+        <w:tc>
+          <w:tcPr/>
+          <w:p>
+            <w:pPr>
+              <w:pStyle w:val="Compact"/>
+              <w:jc w:val="center"/>
+            </w:pPr>
+            <w:r>
+              <w:t xml:space="preserve">1,002,697</w:t>
             </w:r>
           </w:p>
         </w:tc>
@@ -9941,31 +9844,31 @@
               <w:jc w:val="center"/>
             </w:pPr>
             <w:r>
-              <w:t xml:space="preserve">280,390</w:t>
-            </w:r>
-          </w:p>
-        </w:tc>
-        <w:tc>
-          <w:tcPr/>
-          <w:p>
-            <w:pPr>
-              <w:pStyle w:val="Compact"/>
-              <w:jc w:val="center"/>
-            </w:pPr>
-            <w:r>
-              <w:t xml:space="preserve">48,942.74</w:t>
-            </w:r>
-          </w:p>
-        </w:tc>
-        <w:tc>
-          <w:tcPr/>
-          <w:p>
-            <w:pPr>
-              <w:pStyle w:val="Compact"/>
-              <w:jc w:val="center"/>
-            </w:pPr>
-            <w:r>
-              <w:t xml:space="preserve">3,000,000.00</w:t>
+              <w:t xml:space="preserve">50,154</w:t>
+            </w:r>
+          </w:p>
+        </w:tc>
+        <w:tc>
+          <w:tcPr/>
+          <w:p>
+            <w:pPr>
+              <w:pStyle w:val="Compact"/>
+              <w:jc w:val="center"/>
+            </w:pPr>
+            <w:r>
+              <w:t xml:space="preserve">8,754.53</w:t>
+            </w:r>
+          </w:p>
+        </w:tc>
+        <w:tc>
+          <w:tcPr/>
+          <w:p>
+            <w:pPr>
+              <w:pStyle w:val="Compact"/>
+              <w:jc w:val="center"/>
+            </w:pPr>
+            <w:r>
+              <w:t xml:space="preserve">1,002,697.00</w:t>
             </w:r>
           </w:p>
         </w:tc>
@@ -10027,31 +9930,31 @@
               <w:jc w:val="center"/>
             </w:pPr>
             <w:r>
-              <w:t xml:space="preserve">192,372</w:t>
-            </w:r>
-          </w:p>
-        </w:tc>
-        <w:tc>
-          <w:tcPr/>
-          <w:p>
-            <w:pPr>
-              <w:pStyle w:val="Compact"/>
-              <w:jc w:val="center"/>
-            </w:pPr>
-            <w:r>
-              <w:t xml:space="preserve">43,805.36</w:t>
-            </w:r>
-          </w:p>
-        </w:tc>
-        <w:tc>
-          <w:tcPr/>
-          <w:p>
-            <w:pPr>
-              <w:pStyle w:val="Compact"/>
-              <w:jc w:val="center"/>
-            </w:pPr>
-            <w:r>
-              <w:t xml:space="preserve">2,000,000.00</w:t>
+              <w:t xml:space="preserve">44,066</w:t>
+            </w:r>
+          </w:p>
+        </w:tc>
+        <w:tc>
+          <w:tcPr/>
+          <w:p>
+            <w:pPr>
+              <w:pStyle w:val="Compact"/>
+              <w:jc w:val="center"/>
+            </w:pPr>
+            <w:r>
+              <w:t xml:space="preserve">10,034.38</w:t>
+            </w:r>
+          </w:p>
+        </w:tc>
+        <w:tc>
+          <w:tcPr/>
+          <w:p>
+            <w:pPr>
+              <w:pStyle w:val="Compact"/>
+              <w:jc w:val="center"/>
+            </w:pPr>
+            <w:r>
+              <w:t xml:space="preserve">880,983.00</w:t>
             </w:r>
           </w:p>
         </w:tc>
@@ -10075,7 +9978,7 @@
               <w:jc w:val="center"/>
             </w:pPr>
             <w:r>
-              <w:t xml:space="preserve">1</w:t>
+              <w:t xml:space="preserve">0</w:t>
             </w:r>
           </w:p>
         </w:tc>
@@ -10113,31 +10016,31 @@
               <w:jc w:val="center"/>
             </w:pPr>
             <w:r>
-              <w:t xml:space="preserve">104,697</w:t>
-            </w:r>
-          </w:p>
-        </w:tc>
-        <w:tc>
-          <w:tcPr/>
-          <w:p>
-            <w:pPr>
-              <w:pStyle w:val="Compact"/>
-              <w:jc w:val="center"/>
-            </w:pPr>
-            <w:r>
-              <w:t xml:space="preserve">52,556.68</w:t>
-            </w:r>
-          </w:p>
-        </w:tc>
-        <w:tc>
-          <w:tcPr/>
-          <w:p>
-            <w:pPr>
-              <w:pStyle w:val="Compact"/>
-              <w:jc w:val="center"/>
-            </w:pPr>
-            <w:r>
-              <w:t xml:space="preserve">1,000,000.00</w:t>
+              <w:t xml:space="preserve">12,777</w:t>
+            </w:r>
+          </w:p>
+        </w:tc>
+        <w:tc>
+          <w:tcPr/>
+          <w:p>
+            <w:pPr>
+              <w:pStyle w:val="Compact"/>
+              <w:jc w:val="center"/>
+            </w:pPr>
+            <w:r>
+              <w:t xml:space="preserve">6,413.78</w:t>
+            </w:r>
+          </w:p>
+        </w:tc>
+        <w:tc>
+          <w:tcPr/>
+          <w:p>
+            <w:pPr>
+              <w:pStyle w:val="Compact"/>
+              <w:jc w:val="center"/>
+            </w:pPr>
+            <w:r>
+              <w:t xml:space="preserve">257,611.00</w:t>
             </w:r>
           </w:p>
         </w:tc>
@@ -10161,7 +10064,7 @@
               <w:jc w:val="center"/>
             </w:pPr>
             <w:r>
-              <w:t xml:space="preserve">0</w:t>
+              <w:t xml:space="preserve">1</w:t>
             </w:r>
           </w:p>
         </w:tc>
@@ -10198,7 +10101,7 @@
         <w:pStyle w:val="Compact"/>
       </w:pPr>
       <w:r>
-        <w:t xml:space="preserve">Alternative1: Insert text.</w:t>
+        <w:t xml:space="preserve">FWOP: Future WithOut Project.</w:t>
       </w:r>
       <w:r>
         <w:br/>
@@ -10213,7 +10116,7 @@
         <w:pStyle w:val="Compact"/>
       </w:pPr>
       <w:r>
-        <w:t xml:space="preserve">Alternative2: Insert text.</w:t>
+        <w:t xml:space="preserve">Alternative1: Channel realignment.</w:t>
       </w:r>
       <w:r>
         <w:br/>
@@ -10228,7 +10131,22 @@
         <w:pStyle w:val="Compact"/>
       </w:pPr>
       <w:r>
-        <w:t xml:space="preserve">Alternative3: Insert text.</w:t>
+        <w:t xml:space="preserve">Alternative2: Channel shaping with bankfull bench.</w:t>
+      </w:r>
+      <w:r>
+        <w:br/>
+      </w:r>
+    </w:p>
+    <w:p>
+      <w:pPr>
+        <w:numPr>
+          <w:ilvl w:val="0"/>
+          <w:numId w:val="1004"/>
+        </w:numPr>
+        <w:pStyle w:val="Compact"/>
+      </w:pPr>
+      <w:r>
+        <w:t xml:space="preserve">Alternative3: Minor instream structures.</w:t>
       </w:r>
     </w:p>
     <w:p>
@@ -10449,68 +10367,6 @@
               <w:jc w:val="center"/>
             </w:pPr>
             <w:r>
-              <w:t xml:space="preserve">2A.3.Alternative2</w:t>
-            </w:r>
-          </w:p>
-        </w:tc>
-        <w:tc>
-          <w:tcPr/>
-          <w:p>
-            <w:pPr>
-              <w:pStyle w:val="Compact"/>
-              <w:jc w:val="center"/>
-            </w:pPr>
-            <w:r>
-              <w:t xml:space="preserve">19.94</w:t>
-            </w:r>
-          </w:p>
-        </w:tc>
-        <w:tc>
-          <w:tcPr/>
-          <w:p>
-            <w:pPr>
-              <w:pStyle w:val="Compact"/>
-              <w:jc w:val="center"/>
-            </w:pPr>
-            <w:r>
-              <w:t xml:space="preserve">192,372</w:t>
-            </w:r>
-          </w:p>
-        </w:tc>
-        <w:tc>
-          <w:tcPr/>
-          <w:p>
-            <w:pPr>
-              <w:pStyle w:val="Compact"/>
-              <w:jc w:val="center"/>
-            </w:pPr>
-            <w:r>
-              <w:t xml:space="preserve">9,647</w:t>
-            </w:r>
-          </w:p>
-        </w:tc>
-        <w:tc>
-          <w:tcPr/>
-          <w:p>
-            <w:pPr>
-              <w:pStyle w:val="Compact"/>
-              <w:jc w:val="center"/>
-            </w:pPr>
-            <w:r>
-              <w:t xml:space="preserve">2,000,000</w:t>
-            </w:r>
-          </w:p>
-        </w:tc>
-      </w:tr>
-      <w:tr>
-        <w:tc>
-          <w:tcPr/>
-          <w:p>
-            <w:pPr>
-              <w:pStyle w:val="Compact"/>
-              <w:jc w:val="center"/>
-            </w:pPr>
-            <w:r>
               <w:t xml:space="preserve">2A.2.Alternative1</w:t>
             </w:r>
           </w:p>
@@ -10535,31 +10391,31 @@
               <w:jc w:val="center"/>
             </w:pPr>
             <w:r>
-              <w:t xml:space="preserve">280,390</w:t>
-            </w:r>
-          </w:p>
-        </w:tc>
-        <w:tc>
-          <w:tcPr/>
-          <w:p>
-            <w:pPr>
-              <w:pStyle w:val="Compact"/>
-              <w:jc w:val="center"/>
-            </w:pPr>
-            <w:r>
-              <w:t xml:space="preserve">23,211</w:t>
-            </w:r>
-          </w:p>
-        </w:tc>
-        <w:tc>
-          <w:tcPr/>
-          <w:p>
-            <w:pPr>
-              <w:pStyle w:val="Compact"/>
-              <w:jc w:val="center"/>
-            </w:pPr>
-            <w:r>
-              <w:t xml:space="preserve">3,000,000</w:t>
+              <w:t xml:space="preserve">27,754</w:t>
+            </w:r>
+          </w:p>
+        </w:tc>
+        <w:tc>
+          <w:tcPr/>
+          <w:p>
+            <w:pPr>
+              <w:pStyle w:val="Compact"/>
+              <w:jc w:val="center"/>
+            </w:pPr>
+            <w:r>
+              <w:t xml:space="preserve">1,169</w:t>
+            </w:r>
+          </w:p>
+        </w:tc>
+        <w:tc>
+          <w:tcPr/>
+          <w:p>
+            <w:pPr>
+              <w:pStyle w:val="Compact"/>
+              <w:jc w:val="center"/>
+            </w:pPr>
+            <w:r>
+              <w:t xml:space="preserve">557,695</w:t>
             </w:r>
           </w:p>
         </w:tc>
@@ -10583,13 +10439,13 @@
         <w:tblCaption w:val="Cost-effectiveness summary."/>
       </w:tblPr>
       <w:tblGrid>
-        <w:gridCol w:w="1335"/>
-        <w:gridCol w:w="1240"/>
-        <w:gridCol w:w="1335"/>
-        <w:gridCol w:w="1145"/>
-        <w:gridCol w:w="1908"/>
-        <w:gridCol w:w="477"/>
-        <w:gridCol w:w="477"/>
+        <w:gridCol w:w="1352"/>
+        <w:gridCol w:w="1255"/>
+        <w:gridCol w:w="1352"/>
+        <w:gridCol w:w="1062"/>
+        <w:gridCol w:w="1931"/>
+        <w:gridCol w:w="482"/>
+        <w:gridCol w:w="482"/>
       </w:tblGrid>
       <w:tr>
         <w:trPr>
@@ -10799,31 +10655,31 @@
               <w:jc w:val="center"/>
             </w:pPr>
             <w:r>
-              <w:t xml:space="preserve">280,390</w:t>
-            </w:r>
-          </w:p>
-        </w:tc>
-        <w:tc>
-          <w:tcPr/>
-          <w:p>
-            <w:pPr>
-              <w:pStyle w:val="Compact"/>
-              <w:jc w:val="center"/>
-            </w:pPr>
-            <w:r>
-              <w:t xml:space="preserve">11,814.24</w:t>
-            </w:r>
-          </w:p>
-        </w:tc>
-        <w:tc>
-          <w:tcPr/>
-          <w:p>
-            <w:pPr>
-              <w:pStyle w:val="Compact"/>
-              <w:jc w:val="center"/>
-            </w:pPr>
-            <w:r>
-              <w:t xml:space="preserve">3,000,000.00</w:t>
+              <w:t xml:space="preserve">27,754</w:t>
+            </w:r>
+          </w:p>
+        </w:tc>
+        <w:tc>
+          <w:tcPr/>
+          <w:p>
+            <w:pPr>
+              <w:pStyle w:val="Compact"/>
+              <w:jc w:val="center"/>
+            </w:pPr>
+            <w:r>
+              <w:t xml:space="preserve">1,169.40</w:t>
+            </w:r>
+          </w:p>
+        </w:tc>
+        <w:tc>
+          <w:tcPr/>
+          <w:p>
+            <w:pPr>
+              <w:pStyle w:val="Compact"/>
+              <w:jc w:val="center"/>
+            </w:pPr>
+            <w:r>
+              <w:t xml:space="preserve">557,695.00</w:t>
             </w:r>
           </w:p>
         </w:tc>
@@ -10885,31 +10741,31 @@
               <w:jc w:val="center"/>
             </w:pPr>
             <w:r>
-              <w:t xml:space="preserve">192,372</w:t>
-            </w:r>
-          </w:p>
-        </w:tc>
-        <w:tc>
-          <w:tcPr/>
-          <w:p>
-            <w:pPr>
-              <w:pStyle w:val="Compact"/>
-              <w:jc w:val="center"/>
-            </w:pPr>
-            <w:r>
-              <w:t xml:space="preserve">9,647.00</w:t>
-            </w:r>
-          </w:p>
-        </w:tc>
-        <w:tc>
-          <w:tcPr/>
-          <w:p>
-            <w:pPr>
-              <w:pStyle w:val="Compact"/>
-              <w:jc w:val="center"/>
-            </w:pPr>
-            <w:r>
-              <w:t xml:space="preserve">2,000,000.00</w:t>
+              <w:t xml:space="preserve">24,767</w:t>
+            </w:r>
+          </w:p>
+        </w:tc>
+        <w:tc>
+          <w:tcPr/>
+          <w:p>
+            <w:pPr>
+              <w:pStyle w:val="Compact"/>
+              <w:jc w:val="center"/>
+            </w:pPr>
+            <w:r>
+              <w:t xml:space="preserve">1,241.99</w:t>
+            </w:r>
+          </w:p>
+        </w:tc>
+        <w:tc>
+          <w:tcPr/>
+          <w:p>
+            <w:pPr>
+              <w:pStyle w:val="Compact"/>
+              <w:jc w:val="center"/>
+            </w:pPr>
+            <w:r>
+              <w:t xml:space="preserve">498,094.00</w:t>
             </w:r>
           </w:p>
         </w:tc>
@@ -10933,7 +10789,7 @@
               <w:jc w:val="center"/>
             </w:pPr>
             <w:r>
-              <w:t xml:space="preserve">1</w:t>
+              <w:t xml:space="preserve">0</w:t>
             </w:r>
           </w:p>
         </w:tc>
@@ -10971,31 +10827,31 @@
               <w:jc w:val="center"/>
             </w:pPr>
             <w:r>
-              <w:t xml:space="preserve">104,697</w:t>
-            </w:r>
-          </w:p>
-        </w:tc>
-        <w:tc>
-          <w:tcPr/>
-          <w:p>
-            <w:pPr>
-              <w:pStyle w:val="Compact"/>
-              <w:jc w:val="center"/>
-            </w:pPr>
-            <w:r>
-              <w:t xml:space="preserve">110,169.98</w:t>
-            </w:r>
-          </w:p>
-        </w:tc>
-        <w:tc>
-          <w:tcPr/>
-          <w:p>
-            <w:pPr>
-              <w:pStyle w:val="Compact"/>
-              <w:jc w:val="center"/>
-            </w:pPr>
-            <w:r>
-              <w:t xml:space="preserve">1,000,000.00</w:t>
+              <w:t xml:space="preserve">13,700</w:t>
+            </w:r>
+          </w:p>
+        </w:tc>
+        <w:tc>
+          <w:tcPr/>
+          <w:p>
+            <w:pPr>
+              <w:pStyle w:val="Compact"/>
+              <w:jc w:val="center"/>
+            </w:pPr>
+            <w:r>
+              <w:t xml:space="preserve">14,416.56</w:t>
+            </w:r>
+          </w:p>
+        </w:tc>
+        <w:tc>
+          <w:tcPr/>
+          <w:p>
+            <w:pPr>
+              <w:pStyle w:val="Compact"/>
+              <w:jc w:val="center"/>
+            </w:pPr>
+            <w:r>
+              <w:t xml:space="preserve">276,233.00</w:t>
             </w:r>
           </w:p>
         </w:tc>
@@ -11056,7 +10912,7 @@
         <w:pStyle w:val="Compact"/>
       </w:pPr>
       <w:r>
-        <w:t xml:space="preserve">Alternative1: Insert text.</w:t>
+        <w:t xml:space="preserve">FWOP: Future WithOut Project.</w:t>
       </w:r>
       <w:r>
         <w:br/>
@@ -11071,7 +10927,7 @@
         <w:pStyle w:val="Compact"/>
       </w:pPr>
       <w:r>
-        <w:t xml:space="preserve">Alternative2: Insert text.</w:t>
+        <w:t xml:space="preserve">Alternative1: Channel realignment.</w:t>
       </w:r>
       <w:r>
         <w:br/>
@@ -11086,7 +10942,22 @@
         <w:pStyle w:val="Compact"/>
       </w:pPr>
       <w:r>
-        <w:t xml:space="preserve">Alternative3: Insert text.</w:t>
+        <w:t xml:space="preserve">Alternative2: Channel shaping with bankfull bench.</w:t>
+      </w:r>
+      <w:r>
+        <w:br/>
+      </w:r>
+    </w:p>
+    <w:p>
+      <w:pPr>
+        <w:numPr>
+          <w:ilvl w:val="0"/>
+          <w:numId w:val="1005"/>
+        </w:numPr>
+        <w:pStyle w:val="Compact"/>
+      </w:pPr>
+      <w:r>
+        <w:t xml:space="preserve">Alternative3: Minor instream structures.</w:t>
       </w:r>
     </w:p>
     <w:p>
@@ -11307,68 +11178,6 @@
               <w:jc w:val="center"/>
             </w:pPr>
             <w:r>
-              <w:t xml:space="preserve">2B.3.Alternative2</w:t>
-            </w:r>
-          </w:p>
-        </w:tc>
-        <w:tc>
-          <w:tcPr/>
-          <w:p>
-            <w:pPr>
-              <w:pStyle w:val="Compact"/>
-              <w:jc w:val="center"/>
-            </w:pPr>
-            <w:r>
-              <w:t xml:space="preserve">22.74</w:t>
-            </w:r>
-          </w:p>
-        </w:tc>
-        <w:tc>
-          <w:tcPr/>
-          <w:p>
-            <w:pPr>
-              <w:pStyle w:val="Compact"/>
-              <w:jc w:val="center"/>
-            </w:pPr>
-            <w:r>
-              <w:t xml:space="preserve">192,372</w:t>
-            </w:r>
-          </w:p>
-        </w:tc>
-        <w:tc>
-          <w:tcPr/>
-          <w:p>
-            <w:pPr>
-              <w:pStyle w:val="Compact"/>
-              <w:jc w:val="center"/>
-            </w:pPr>
-            <w:r>
-              <w:t xml:space="preserve">8,458</w:t>
-            </w:r>
-          </w:p>
-        </w:tc>
-        <w:tc>
-          <w:tcPr/>
-          <w:p>
-            <w:pPr>
-              <w:pStyle w:val="Compact"/>
-              <w:jc w:val="center"/>
-            </w:pPr>
-            <w:r>
-              <w:t xml:space="preserve">2,000,000</w:t>
-            </w:r>
-          </w:p>
-        </w:tc>
-      </w:tr>
-      <w:tr>
-        <w:tc>
-          <w:tcPr/>
-          <w:p>
-            <w:pPr>
-              <w:pStyle w:val="Compact"/>
-              <w:jc w:val="center"/>
-            </w:pPr>
-            <w:r>
               <w:t xml:space="preserve">2B.2.Alternative1</w:t>
             </w:r>
           </w:p>
@@ -11393,31 +11202,31 @@
               <w:jc w:val="center"/>
             </w:pPr>
             <w:r>
-              <w:t xml:space="preserve">280,390</w:t>
-            </w:r>
-          </w:p>
-        </w:tc>
-        <w:tc>
-          <w:tcPr/>
-          <w:p>
-            <w:pPr>
-              <w:pStyle w:val="Compact"/>
-              <w:jc w:val="center"/>
-            </w:pPr>
-            <w:r>
-              <w:t xml:space="preserve">75,028</w:t>
-            </w:r>
-          </w:p>
-        </w:tc>
-        <w:tc>
-          <w:tcPr/>
-          <w:p>
-            <w:pPr>
-              <w:pStyle w:val="Compact"/>
-              <w:jc w:val="center"/>
-            </w:pPr>
-            <w:r>
-              <w:t xml:space="preserve">3,000,000</w:t>
+              <w:t xml:space="preserve">19,599</w:t>
+            </w:r>
+          </w:p>
+        </w:tc>
+        <w:tc>
+          <w:tcPr/>
+          <w:p>
+            <w:pPr>
+              <w:pStyle w:val="Compact"/>
+              <w:jc w:val="center"/>
+            </w:pPr>
+            <w:r>
+              <w:t xml:space="preserve">819</w:t>
+            </w:r>
+          </w:p>
+        </w:tc>
+        <w:tc>
+          <w:tcPr/>
+          <w:p>
+            <w:pPr>
+              <w:pStyle w:val="Compact"/>
+              <w:jc w:val="center"/>
+            </w:pPr>
+            <w:r>
+              <w:t xml:space="preserve">394,496</w:t>
             </w:r>
           </w:p>
         </w:tc>
@@ -11657,31 +11466,31 @@
               <w:jc w:val="center"/>
             </w:pPr>
             <w:r>
-              <w:t xml:space="preserve">280,390</w:t>
-            </w:r>
-          </w:p>
-        </w:tc>
-        <w:tc>
-          <w:tcPr/>
-          <w:p>
-            <w:pPr>
-              <w:pStyle w:val="Compact"/>
-              <w:jc w:val="center"/>
-            </w:pPr>
-            <w:r>
-              <w:t xml:space="preserve">11,723.15</w:t>
-            </w:r>
-          </w:p>
-        </w:tc>
-        <w:tc>
-          <w:tcPr/>
-          <w:p>
-            <w:pPr>
-              <w:pStyle w:val="Compact"/>
-              <w:jc w:val="center"/>
-            </w:pPr>
-            <w:r>
-              <w:t xml:space="preserve">3,000,000.00</w:t>
+              <w:t xml:space="preserve">19,599</w:t>
+            </w:r>
+          </w:p>
+        </w:tc>
+        <w:tc>
+          <w:tcPr/>
+          <w:p>
+            <w:pPr>
+              <w:pStyle w:val="Compact"/>
+              <w:jc w:val="center"/>
+            </w:pPr>
+            <w:r>
+              <w:t xml:space="preserve">819.43</w:t>
+            </w:r>
+          </w:p>
+        </w:tc>
+        <w:tc>
+          <w:tcPr/>
+          <w:p>
+            <w:pPr>
+              <w:pStyle w:val="Compact"/>
+              <w:jc w:val="center"/>
+            </w:pPr>
+            <w:r>
+              <w:t xml:space="preserve">394,496.00</w:t>
             </w:r>
           </w:p>
         </w:tc>
@@ -11743,55 +11552,55 @@
               <w:jc w:val="center"/>
             </w:pPr>
             <w:r>
-              <w:t xml:space="preserve">192,372</w:t>
-            </w:r>
-          </w:p>
-        </w:tc>
-        <w:tc>
-          <w:tcPr/>
-          <w:p>
-            <w:pPr>
-              <w:pStyle w:val="Compact"/>
-              <w:jc w:val="center"/>
-            </w:pPr>
-            <w:r>
-              <w:t xml:space="preserve">8,457.95</w:t>
-            </w:r>
-          </w:p>
-        </w:tc>
-        <w:tc>
-          <w:tcPr/>
-          <w:p>
-            <w:pPr>
-              <w:pStyle w:val="Compact"/>
-              <w:jc w:val="center"/>
-            </w:pPr>
-            <w:r>
-              <w:t xml:space="preserve">2,000,000.00</w:t>
-            </w:r>
-          </w:p>
-        </w:tc>
-        <w:tc>
-          <w:tcPr/>
-          <w:p>
-            <w:pPr>
-              <w:pStyle w:val="Compact"/>
-              <w:jc w:val="center"/>
-            </w:pPr>
-            <w:r>
-              <w:t xml:space="preserve">1</w:t>
-            </w:r>
-          </w:p>
-        </w:tc>
-        <w:tc>
-          <w:tcPr/>
-          <w:p>
-            <w:pPr>
-              <w:pStyle w:val="Compact"/>
-              <w:jc w:val="center"/>
-            </w:pPr>
-            <w:r>
-              <w:t xml:space="preserve">1</w:t>
+              <w:t xml:space="preserve">19,904</w:t>
+            </w:r>
+          </w:p>
+        </w:tc>
+        <w:tc>
+          <w:tcPr/>
+          <w:p>
+            <w:pPr>
+              <w:pStyle w:val="Compact"/>
+              <w:jc w:val="center"/>
+            </w:pPr>
+            <w:r>
+              <w:t xml:space="preserve">875.11</w:t>
+            </w:r>
+          </w:p>
+        </w:tc>
+        <w:tc>
+          <w:tcPr/>
+          <w:p>
+            <w:pPr>
+              <w:pStyle w:val="Compact"/>
+              <w:jc w:val="center"/>
+            </w:pPr>
+            <w:r>
+              <w:t xml:space="preserve">400,638.00</w:t>
+            </w:r>
+          </w:p>
+        </w:tc>
+        <w:tc>
+          <w:tcPr/>
+          <w:p>
+            <w:pPr>
+              <w:pStyle w:val="Compact"/>
+              <w:jc w:val="center"/>
+            </w:pPr>
+            <w:r>
+              <w:t xml:space="preserve">0</w:t>
+            </w:r>
+          </w:p>
+        </w:tc>
+        <w:tc>
+          <w:tcPr/>
+          <w:p>
+            <w:pPr>
+              <w:pStyle w:val="Compact"/>
+              <w:jc w:val="center"/>
+            </w:pPr>
+            <w:r>
+              <w:t xml:space="preserve">0</w:t>
             </w:r>
           </w:p>
         </w:tc>
@@ -11829,31 +11638,31 @@
               <w:jc w:val="center"/>
             </w:pPr>
             <w:r>
-              <w:t xml:space="preserve">104,697</w:t>
-            </w:r>
-          </w:p>
-        </w:tc>
-        <w:tc>
-          <w:tcPr/>
-          <w:p>
-            <w:pPr>
-              <w:pStyle w:val="Compact"/>
-              <w:jc w:val="center"/>
-            </w:pPr>
-            <w:r>
-              <w:t xml:space="preserve">-982,193.92</w:t>
-            </w:r>
-          </w:p>
-        </w:tc>
-        <w:tc>
-          <w:tcPr/>
-          <w:p>
-            <w:pPr>
-              <w:pStyle w:val="Compact"/>
-              <w:jc w:val="center"/>
-            </w:pPr>
-            <w:r>
-              <w:t xml:space="preserve">1,000,000.00</w:t>
+              <w:t xml:space="preserve">13,700</w:t>
+            </w:r>
+          </w:p>
+        </w:tc>
+        <w:tc>
+          <w:tcPr/>
+          <w:p>
+            <w:pPr>
+              <w:pStyle w:val="Compact"/>
+              <w:jc w:val="center"/>
+            </w:pPr>
+            <w:r>
+              <w:t xml:space="preserve">-128,527.35</w:t>
+            </w:r>
+          </w:p>
+        </w:tc>
+        <w:tc>
+          <w:tcPr/>
+          <w:p>
+            <w:pPr>
+              <w:pStyle w:val="Compact"/>
+              <w:jc w:val="center"/>
+            </w:pPr>
+            <w:r>
+              <w:t xml:space="preserve">276,233.00</w:t>
             </w:r>
           </w:p>
         </w:tc>
@@ -11884,7 +11693,7 @@
       </w:tr>
     </w:tbl>
     <w:bookmarkEnd w:id="64"/>
-    <w:bookmarkStart w:id="65" w:name="site-3e"/>
+    <w:bookmarkStart w:id="68" w:name="site-3e"/>
     <w:p>
       <w:pPr>
         <w:pStyle w:val="Heading2"/>
@@ -11914,7 +11723,7 @@
         <w:pStyle w:val="Compact"/>
       </w:pPr>
       <w:r>
-        <w:t xml:space="preserve">Alternative1: Insert text.</w:t>
+        <w:t xml:space="preserve">FWOP: Future WithOut Project.</w:t>
       </w:r>
       <w:r>
         <w:br/>
@@ -11929,7 +11738,7 @@
         <w:pStyle w:val="Compact"/>
       </w:pPr>
       <w:r>
-        <w:t xml:space="preserve">Alternative2: Insert text.</w:t>
+        <w:t xml:space="preserve">Alternative1: Bridge replacement with extensive action.</w:t>
       </w:r>
       <w:r>
         <w:br/>
@@ -11944,11 +11753,820 @@
         <w:pStyle w:val="Compact"/>
       </w:pPr>
       <w:r>
-        <w:t xml:space="preserve">Alternative3: Insert text.</w:t>
-      </w:r>
-    </w:p>
-    <w:bookmarkEnd w:id="65"/>
-    <w:bookmarkStart w:id="66" w:name="site-3f"/>
+        <w:t xml:space="preserve">Alternative2: Brdige replacement with minor action.</w:t>
+      </w:r>
+      <w:r>
+        <w:br/>
+      </w:r>
+    </w:p>
+    <w:p>
+      <w:pPr>
+        <w:numPr>
+          <w:ilvl w:val="0"/>
+          <w:numId w:val="1006"/>
+        </w:numPr>
+        <w:pStyle w:val="Compact"/>
+      </w:pPr>
+      <w:r>
+        <w:t xml:space="preserve">Alternative3: Bank stabilization.</w:t>
+      </w:r>
+    </w:p>
+    <w:p>
+      <w:pPr>
+        <w:pStyle w:val="CaptionedFigure"/>
+      </w:pPr>
+      <w:r>
+        <w:drawing>
+          <wp:inline>
+            <wp:extent cx="5334000" cy="2667000"/>
+            <wp:effectExtent b="0" l="0" r="0" t="0"/>
+            <wp:docPr descr="CEICA Summary for 3E." title="" id="66" name="Picture"/>
+            <a:graphic>
+              <a:graphicData uri="http://schemas.openxmlformats.org/drawingml/2006/picture">
+                <pic:pic>
+                  <pic:nvPicPr>
+                    <pic:cNvPr descr="CEICA.3E.jpeg" id="67" name="Picture"/>
+                    <pic:cNvPicPr>
+                      <a:picLocks noChangeArrowheads="1" noChangeAspect="1"/>
+                    </pic:cNvPicPr>
+                  </pic:nvPicPr>
+                  <pic:blipFill>
+                    <a:blip r:embed="rId65"/>
+                    <a:stretch>
+                      <a:fillRect/>
+                    </a:stretch>
+                  </pic:blipFill>
+                  <pic:spPr bwMode="auto">
+                    <a:xfrm>
+                      <a:off x="0" y="0"/>
+                      <a:ext cx="5334000" cy="2667000"/>
+                    </a:xfrm>
+                    <a:prstGeom prst="rect">
+                      <a:avLst/>
+                    </a:prstGeom>
+                    <a:noFill/>
+                    <a:ln w="9525">
+                      <a:noFill/>
+                      <a:headEnd/>
+                      <a:tailEnd/>
+                    </a:ln>
+                  </pic:spPr>
+                </pic:pic>
+              </a:graphicData>
+            </a:graphic>
+          </wp:inline>
+        </w:drawing>
+      </w:r>
+    </w:p>
+    <w:p>
+      <w:pPr>
+        <w:pStyle w:val="ImageCaption"/>
+      </w:pPr>
+      <w:r>
+        <w:rPr>
+          <w:iCs/>
+          <w:i/>
+        </w:rPr>
+        <w:t xml:space="preserve">CEICA Summary for 3E.</w:t>
+      </w:r>
+    </w:p>
+    <w:p>
+      <w:pPr>
+        <w:pStyle w:val="TableCaption"/>
+      </w:pPr>
+      <w:r>
+        <w:t xml:space="preserve">Incremental cost summary.</w:t>
+      </w:r>
+    </w:p>
+    <w:tbl>
+      <w:tblPr>
+        <w:tblStyle w:val="Table"/>
+        <w:tblW w:type="pct" w:w="5000"/>
+        <w:tblLook w:firstRow="1" w:lastRow="0" w:firstColumn="0" w:lastColumn="0" w:noHBand="0" w:noVBand="0" w:val="0020"/>
+        <w:jc w:val="start"/>
+        <w:tblCaption w:val="Incremental cost summary."/>
+      </w:tblPr>
+      <w:tblGrid>
+        <w:gridCol w:w="1857"/>
+        <w:gridCol w:w="1271"/>
+        <w:gridCol w:w="1368"/>
+        <w:gridCol w:w="1466"/>
+        <w:gridCol w:w="1955"/>
+      </w:tblGrid>
+      <w:tr>
+        <w:trPr>
+          <w:tblHeader w:val="true"/>
+        </w:trPr>
+        <w:tc>
+          <w:tcPr/>
+          <w:p>
+            <w:pPr>
+              <w:pStyle w:val="Compact"/>
+              <w:jc w:val="center"/>
+            </w:pPr>
+            <w:r>
+              <w:t xml:space="preserve">Alt</w:t>
+            </w:r>
+          </w:p>
+        </w:tc>
+        <w:tc>
+          <w:tcPr/>
+          <w:p>
+            <w:pPr>
+              <w:pStyle w:val="Compact"/>
+              <w:jc w:val="center"/>
+            </w:pPr>
+            <w:r>
+              <w:t xml:space="preserve">Lift (AAHU)</w:t>
+            </w:r>
+          </w:p>
+        </w:tc>
+        <w:tc>
+          <w:tcPr/>
+          <w:p>
+            <w:pPr>
+              <w:pStyle w:val="Compact"/>
+              <w:jc w:val="center"/>
+            </w:pPr>
+            <w:r>
+              <w:t xml:space="preserve">Avg Ann Cost</w:t>
+            </w:r>
+          </w:p>
+        </w:tc>
+        <w:tc>
+          <w:tcPr/>
+          <w:p>
+            <w:pPr>
+              <w:pStyle w:val="Compact"/>
+              <w:jc w:val="center"/>
+            </w:pPr>
+            <w:r>
+              <w:t xml:space="preserve">Inc Unit Cost</w:t>
+            </w:r>
+          </w:p>
+        </w:tc>
+        <w:tc>
+          <w:tcPr/>
+          <w:p>
+            <w:pPr>
+              <w:pStyle w:val="Compact"/>
+              <w:jc w:val="center"/>
+            </w:pPr>
+            <w:r>
+              <w:t xml:space="preserve">Project First Cost</w:t>
+            </w:r>
+          </w:p>
+        </w:tc>
+      </w:tr>
+      <w:tr>
+        <w:tc>
+          <w:tcPr/>
+          <w:p>
+            <w:pPr>
+              <w:pStyle w:val="Compact"/>
+              <w:jc w:val="center"/>
+            </w:pPr>
+            <w:r>
+              <w:t xml:space="preserve">3E.1.FWOP</w:t>
+            </w:r>
+          </w:p>
+        </w:tc>
+        <w:tc>
+          <w:tcPr/>
+          <w:p>
+            <w:pPr>
+              <w:pStyle w:val="Compact"/>
+              <w:jc w:val="center"/>
+            </w:pPr>
+            <w:r>
+              <w:t xml:space="preserve">0.00</w:t>
+            </w:r>
+          </w:p>
+        </w:tc>
+        <w:tc>
+          <w:tcPr/>
+          <w:p>
+            <w:pPr>
+              <w:pStyle w:val="Compact"/>
+              <w:jc w:val="center"/>
+            </w:pPr>
+            <w:r>
+              <w:t xml:space="preserve">0</w:t>
+            </w:r>
+          </w:p>
+        </w:tc>
+        <w:tc>
+          <w:tcPr/>
+          <w:p>
+            <w:pPr>
+              <w:pStyle w:val="Compact"/>
+              <w:jc w:val="center"/>
+            </w:pPr>
+            <w:r>
+              <w:t xml:space="preserve">0</w:t>
+            </w:r>
+          </w:p>
+        </w:tc>
+        <w:tc>
+          <w:tcPr/>
+          <w:p>
+            <w:pPr>
+              <w:pStyle w:val="Compact"/>
+              <w:jc w:val="center"/>
+            </w:pPr>
+            <w:r>
+              <w:t xml:space="preserve">0</w:t>
+            </w:r>
+          </w:p>
+        </w:tc>
+      </w:tr>
+      <w:tr>
+        <w:tc>
+          <w:tcPr/>
+          <w:p>
+            <w:pPr>
+              <w:pStyle w:val="Compact"/>
+              <w:jc w:val="center"/>
+            </w:pPr>
+            <w:r>
+              <w:t xml:space="preserve">3E.4.Alternative3</w:t>
+            </w:r>
+          </w:p>
+        </w:tc>
+        <w:tc>
+          <w:tcPr/>
+          <w:p>
+            <w:pPr>
+              <w:pStyle w:val="Compact"/>
+              <w:jc w:val="center"/>
+            </w:pPr>
+            <w:r>
+              <w:t xml:space="preserve">0.82</w:t>
+            </w:r>
+          </w:p>
+        </w:tc>
+        <w:tc>
+          <w:tcPr/>
+          <w:p>
+            <w:pPr>
+              <w:pStyle w:val="Compact"/>
+              <w:jc w:val="center"/>
+            </w:pPr>
+            <w:r>
+              <w:t xml:space="preserve">13,252</w:t>
+            </w:r>
+          </w:p>
+        </w:tc>
+        <w:tc>
+          <w:tcPr/>
+          <w:p>
+            <w:pPr>
+              <w:pStyle w:val="Compact"/>
+              <w:jc w:val="center"/>
+            </w:pPr>
+            <w:r>
+              <w:t xml:space="preserve">16,108</w:t>
+            </w:r>
+          </w:p>
+        </w:tc>
+        <w:tc>
+          <w:tcPr/>
+          <w:p>
+            <w:pPr>
+              <w:pStyle w:val="Compact"/>
+              <w:jc w:val="center"/>
+            </w:pPr>
+            <w:r>
+              <w:t xml:space="preserve">267,190</w:t>
+            </w:r>
+          </w:p>
+        </w:tc>
+      </w:tr>
+      <w:tr>
+        <w:tc>
+          <w:tcPr/>
+          <w:p>
+            <w:pPr>
+              <w:pStyle w:val="Compact"/>
+              <w:jc w:val="center"/>
+            </w:pPr>
+            <w:r>
+              <w:t xml:space="preserve">3E.3.Alternative2</w:t>
+            </w:r>
+          </w:p>
+        </w:tc>
+        <w:tc>
+          <w:tcPr/>
+          <w:p>
+            <w:pPr>
+              <w:pStyle w:val="Compact"/>
+              <w:jc w:val="center"/>
+            </w:pPr>
+            <w:r>
+              <w:t xml:space="preserve">0.97</w:t>
+            </w:r>
+          </w:p>
+        </w:tc>
+        <w:tc>
+          <w:tcPr/>
+          <w:p>
+            <w:pPr>
+              <w:pStyle w:val="Compact"/>
+              <w:jc w:val="center"/>
+            </w:pPr>
+            <w:r>
+              <w:t xml:space="preserve">84,126</w:t>
+            </w:r>
+          </w:p>
+        </w:tc>
+        <w:tc>
+          <w:tcPr/>
+          <w:p>
+            <w:pPr>
+              <w:pStyle w:val="Compact"/>
+              <w:jc w:val="center"/>
+            </w:pPr>
+            <w:r>
+              <w:t xml:space="preserve">498,004</w:t>
+            </w:r>
+          </w:p>
+        </w:tc>
+        <w:tc>
+          <w:tcPr/>
+          <w:p>
+            <w:pPr>
+              <w:pStyle w:val="Compact"/>
+              <w:jc w:val="center"/>
+            </w:pPr>
+            <w:r>
+              <w:t xml:space="preserve">1,679,017</w:t>
+            </w:r>
+          </w:p>
+        </w:tc>
+      </w:tr>
+    </w:tbl>
+    <w:p/>
+    <w:p>
+      <w:pPr>
+        <w:pStyle w:val="TableCaption"/>
+      </w:pPr>
+      <w:r>
+        <w:t xml:space="preserve">Cost-effectiveness summary.</w:t>
+      </w:r>
+    </w:p>
+    <w:tbl>
+      <w:tblPr>
+        <w:tblStyle w:val="Table"/>
+        <w:tblW w:type="pct" w:w="5000"/>
+        <w:tblLook w:firstRow="1" w:lastRow="0" w:firstColumn="0" w:lastColumn="0" w:noHBand="0" w:noVBand="0" w:val="0020"/>
+        <w:jc w:val="start"/>
+        <w:tblCaption w:val="Cost-effectiveness summary."/>
+      </w:tblPr>
+      <w:tblGrid>
+        <w:gridCol w:w="1335"/>
+        <w:gridCol w:w="1240"/>
+        <w:gridCol w:w="1335"/>
+        <w:gridCol w:w="1145"/>
+        <w:gridCol w:w="1908"/>
+        <w:gridCol w:w="477"/>
+        <w:gridCol w:w="477"/>
+      </w:tblGrid>
+      <w:tr>
+        <w:trPr>
+          <w:tblHeader w:val="true"/>
+        </w:trPr>
+        <w:tc>
+          <w:tcPr/>
+          <w:p>
+            <w:pPr>
+              <w:pStyle w:val="Compact"/>
+              <w:jc w:val="center"/>
+            </w:pPr>
+            <w:r>
+              <w:t xml:space="preserve">Alt</w:t>
+            </w:r>
+          </w:p>
+        </w:tc>
+        <w:tc>
+          <w:tcPr/>
+          <w:p>
+            <w:pPr>
+              <w:pStyle w:val="Compact"/>
+              <w:jc w:val="center"/>
+            </w:pPr>
+            <w:r>
+              <w:t xml:space="preserve">Lift (AAHU)</w:t>
+            </w:r>
+          </w:p>
+        </w:tc>
+        <w:tc>
+          <w:tcPr/>
+          <w:p>
+            <w:pPr>
+              <w:pStyle w:val="Compact"/>
+              <w:jc w:val="center"/>
+            </w:pPr>
+            <w:r>
+              <w:t xml:space="preserve">Avg Ann Cost</w:t>
+            </w:r>
+          </w:p>
+        </w:tc>
+        <w:tc>
+          <w:tcPr/>
+          <w:p>
+            <w:pPr>
+              <w:pStyle w:val="Compact"/>
+              <w:jc w:val="center"/>
+            </w:pPr>
+            <w:r>
+              <w:t xml:space="preserve">Unit Cost</w:t>
+            </w:r>
+          </w:p>
+        </w:tc>
+        <w:tc>
+          <w:tcPr/>
+          <w:p>
+            <w:pPr>
+              <w:pStyle w:val="Compact"/>
+              <w:jc w:val="center"/>
+            </w:pPr>
+            <w:r>
+              <w:t xml:space="preserve">Project First Cost</w:t>
+            </w:r>
+          </w:p>
+        </w:tc>
+        <w:tc>
+          <w:tcPr/>
+          <w:p>
+            <w:pPr>
+              <w:pStyle w:val="Compact"/>
+              <w:jc w:val="center"/>
+            </w:pPr>
+            <w:r>
+              <w:t xml:space="preserve">CE?</w:t>
+            </w:r>
+          </w:p>
+        </w:tc>
+        <w:tc>
+          <w:tcPr/>
+          <w:p>
+            <w:pPr>
+              <w:pStyle w:val="Compact"/>
+              <w:jc w:val="center"/>
+            </w:pPr>
+            <w:r>
+              <w:t xml:space="preserve">BB?</w:t>
+            </w:r>
+          </w:p>
+        </w:tc>
+      </w:tr>
+      <w:tr>
+        <w:tc>
+          <w:tcPr/>
+          <w:p>
+            <w:pPr>
+              <w:pStyle w:val="Compact"/>
+              <w:jc w:val="center"/>
+            </w:pPr>
+            <w:r>
+              <w:t xml:space="preserve">FWOP</w:t>
+            </w:r>
+          </w:p>
+        </w:tc>
+        <w:tc>
+          <w:tcPr/>
+          <w:p>
+            <w:pPr>
+              <w:pStyle w:val="Compact"/>
+              <w:jc w:val="center"/>
+            </w:pPr>
+            <w:r>
+              <w:t xml:space="preserve">0.00</w:t>
+            </w:r>
+          </w:p>
+        </w:tc>
+        <w:tc>
+          <w:tcPr/>
+          <w:p>
+            <w:pPr>
+              <w:pStyle w:val="Compact"/>
+              <w:jc w:val="center"/>
+            </w:pPr>
+            <w:r>
+              <w:t xml:space="preserve">0</w:t>
+            </w:r>
+          </w:p>
+        </w:tc>
+        <w:tc>
+          <w:tcPr/>
+          <w:p>
+            <w:pPr>
+              <w:pStyle w:val="Compact"/>
+              <w:jc w:val="center"/>
+            </w:pPr>
+            <w:r>
+              <w:t xml:space="preserve">NaN</w:t>
+            </w:r>
+          </w:p>
+        </w:tc>
+        <w:tc>
+          <w:tcPr/>
+          <w:p>
+            <w:pPr>
+              <w:pStyle w:val="Compact"/>
+              <w:jc w:val="center"/>
+            </w:pPr>
+            <w:r>
+              <w:t xml:space="preserve">0.00</w:t>
+            </w:r>
+          </w:p>
+        </w:tc>
+        <w:tc>
+          <w:tcPr/>
+          <w:p>
+            <w:pPr>
+              <w:pStyle w:val="Compact"/>
+              <w:jc w:val="center"/>
+            </w:pPr>
+            <w:r>
+              <w:t xml:space="preserve">1</w:t>
+            </w:r>
+          </w:p>
+        </w:tc>
+        <w:tc>
+          <w:tcPr/>
+          <w:p>
+            <w:pPr>
+              <w:pStyle w:val="Compact"/>
+              <w:jc w:val="center"/>
+            </w:pPr>
+            <w:r>
+              <w:t xml:space="preserve">1</w:t>
+            </w:r>
+          </w:p>
+        </w:tc>
+      </w:tr>
+      <w:tr>
+        <w:tc>
+          <w:tcPr/>
+          <w:p>
+            <w:pPr>
+              <w:pStyle w:val="Compact"/>
+              <w:jc w:val="center"/>
+            </w:pPr>
+            <w:r>
+              <w:t xml:space="preserve">Alternative1</w:t>
+            </w:r>
+          </w:p>
+        </w:tc>
+        <w:tc>
+          <w:tcPr/>
+          <w:p>
+            <w:pPr>
+              <w:pStyle w:val="Compact"/>
+              <w:jc w:val="center"/>
+            </w:pPr>
+            <w:r>
+              <w:t xml:space="preserve">-1.48</w:t>
+            </w:r>
+          </w:p>
+        </w:tc>
+        <w:tc>
+          <w:tcPr/>
+          <w:p>
+            <w:pPr>
+              <w:pStyle w:val="Compact"/>
+              <w:jc w:val="center"/>
+            </w:pPr>
+            <w:r>
+              <w:t xml:space="preserve">87,879</w:t>
+            </w:r>
+          </w:p>
+        </w:tc>
+        <w:tc>
+          <w:tcPr/>
+          <w:p>
+            <w:pPr>
+              <w:pStyle w:val="Compact"/>
+              <w:jc w:val="center"/>
+            </w:pPr>
+            <w:r>
+              <w:t xml:space="preserve">-59,451.64</w:t>
+            </w:r>
+          </w:p>
+        </w:tc>
+        <w:tc>
+          <w:tcPr/>
+          <w:p>
+            <w:pPr>
+              <w:pStyle w:val="Compact"/>
+              <w:jc w:val="center"/>
+            </w:pPr>
+            <w:r>
+              <w:t xml:space="preserve">1,762,881.00</w:t>
+            </w:r>
+          </w:p>
+        </w:tc>
+        <w:tc>
+          <w:tcPr/>
+          <w:p>
+            <w:pPr>
+              <w:pStyle w:val="Compact"/>
+              <w:jc w:val="center"/>
+            </w:pPr>
+            <w:r>
+              <w:t xml:space="preserve">0</w:t>
+            </w:r>
+          </w:p>
+        </w:tc>
+        <w:tc>
+          <w:tcPr/>
+          <w:p>
+            <w:pPr>
+              <w:pStyle w:val="Compact"/>
+              <w:jc w:val="center"/>
+            </w:pPr>
+            <w:r>
+              <w:t xml:space="preserve">0</w:t>
+            </w:r>
+          </w:p>
+        </w:tc>
+      </w:tr>
+      <w:tr>
+        <w:tc>
+          <w:tcPr/>
+          <w:p>
+            <w:pPr>
+              <w:pStyle w:val="Compact"/>
+              <w:jc w:val="center"/>
+            </w:pPr>
+            <w:r>
+              <w:t xml:space="preserve">Alternative2</w:t>
+            </w:r>
+          </w:p>
+        </w:tc>
+        <w:tc>
+          <w:tcPr/>
+          <w:p>
+            <w:pPr>
+              <w:pStyle w:val="Compact"/>
+              <w:jc w:val="center"/>
+            </w:pPr>
+            <w:r>
+              <w:t xml:space="preserve">0.97</w:t>
+            </w:r>
+          </w:p>
+        </w:tc>
+        <w:tc>
+          <w:tcPr/>
+          <w:p>
+            <w:pPr>
+              <w:pStyle w:val="Compact"/>
+              <w:jc w:val="center"/>
+            </w:pPr>
+            <w:r>
+              <w:t xml:space="preserve">84,126</w:t>
+            </w:r>
+          </w:p>
+        </w:tc>
+        <w:tc>
+          <w:tcPr/>
+          <w:p>
+            <w:pPr>
+              <w:pStyle w:val="Compact"/>
+              <w:jc w:val="center"/>
+            </w:pPr>
+            <w:r>
+              <w:t xml:space="preserve">87,177.60</w:t>
+            </w:r>
+          </w:p>
+        </w:tc>
+        <w:tc>
+          <w:tcPr/>
+          <w:p>
+            <w:pPr>
+              <w:pStyle w:val="Compact"/>
+              <w:jc w:val="center"/>
+            </w:pPr>
+            <w:r>
+              <w:t xml:space="preserve">1,679,017.00</w:t>
+            </w:r>
+          </w:p>
+        </w:tc>
+        <w:tc>
+          <w:tcPr/>
+          <w:p>
+            <w:pPr>
+              <w:pStyle w:val="Compact"/>
+              <w:jc w:val="center"/>
+            </w:pPr>
+            <w:r>
+              <w:t xml:space="preserve">1</w:t>
+            </w:r>
+          </w:p>
+        </w:tc>
+        <w:tc>
+          <w:tcPr/>
+          <w:p>
+            <w:pPr>
+              <w:pStyle w:val="Compact"/>
+              <w:jc w:val="center"/>
+            </w:pPr>
+            <w:r>
+              <w:t xml:space="preserve">1</w:t>
+            </w:r>
+          </w:p>
+        </w:tc>
+      </w:tr>
+      <w:tr>
+        <w:tc>
+          <w:tcPr/>
+          <w:p>
+            <w:pPr>
+              <w:pStyle w:val="Compact"/>
+              <w:jc w:val="center"/>
+            </w:pPr>
+            <w:r>
+              <w:t xml:space="preserve">Alternative3</w:t>
+            </w:r>
+          </w:p>
+        </w:tc>
+        <w:tc>
+          <w:tcPr/>
+          <w:p>
+            <w:pPr>
+              <w:pStyle w:val="Compact"/>
+              <w:jc w:val="center"/>
+            </w:pPr>
+            <w:r>
+              <w:t xml:space="preserve">0.82</w:t>
+            </w:r>
+          </w:p>
+        </w:tc>
+        <w:tc>
+          <w:tcPr/>
+          <w:p>
+            <w:pPr>
+              <w:pStyle w:val="Compact"/>
+              <w:jc w:val="center"/>
+            </w:pPr>
+            <w:r>
+              <w:t xml:space="preserve">13,252</w:t>
+            </w:r>
+          </w:p>
+        </w:tc>
+        <w:tc>
+          <w:tcPr/>
+          <w:p>
+            <w:pPr>
+              <w:pStyle w:val="Compact"/>
+              <w:jc w:val="center"/>
+            </w:pPr>
+            <w:r>
+              <w:t xml:space="preserve">16,108.08</w:t>
+            </w:r>
+          </w:p>
+        </w:tc>
+        <w:tc>
+          <w:tcPr/>
+          <w:p>
+            <w:pPr>
+              <w:pStyle w:val="Compact"/>
+              <w:jc w:val="center"/>
+            </w:pPr>
+            <w:r>
+              <w:t xml:space="preserve">267,190.00</w:t>
+            </w:r>
+          </w:p>
+        </w:tc>
+        <w:tc>
+          <w:tcPr/>
+          <w:p>
+            <w:pPr>
+              <w:pStyle w:val="Compact"/>
+              <w:jc w:val="center"/>
+            </w:pPr>
+            <w:r>
+              <w:t xml:space="preserve">1</w:t>
+            </w:r>
+          </w:p>
+        </w:tc>
+        <w:tc>
+          <w:tcPr/>
+          <w:p>
+            <w:pPr>
+              <w:pStyle w:val="Compact"/>
+              <w:jc w:val="center"/>
+            </w:pPr>
+            <w:r>
+              <w:t xml:space="preserve">1</w:t>
+            </w:r>
+          </w:p>
+        </w:tc>
+      </w:tr>
+    </w:tbl>
+    <w:bookmarkEnd w:id="68"/>
+    <w:bookmarkStart w:id="69" w:name="site-3f"/>
     <w:p>
       <w:pPr>
         <w:pStyle w:val="Heading2"/>
@@ -11978,7 +12596,7 @@
         <w:pStyle w:val="Compact"/>
       </w:pPr>
       <w:r>
-        <w:t xml:space="preserve">Alternative1: Insert text.</w:t>
+        <w:t xml:space="preserve">FWOP: Future WithOut Project.</w:t>
       </w:r>
       <w:r>
         <w:br/>
@@ -11993,7 +12611,7 @@
         <w:pStyle w:val="Compact"/>
       </w:pPr>
       <w:r>
-        <w:t xml:space="preserve">Alternative2: Insert text.</w:t>
+        <w:t xml:space="preserve">Alternative1: Large wood features for 50% of reach.</w:t>
       </w:r>
       <w:r>
         <w:br/>
@@ -12008,11 +12626,26 @@
         <w:pStyle w:val="Compact"/>
       </w:pPr>
       <w:r>
-        <w:t xml:space="preserve">Alternative3: Insert text.</w:t>
-      </w:r>
-    </w:p>
-    <w:bookmarkEnd w:id="66"/>
-    <w:bookmarkStart w:id="67" w:name="site-19a"/>
+        <w:t xml:space="preserve">Alternative2: Large wood features for 25% of reach.</w:t>
+      </w:r>
+      <w:r>
+        <w:br/>
+      </w:r>
+    </w:p>
+    <w:p>
+      <w:pPr>
+        <w:numPr>
+          <w:ilvl w:val="0"/>
+          <w:numId w:val="1007"/>
+        </w:numPr>
+        <w:pStyle w:val="Compact"/>
+      </w:pPr>
+      <w:r>
+        <w:t xml:space="preserve">Alternative3: Beaver reintroduction.</w:t>
+      </w:r>
+    </w:p>
+    <w:bookmarkEnd w:id="69"/>
+    <w:bookmarkStart w:id="70" w:name="site-19a"/>
     <w:p>
       <w:pPr>
         <w:pStyle w:val="Heading2"/>
@@ -12030,7 +12663,7 @@
         <w:pStyle w:val="FirstParagraph"/>
       </w:pPr>
       <w:r>
-        <w:t xml:space="preserve">This is just placeholder text. Describe the site and alternatives.</w:t>
+        <w:t xml:space="preserve">This is just placeholder text. Describe the site and alternatives. Alternative 1 was formulated, but screened out due to constructability during design and cost.</w:t>
       </w:r>
     </w:p>
     <w:p>
@@ -12042,7 +12675,7 @@
         <w:pStyle w:val="Compact"/>
       </w:pPr>
       <w:r>
-        <w:t xml:space="preserve">Alternative1: Insert text.</w:t>
+        <w:t xml:space="preserve">FWOP: Future WithOut Project.</w:t>
       </w:r>
       <w:r>
         <w:br/>
@@ -12057,7 +12690,7 @@
         <w:pStyle w:val="Compact"/>
       </w:pPr>
       <w:r>
-        <w:t xml:space="preserve">Alternative2: Insert text.</w:t>
+        <w:t xml:space="preserve">Alternative2: Floodplain bench for floodplain connectivity.</w:t>
       </w:r>
       <w:r>
         <w:br/>
@@ -12072,11 +12705,11 @@
         <w:pStyle w:val="Compact"/>
       </w:pPr>
       <w:r>
-        <w:t xml:space="preserve">Alternative3: Insert text.</w:t>
-      </w:r>
-    </w:p>
-    <w:bookmarkEnd w:id="67"/>
-    <w:bookmarkStart w:id="68" w:name="summary-of-site-recommendations"/>
+        <w:t xml:space="preserve">Alternative3: Regarde segment around culvert.</w:t>
+      </w:r>
+    </w:p>
+    <w:bookmarkEnd w:id="70"/>
+    <w:bookmarkStart w:id="71" w:name="summary-of-site-recommendations"/>
     <w:p>
       <w:pPr>
         <w:pStyle w:val="Heading2"/>
@@ -12097,9 +12730,9 @@
         <w:t xml:space="preserve">This is just placeholder text.</w:t>
       </w:r>
     </w:p>
-    <w:bookmarkEnd w:id="68"/>
-    <w:bookmarkEnd w:id="69"/>
-    <w:bookmarkStart w:id="72" w:name="Xfd77598d9f0bc02b9d5916baf86429c0ff8ec63"/>
+    <w:bookmarkEnd w:id="71"/>
+    <w:bookmarkEnd w:id="72"/>
+    <w:bookmarkStart w:id="75" w:name="Xfd77598d9f0bc02b9d5916baf86429c0ff8ec63"/>
     <w:p>
       <w:pPr>
         <w:pStyle w:val="Heading1"/>
@@ -12120,7 +12753,7 @@
         <w:t xml:space="preserve">In this section, yada yada yada. Blah, blah, blah.</w:t>
       </w:r>
     </w:p>
-    <w:bookmarkStart w:id="70" w:name="ceica-with-ecological-benefits"/>
+    <w:bookmarkStart w:id="73" w:name="ceica-with-ecological-benefits"/>
     <w:p>
       <w:pPr>
         <w:pStyle w:val="Heading2"/>
@@ -12141,8 +12774,8 @@
         <w:t xml:space="preserve">This is just placeholder text.</w:t>
       </w:r>
     </w:p>
-    <w:bookmarkEnd w:id="70"/>
-    <w:bookmarkStart w:id="71" w:name="ceica-with-comprehensive-benefits"/>
+    <w:bookmarkEnd w:id="73"/>
+    <w:bookmarkStart w:id="74" w:name="ceica-with-comprehensive-benefits"/>
     <w:p>
       <w:pPr>
         <w:pStyle w:val="Heading2"/>
@@ -12163,9 +12796,9 @@
         <w:t xml:space="preserve">This is just placeholder text.</w:t>
       </w:r>
     </w:p>
-    <w:bookmarkEnd w:id="71"/>
-    <w:bookmarkEnd w:id="72"/>
-    <w:bookmarkStart w:id="73" w:name="summary-of-recommendations"/>
+    <w:bookmarkEnd w:id="74"/>
+    <w:bookmarkEnd w:id="75"/>
+    <w:bookmarkStart w:id="76" w:name="summary-of-recommendations"/>
     <w:p>
       <w:pPr>
         <w:pStyle w:val="Heading1"/>
@@ -12186,8 +12819,8 @@
         <w:t xml:space="preserve">In this section, yada yada yada. Blah, blah, blah.</w:t>
       </w:r>
     </w:p>
-    <w:bookmarkEnd w:id="73"/>
-    <w:bookmarkStart w:id="75" w:name="references-cited"/>
+    <w:bookmarkEnd w:id="76"/>
+    <w:bookmarkStart w:id="79" w:name="references-cited"/>
     <w:p>
       <w:pPr>
         <w:pStyle w:val="Heading1"/>
@@ -12205,6 +12838,28 @@
         <w:pStyle w:val="FirstParagraph"/>
       </w:pPr>
       <w:r>
+        <w:t xml:space="preserve">Abera L. and McKay S.K. 2023. Life cycle cost analysis for stream restoration. ASCE Inspire, American Society of Civil Engineers, November 2023, Arlington, Virginia.</w:t>
+      </w:r>
+      <w:r>
+        <w:t xml:space="preserve"> </w:t>
+      </w:r>
+      <w:hyperlink r:id="rId77">
+        <w:r>
+          <w:rPr>
+            <w:rStyle w:val="Hyperlink"/>
+          </w:rPr>
+          <w:t xml:space="preserve">https://doi.org/10.1061/9780784485163.067</w:t>
+        </w:r>
+      </w:hyperlink>
+      <w:r>
+        <w:t xml:space="preserve">.</w:t>
+      </w:r>
+    </w:p>
+    <w:p>
+      <w:pPr>
+        <w:pStyle w:val="BodyText"/>
+      </w:pPr>
+      <w:r>
         <w:t xml:space="preserve">Abera L. and McKay S.K. 2024. Package</w:t>
       </w:r>
       <w:r>
@@ -12241,7 +12896,7 @@
       <w:r>
         <w:t xml:space="preserve"> </w:t>
       </w:r>
-      <w:hyperlink r:id="rId74">
+      <w:hyperlink r:id="rId78">
         <w:r>
           <w:rPr>
             <w:rStyle w:val="Hyperlink"/>
@@ -12369,6 +13024,14 @@
         <w:pStyle w:val="BodyText"/>
       </w:pPr>
       <w:r>
+        <w:t xml:space="preserve">U.S. Army Corps of Engineers (USACE). 2023. Federal Interest Rates for Corps of Engineers Projects for Fiscal Year 2024. Economic Guidance Memorandum, 24-01. Washington, DC.</w:t>
+      </w:r>
+    </w:p>
+    <w:p>
+      <w:pPr>
+        <w:pStyle w:val="BodyText"/>
+      </w:pPr>
+      <w:r>
         <w:t xml:space="preserve">Wiest S., Menichino G.T., and McKay S.K.</w:t>
       </w:r>
       <w:r>
@@ -12385,8 +13048,8 @@
         <w:t xml:space="preserve">. Riparian Ecosystem Function Index (REFI). ERDC Technical Report. U.S. Army Engineer Research and Development Center, Vicksburg, Mississippi.</w:t>
       </w:r>
     </w:p>
-    <w:bookmarkEnd w:id="75"/>
-    <w:bookmarkStart w:id="76" w:name="appendix-a-acronyms"/>
+    <w:bookmarkEnd w:id="79"/>
+    <w:bookmarkStart w:id="80" w:name="appendix-a-acronyms"/>
     <w:p>
       <w:pPr>
         <w:pStyle w:val="Heading1"/>
@@ -12483,8 +13146,8 @@
         <w:t xml:space="preserve">USACE: U.S. Army Corps of Engineers.</w:t>
       </w:r>
     </w:p>
-    <w:bookmarkEnd w:id="76"/>
-    <w:bookmarkStart w:id="77" w:name="appendix-b-site-scale-alternatives"/>
+    <w:bookmarkEnd w:id="80"/>
+    <w:bookmarkStart w:id="81" w:name="appendix-b-site-scale-alternatives"/>
     <w:p>
       <w:pPr>
         <w:pStyle w:val="Heading1"/>
@@ -12505,7 +13168,7 @@
         <w:t xml:space="preserve">Do we want to dump all of the ecological model inputs or outputs here? It makes for a huge set of tables, but it is a good practice for transparency and reproducibility.</w:t>
       </w:r>
     </w:p>
-    <w:bookmarkEnd w:id="77"/>
+    <w:bookmarkEnd w:id="81"/>
     <w:sectPr/>
   </w:body>
 </w:document>

</xml_diff>

<commit_message>
Added data for 3F and riparian quantities.
</commit_message>
<xml_diff>
--- a/index.docx
+++ b/index.docx
@@ -1771,19 +1771,19 @@
               <w:jc w:val="center"/>
             </w:pPr>
             <w:r>
-              <w:t xml:space="preserve">3.99</w:t>
-            </w:r>
-          </w:p>
-        </w:tc>
-        <w:tc>
-          <w:tcPr/>
-          <w:p>
-            <w:pPr>
-              <w:pStyle w:val="Compact"/>
-              <w:jc w:val="center"/>
-            </w:pPr>
-            <w:r>
-              <w:t xml:space="preserve">0.28</w:t>
+              <w:t xml:space="preserve">0</w:t>
+            </w:r>
+          </w:p>
+        </w:tc>
+        <w:tc>
+          <w:tcPr/>
+          <w:p>
+            <w:pPr>
+              <w:pStyle w:val="Compact"/>
+              <w:jc w:val="center"/>
+            </w:pPr>
+            <w:r>
+              <w:t xml:space="preserve">0</w:t>
             </w:r>
           </w:p>
         </w:tc>
@@ -1807,19 +1807,19 @@
               <w:jc w:val="center"/>
             </w:pPr>
             <w:r>
-              <w:t xml:space="preserve">3.99</w:t>
-            </w:r>
-          </w:p>
-        </w:tc>
-        <w:tc>
-          <w:tcPr/>
-          <w:p>
-            <w:pPr>
-              <w:pStyle w:val="Compact"/>
-              <w:jc w:val="center"/>
-            </w:pPr>
-            <w:r>
-              <w:t xml:space="preserve">0.3</w:t>
+              <w:t xml:space="preserve">0</w:t>
+            </w:r>
+          </w:p>
+        </w:tc>
+        <w:tc>
+          <w:tcPr/>
+          <w:p>
+            <w:pPr>
+              <w:pStyle w:val="Compact"/>
+              <w:jc w:val="center"/>
+            </w:pPr>
+            <w:r>
+              <w:t xml:space="preserve">0</w:t>
             </w:r>
           </w:p>
         </w:tc>
@@ -1867,7 +1867,7 @@
               <w:jc w:val="center"/>
             </w:pPr>
             <w:r>
-              <w:t xml:space="preserve">1.81</w:t>
+              <w:t xml:space="preserve">1.23</w:t>
             </w:r>
           </w:p>
         </w:tc>
@@ -1929,19 +1929,19 @@
               <w:jc w:val="center"/>
             </w:pPr>
             <w:r>
-              <w:t xml:space="preserve">3.99</w:t>
-            </w:r>
-          </w:p>
-        </w:tc>
-        <w:tc>
-          <w:tcPr/>
-          <w:p>
-            <w:pPr>
-              <w:pStyle w:val="Compact"/>
-              <w:jc w:val="center"/>
-            </w:pPr>
-            <w:r>
-              <w:t xml:space="preserve">0.28</w:t>
+              <w:t xml:space="preserve">0</w:t>
+            </w:r>
+          </w:p>
+        </w:tc>
+        <w:tc>
+          <w:tcPr/>
+          <w:p>
+            <w:pPr>
+              <w:pStyle w:val="Compact"/>
+              <w:jc w:val="center"/>
+            </w:pPr>
+            <w:r>
+              <w:t xml:space="preserve">0</w:t>
             </w:r>
           </w:p>
         </w:tc>
@@ -1965,19 +1965,19 @@
               <w:jc w:val="center"/>
             </w:pPr>
             <w:r>
-              <w:t xml:space="preserve">3.99</w:t>
-            </w:r>
-          </w:p>
-        </w:tc>
-        <w:tc>
-          <w:tcPr/>
-          <w:p>
-            <w:pPr>
-              <w:pStyle w:val="Compact"/>
-              <w:jc w:val="center"/>
-            </w:pPr>
-            <w:r>
-              <w:t xml:space="preserve">0.3</w:t>
+              <w:t xml:space="preserve">0</w:t>
+            </w:r>
+          </w:p>
+        </w:tc>
+        <w:tc>
+          <w:tcPr/>
+          <w:p>
+            <w:pPr>
+              <w:pStyle w:val="Compact"/>
+              <w:jc w:val="center"/>
+            </w:pPr>
+            <w:r>
+              <w:t xml:space="preserve">0</w:t>
             </w:r>
           </w:p>
         </w:tc>
@@ -2025,7 +2025,7 @@
               <w:jc w:val="center"/>
             </w:pPr>
             <w:r>
-              <w:t xml:space="preserve">1.81</w:t>
+              <w:t xml:space="preserve">1.23</w:t>
             </w:r>
           </w:p>
         </w:tc>
@@ -2087,19 +2087,19 @@
               <w:jc w:val="center"/>
             </w:pPr>
             <w:r>
-              <w:t xml:space="preserve">3.99</w:t>
-            </w:r>
-          </w:p>
-        </w:tc>
-        <w:tc>
-          <w:tcPr/>
-          <w:p>
-            <w:pPr>
-              <w:pStyle w:val="Compact"/>
-              <w:jc w:val="center"/>
-            </w:pPr>
-            <w:r>
-              <w:t xml:space="preserve">0.28</w:t>
+              <w:t xml:space="preserve">0</w:t>
+            </w:r>
+          </w:p>
+        </w:tc>
+        <w:tc>
+          <w:tcPr/>
+          <w:p>
+            <w:pPr>
+              <w:pStyle w:val="Compact"/>
+              <w:jc w:val="center"/>
+            </w:pPr>
+            <w:r>
+              <w:t xml:space="preserve">0</w:t>
             </w:r>
           </w:p>
         </w:tc>
@@ -2123,19 +2123,19 @@
               <w:jc w:val="center"/>
             </w:pPr>
             <w:r>
-              <w:t xml:space="preserve">3.99</w:t>
-            </w:r>
-          </w:p>
-        </w:tc>
-        <w:tc>
-          <w:tcPr/>
-          <w:p>
-            <w:pPr>
-              <w:pStyle w:val="Compact"/>
-              <w:jc w:val="center"/>
-            </w:pPr>
-            <w:r>
-              <w:t xml:space="preserve">0.3</w:t>
+              <w:t xml:space="preserve">0</w:t>
+            </w:r>
+          </w:p>
+        </w:tc>
+        <w:tc>
+          <w:tcPr/>
+          <w:p>
+            <w:pPr>
+              <w:pStyle w:val="Compact"/>
+              <w:jc w:val="center"/>
+            </w:pPr>
+            <w:r>
+              <w:t xml:space="preserve">0</w:t>
             </w:r>
           </w:p>
         </w:tc>
@@ -2183,7 +2183,7 @@
               <w:jc w:val="center"/>
             </w:pPr>
             <w:r>
-              <w:t xml:space="preserve">1.81</w:t>
+              <w:t xml:space="preserve">1.23</w:t>
             </w:r>
           </w:p>
         </w:tc>
@@ -2245,19 +2245,19 @@
               <w:jc w:val="center"/>
             </w:pPr>
             <w:r>
-              <w:t xml:space="preserve">3.99</w:t>
-            </w:r>
-          </w:p>
-        </w:tc>
-        <w:tc>
-          <w:tcPr/>
-          <w:p>
-            <w:pPr>
-              <w:pStyle w:val="Compact"/>
-              <w:jc w:val="center"/>
-            </w:pPr>
-            <w:r>
-              <w:t xml:space="preserve">0.28</w:t>
+              <w:t xml:space="preserve">0</w:t>
+            </w:r>
+          </w:p>
+        </w:tc>
+        <w:tc>
+          <w:tcPr/>
+          <w:p>
+            <w:pPr>
+              <w:pStyle w:val="Compact"/>
+              <w:jc w:val="center"/>
+            </w:pPr>
+            <w:r>
+              <w:t xml:space="preserve">0</w:t>
             </w:r>
           </w:p>
         </w:tc>
@@ -2281,19 +2281,19 @@
               <w:jc w:val="center"/>
             </w:pPr>
             <w:r>
-              <w:t xml:space="preserve">3.99</w:t>
-            </w:r>
-          </w:p>
-        </w:tc>
-        <w:tc>
-          <w:tcPr/>
-          <w:p>
-            <w:pPr>
-              <w:pStyle w:val="Compact"/>
-              <w:jc w:val="center"/>
-            </w:pPr>
-            <w:r>
-              <w:t xml:space="preserve">0.3</w:t>
+              <w:t xml:space="preserve">0</w:t>
+            </w:r>
+          </w:p>
+        </w:tc>
+        <w:tc>
+          <w:tcPr/>
+          <w:p>
+            <w:pPr>
+              <w:pStyle w:val="Compact"/>
+              <w:jc w:val="center"/>
+            </w:pPr>
+            <w:r>
+              <w:t xml:space="preserve">0</w:t>
             </w:r>
           </w:p>
         </w:tc>
@@ -2341,7 +2341,7 @@
               <w:jc w:val="center"/>
             </w:pPr>
             <w:r>
-              <w:t xml:space="preserve">1.81</w:t>
+              <w:t xml:space="preserve">1.23</w:t>
             </w:r>
           </w:p>
         </w:tc>
@@ -2403,19 +2403,19 @@
               <w:jc w:val="center"/>
             </w:pPr>
             <w:r>
-              <w:t xml:space="preserve">4.59</w:t>
-            </w:r>
-          </w:p>
-        </w:tc>
-        <w:tc>
-          <w:tcPr/>
-          <w:p>
-            <w:pPr>
-              <w:pStyle w:val="Compact"/>
-              <w:jc w:val="center"/>
-            </w:pPr>
-            <w:r>
-              <w:t xml:space="preserve">3.33</w:t>
+              <w:t xml:space="preserve">0</w:t>
+            </w:r>
+          </w:p>
+        </w:tc>
+        <w:tc>
+          <w:tcPr/>
+          <w:p>
+            <w:pPr>
+              <w:pStyle w:val="Compact"/>
+              <w:jc w:val="center"/>
+            </w:pPr>
+            <w:r>
+              <w:t xml:space="preserve">0</w:t>
             </w:r>
           </w:p>
         </w:tc>
@@ -2439,19 +2439,19 @@
               <w:jc w:val="center"/>
             </w:pPr>
             <w:r>
-              <w:t xml:space="preserve">4.59</w:t>
-            </w:r>
-          </w:p>
-        </w:tc>
-        <w:tc>
-          <w:tcPr/>
-          <w:p>
-            <w:pPr>
-              <w:pStyle w:val="Compact"/>
-              <w:jc w:val="center"/>
-            </w:pPr>
-            <w:r>
-              <w:t xml:space="preserve">3.33</w:t>
+              <w:t xml:space="preserve">0</w:t>
+            </w:r>
+          </w:p>
+        </w:tc>
+        <w:tc>
+          <w:tcPr/>
+          <w:p>
+            <w:pPr>
+              <w:pStyle w:val="Compact"/>
+              <w:jc w:val="center"/>
+            </w:pPr>
+            <w:r>
+              <w:t xml:space="preserve">0</w:t>
             </w:r>
           </w:p>
         </w:tc>
@@ -2499,7 +2499,7 @@
               <w:jc w:val="center"/>
             </w:pPr>
             <w:r>
-              <w:t xml:space="preserve">8.33</w:t>
+              <w:t xml:space="preserve">1.67</w:t>
             </w:r>
           </w:p>
         </w:tc>
@@ -2561,19 +2561,19 @@
               <w:jc w:val="center"/>
             </w:pPr>
             <w:r>
-              <w:t xml:space="preserve">4.59</w:t>
-            </w:r>
-          </w:p>
-        </w:tc>
-        <w:tc>
-          <w:tcPr/>
-          <w:p>
-            <w:pPr>
-              <w:pStyle w:val="Compact"/>
-              <w:jc w:val="center"/>
-            </w:pPr>
-            <w:r>
-              <w:t xml:space="preserve">3.37</w:t>
+              <w:t xml:space="preserve">1.08</w:t>
+            </w:r>
+          </w:p>
+        </w:tc>
+        <w:tc>
+          <w:tcPr/>
+          <w:p>
+            <w:pPr>
+              <w:pStyle w:val="Compact"/>
+              <w:jc w:val="center"/>
+            </w:pPr>
+            <w:r>
+              <w:t xml:space="preserve">0.79</w:t>
             </w:r>
           </w:p>
         </w:tc>
@@ -2597,19 +2597,19 @@
               <w:jc w:val="center"/>
             </w:pPr>
             <w:r>
-              <w:t xml:space="preserve">4.59</w:t>
-            </w:r>
-          </w:p>
-        </w:tc>
-        <w:tc>
-          <w:tcPr/>
-          <w:p>
-            <w:pPr>
-              <w:pStyle w:val="Compact"/>
-              <w:jc w:val="center"/>
-            </w:pPr>
-            <w:r>
-              <w:t xml:space="preserve">3.37</w:t>
+              <w:t xml:space="preserve">1.08</w:t>
+            </w:r>
+          </w:p>
+        </w:tc>
+        <w:tc>
+          <w:tcPr/>
+          <w:p>
+            <w:pPr>
+              <w:pStyle w:val="Compact"/>
+              <w:jc w:val="center"/>
+            </w:pPr>
+            <w:r>
+              <w:t xml:space="preserve">0.79</w:t>
             </w:r>
           </w:p>
         </w:tc>
@@ -2657,7 +2657,7 @@
               <w:jc w:val="center"/>
             </w:pPr>
             <w:r>
-              <w:t xml:space="preserve">8.41</w:t>
+              <w:t xml:space="preserve">3.26</w:t>
             </w:r>
           </w:p>
         </w:tc>
@@ -2719,19 +2719,19 @@
               <w:jc w:val="center"/>
             </w:pPr>
             <w:r>
-              <w:t xml:space="preserve">4.59</w:t>
-            </w:r>
-          </w:p>
-        </w:tc>
-        <w:tc>
-          <w:tcPr/>
-          <w:p>
-            <w:pPr>
-              <w:pStyle w:val="Compact"/>
-              <w:jc w:val="center"/>
-            </w:pPr>
-            <w:r>
-              <w:t xml:space="preserve">3.67</w:t>
+              <w:t xml:space="preserve">1.08</w:t>
+            </w:r>
+          </w:p>
+        </w:tc>
+        <w:tc>
+          <w:tcPr/>
+          <w:p>
+            <w:pPr>
+              <w:pStyle w:val="Compact"/>
+              <w:jc w:val="center"/>
+            </w:pPr>
+            <w:r>
+              <w:t xml:space="preserve">0.86</w:t>
             </w:r>
           </w:p>
         </w:tc>
@@ -2755,19 +2755,19 @@
               <w:jc w:val="center"/>
             </w:pPr>
             <w:r>
-              <w:t xml:space="preserve">4.59</w:t>
-            </w:r>
-          </w:p>
-        </w:tc>
-        <w:tc>
-          <w:tcPr/>
-          <w:p>
-            <w:pPr>
-              <w:pStyle w:val="Compact"/>
-              <w:jc w:val="center"/>
-            </w:pPr>
-            <w:r>
-              <w:t xml:space="preserve">3.67</w:t>
+              <w:t xml:space="preserve">1.08</w:t>
+            </w:r>
+          </w:p>
+        </w:tc>
+        <w:tc>
+          <w:tcPr/>
+          <w:p>
+            <w:pPr>
+              <w:pStyle w:val="Compact"/>
+              <w:jc w:val="center"/>
+            </w:pPr>
+            <w:r>
+              <w:t xml:space="preserve">0.86</w:t>
             </w:r>
           </w:p>
         </w:tc>
@@ -2815,7 +2815,7 @@
               <w:jc w:val="center"/>
             </w:pPr>
             <w:r>
-              <w:t xml:space="preserve">9.03</w:t>
+              <w:t xml:space="preserve">3.41</w:t>
             </w:r>
           </w:p>
         </w:tc>
@@ -2877,19 +2877,19 @@
               <w:jc w:val="center"/>
             </w:pPr>
             <w:r>
-              <w:t xml:space="preserve">4.59</w:t>
-            </w:r>
-          </w:p>
-        </w:tc>
-        <w:tc>
-          <w:tcPr/>
-          <w:p>
-            <w:pPr>
-              <w:pStyle w:val="Compact"/>
-              <w:jc w:val="center"/>
-            </w:pPr>
-            <w:r>
-              <w:t xml:space="preserve">3.86</w:t>
+              <w:t xml:space="preserve">1.08</w:t>
+            </w:r>
+          </w:p>
+        </w:tc>
+        <w:tc>
+          <w:tcPr/>
+          <w:p>
+            <w:pPr>
+              <w:pStyle w:val="Compact"/>
+              <w:jc w:val="center"/>
+            </w:pPr>
+            <w:r>
+              <w:t xml:space="preserve">0.91</w:t>
             </w:r>
           </w:p>
         </w:tc>
@@ -2913,19 +2913,19 @@
               <w:jc w:val="center"/>
             </w:pPr>
             <w:r>
-              <w:t xml:space="preserve">4.59</w:t>
-            </w:r>
-          </w:p>
-        </w:tc>
-        <w:tc>
-          <w:tcPr/>
-          <w:p>
-            <w:pPr>
-              <w:pStyle w:val="Compact"/>
-              <w:jc w:val="center"/>
-            </w:pPr>
-            <w:r>
-              <w:t xml:space="preserve">3.86</w:t>
+              <w:t xml:space="preserve">1.08</w:t>
+            </w:r>
+          </w:p>
+        </w:tc>
+        <w:tc>
+          <w:tcPr/>
+          <w:p>
+            <w:pPr>
+              <w:pStyle w:val="Compact"/>
+              <w:jc w:val="center"/>
+            </w:pPr>
+            <w:r>
+              <w:t xml:space="preserve">0.91</w:t>
             </w:r>
           </w:p>
         </w:tc>
@@ -2973,7 +2973,7 @@
               <w:jc w:val="center"/>
             </w:pPr>
             <w:r>
-              <w:t xml:space="preserve">9.42</w:t>
+              <w:t xml:space="preserve">3.51</w:t>
             </w:r>
           </w:p>
         </w:tc>
@@ -3035,19 +3035,19 @@
               <w:jc w:val="center"/>
             </w:pPr>
             <w:r>
-              <w:t xml:space="preserve">3.99</w:t>
-            </w:r>
-          </w:p>
-        </w:tc>
-        <w:tc>
-          <w:tcPr/>
-          <w:p>
-            <w:pPr>
-              <w:pStyle w:val="Compact"/>
-              <w:jc w:val="center"/>
-            </w:pPr>
-            <w:r>
-              <w:t xml:space="preserve">2.63</w:t>
+              <w:t xml:space="preserve">0</w:t>
+            </w:r>
+          </w:p>
+        </w:tc>
+        <w:tc>
+          <w:tcPr/>
+          <w:p>
+            <w:pPr>
+              <w:pStyle w:val="Compact"/>
+              <w:jc w:val="center"/>
+            </w:pPr>
+            <w:r>
+              <w:t xml:space="preserve">0</w:t>
             </w:r>
           </w:p>
         </w:tc>
@@ -3071,19 +3071,19 @@
               <w:jc w:val="center"/>
             </w:pPr>
             <w:r>
-              <w:t xml:space="preserve">3.99</w:t>
-            </w:r>
-          </w:p>
-        </w:tc>
-        <w:tc>
-          <w:tcPr/>
-          <w:p>
-            <w:pPr>
-              <w:pStyle w:val="Compact"/>
-              <w:jc w:val="center"/>
-            </w:pPr>
-            <w:r>
-              <w:t xml:space="preserve">2.63</w:t>
+              <w:t xml:space="preserve">0</w:t>
+            </w:r>
+          </w:p>
+        </w:tc>
+        <w:tc>
+          <w:tcPr/>
+          <w:p>
+            <w:pPr>
+              <w:pStyle w:val="Compact"/>
+              <w:jc w:val="center"/>
+            </w:pPr>
+            <w:r>
+              <w:t xml:space="preserve">0</w:t>
             </w:r>
           </w:p>
         </w:tc>
@@ -3131,7 +3131,7 @@
               <w:jc w:val="center"/>
             </w:pPr>
             <w:r>
-              <w:t xml:space="preserve">6.57</w:t>
+              <w:t xml:space="preserve">1.31</w:t>
             </w:r>
           </w:p>
         </w:tc>
@@ -3193,19 +3193,19 @@
               <w:jc w:val="center"/>
             </w:pPr>
             <w:r>
-              <w:t xml:space="preserve">3.99</w:t>
-            </w:r>
-          </w:p>
-        </w:tc>
-        <w:tc>
-          <w:tcPr/>
-          <w:p>
-            <w:pPr>
-              <w:pStyle w:val="Compact"/>
-              <w:jc w:val="center"/>
-            </w:pPr>
-            <w:r>
-              <w:t xml:space="preserve">2.66</w:t>
+              <w:t xml:space="preserve">0.39</w:t>
+            </w:r>
+          </w:p>
+        </w:tc>
+        <w:tc>
+          <w:tcPr/>
+          <w:p>
+            <w:pPr>
+              <w:pStyle w:val="Compact"/>
+              <w:jc w:val="center"/>
+            </w:pPr>
+            <w:r>
+              <w:t xml:space="preserve">0.26</w:t>
             </w:r>
           </w:p>
         </w:tc>
@@ -3229,19 +3229,19 @@
               <w:jc w:val="center"/>
             </w:pPr>
             <w:r>
-              <w:t xml:space="preserve">3.99</w:t>
-            </w:r>
-          </w:p>
-        </w:tc>
-        <w:tc>
-          <w:tcPr/>
-          <w:p>
-            <w:pPr>
-              <w:pStyle w:val="Compact"/>
-              <w:jc w:val="center"/>
-            </w:pPr>
-            <w:r>
-              <w:t xml:space="preserve">2.66</w:t>
+              <w:t xml:space="preserve">0.39</w:t>
+            </w:r>
+          </w:p>
+        </w:tc>
+        <w:tc>
+          <w:tcPr/>
+          <w:p>
+            <w:pPr>
+              <w:pStyle w:val="Compact"/>
+              <w:jc w:val="center"/>
+            </w:pPr>
+            <w:r>
+              <w:t xml:space="preserve">0.26</w:t>
             </w:r>
           </w:p>
         </w:tc>
@@ -3289,7 +3289,7 @@
               <w:jc w:val="center"/>
             </w:pPr>
             <w:r>
-              <w:t xml:space="preserve">6.65</w:t>
+              <w:t xml:space="preserve">1.84</w:t>
             </w:r>
           </w:p>
         </w:tc>
@@ -3351,19 +3351,19 @@
               <w:jc w:val="center"/>
             </w:pPr>
             <w:r>
-              <w:t xml:space="preserve">3.99</w:t>
-            </w:r>
-          </w:p>
-        </w:tc>
-        <w:tc>
-          <w:tcPr/>
-          <w:p>
-            <w:pPr>
-              <w:pStyle w:val="Compact"/>
-              <w:jc w:val="center"/>
-            </w:pPr>
-            <w:r>
-              <w:t xml:space="preserve">3.11</w:t>
+              <w:t xml:space="preserve">0.39</w:t>
+            </w:r>
+          </w:p>
+        </w:tc>
+        <w:tc>
+          <w:tcPr/>
+          <w:p>
+            <w:pPr>
+              <w:pStyle w:val="Compact"/>
+              <w:jc w:val="center"/>
+            </w:pPr>
+            <w:r>
+              <w:t xml:space="preserve">0.3</w:t>
             </w:r>
           </w:p>
         </w:tc>
@@ -3387,19 +3387,19 @@
               <w:jc w:val="center"/>
             </w:pPr>
             <w:r>
-              <w:t xml:space="preserve">3.99</w:t>
-            </w:r>
-          </w:p>
-        </w:tc>
-        <w:tc>
-          <w:tcPr/>
-          <w:p>
-            <w:pPr>
-              <w:pStyle w:val="Compact"/>
-              <w:jc w:val="center"/>
-            </w:pPr>
-            <w:r>
-              <w:t xml:space="preserve">3.11</w:t>
+              <w:t xml:space="preserve">0.39</w:t>
+            </w:r>
+          </w:p>
+        </w:tc>
+        <w:tc>
+          <w:tcPr/>
+          <w:p>
+            <w:pPr>
+              <w:pStyle w:val="Compact"/>
+              <w:jc w:val="center"/>
+            </w:pPr>
+            <w:r>
+              <w:t xml:space="preserve">0.3</w:t>
             </w:r>
           </w:p>
         </w:tc>
@@ -3447,7 +3447,7 @@
               <w:jc w:val="center"/>
             </w:pPr>
             <w:r>
-              <w:t xml:space="preserve">7.55</w:t>
+              <w:t xml:space="preserve">1.94</w:t>
             </w:r>
           </w:p>
         </w:tc>
@@ -3509,19 +3509,19 @@
               <w:jc w:val="center"/>
             </w:pPr>
             <w:r>
-              <w:t xml:space="preserve">3.99</w:t>
-            </w:r>
-          </w:p>
-        </w:tc>
-        <w:tc>
-          <w:tcPr/>
-          <w:p>
-            <w:pPr>
-              <w:pStyle w:val="Compact"/>
-              <w:jc w:val="center"/>
-            </w:pPr>
-            <w:r>
-              <w:t xml:space="preserve">3.11</w:t>
+              <w:t xml:space="preserve">0.39</w:t>
+            </w:r>
+          </w:p>
+        </w:tc>
+        <w:tc>
+          <w:tcPr/>
+          <w:p>
+            <w:pPr>
+              <w:pStyle w:val="Compact"/>
+              <w:jc w:val="center"/>
+            </w:pPr>
+            <w:r>
+              <w:t xml:space="preserve">0.3</w:t>
             </w:r>
           </w:p>
         </w:tc>
@@ -3545,19 +3545,19 @@
               <w:jc w:val="center"/>
             </w:pPr>
             <w:r>
-              <w:t xml:space="preserve">3.99</w:t>
-            </w:r>
-          </w:p>
-        </w:tc>
-        <w:tc>
-          <w:tcPr/>
-          <w:p>
-            <w:pPr>
-              <w:pStyle w:val="Compact"/>
-              <w:jc w:val="center"/>
-            </w:pPr>
-            <w:r>
-              <w:t xml:space="preserve">3.11</w:t>
+              <w:t xml:space="preserve">0.39</w:t>
+            </w:r>
+          </w:p>
+        </w:tc>
+        <w:tc>
+          <w:tcPr/>
+          <w:p>
+            <w:pPr>
+              <w:pStyle w:val="Compact"/>
+              <w:jc w:val="center"/>
+            </w:pPr>
+            <w:r>
+              <w:t xml:space="preserve">0.3</w:t>
             </w:r>
           </w:p>
         </w:tc>
@@ -3605,7 +3605,7 @@
               <w:jc w:val="center"/>
             </w:pPr>
             <w:r>
-              <w:t xml:space="preserve">7.56</w:t>
+              <w:t xml:space="preserve">1.95</w:t>
             </w:r>
           </w:p>
         </w:tc>
@@ -3667,19 +3667,19 @@
               <w:jc w:val="center"/>
             </w:pPr>
             <w:r>
-              <w:t xml:space="preserve">4.59</w:t>
-            </w:r>
-          </w:p>
-        </w:tc>
-        <w:tc>
-          <w:tcPr/>
-          <w:p>
-            <w:pPr>
-              <w:pStyle w:val="Compact"/>
-              <w:jc w:val="center"/>
-            </w:pPr>
-            <w:r>
-              <w:t xml:space="preserve">3.33</w:t>
+              <w:t xml:space="preserve">0</w:t>
+            </w:r>
+          </w:p>
+        </w:tc>
+        <w:tc>
+          <w:tcPr/>
+          <w:p>
+            <w:pPr>
+              <w:pStyle w:val="Compact"/>
+              <w:jc w:val="center"/>
+            </w:pPr>
+            <w:r>
+              <w:t xml:space="preserve">0</w:t>
             </w:r>
           </w:p>
         </w:tc>
@@ -3703,19 +3703,19 @@
               <w:jc w:val="center"/>
             </w:pPr>
             <w:r>
-              <w:t xml:space="preserve">4.59</w:t>
-            </w:r>
-          </w:p>
-        </w:tc>
-        <w:tc>
-          <w:tcPr/>
-          <w:p>
-            <w:pPr>
-              <w:pStyle w:val="Compact"/>
-              <w:jc w:val="center"/>
-            </w:pPr>
-            <w:r>
-              <w:t xml:space="preserve">3.33</w:t>
+              <w:t xml:space="preserve">0</w:t>
+            </w:r>
+          </w:p>
+        </w:tc>
+        <w:tc>
+          <w:tcPr/>
+          <w:p>
+            <w:pPr>
+              <w:pStyle w:val="Compact"/>
+              <w:jc w:val="center"/>
+            </w:pPr>
+            <w:r>
+              <w:t xml:space="preserve">0</w:t>
             </w:r>
           </w:p>
         </w:tc>
@@ -3763,7 +3763,7 @@
               <w:jc w:val="center"/>
             </w:pPr>
             <w:r>
-              <w:t xml:space="preserve">9.07</w:t>
+              <w:t xml:space="preserve">2.41</w:t>
             </w:r>
           </w:p>
         </w:tc>
@@ -3825,19 +3825,19 @@
               <w:jc w:val="center"/>
             </w:pPr>
             <w:r>
-              <w:t xml:space="preserve">4.59</w:t>
-            </w:r>
-          </w:p>
-        </w:tc>
-        <w:tc>
-          <w:tcPr/>
-          <w:p>
-            <w:pPr>
-              <w:pStyle w:val="Compact"/>
-              <w:jc w:val="center"/>
-            </w:pPr>
-            <w:r>
-              <w:t xml:space="preserve">3.37</w:t>
+              <w:t xml:space="preserve">2.67</w:t>
+            </w:r>
+          </w:p>
+        </w:tc>
+        <w:tc>
+          <w:tcPr/>
+          <w:p>
+            <w:pPr>
+              <w:pStyle w:val="Compact"/>
+              <w:jc w:val="center"/>
+            </w:pPr>
+            <w:r>
+              <w:t xml:space="preserve">1.96</w:t>
             </w:r>
           </w:p>
         </w:tc>
@@ -3861,19 +3861,19 @@
               <w:jc w:val="center"/>
             </w:pPr>
             <w:r>
-              <w:t xml:space="preserve">4.59</w:t>
-            </w:r>
-          </w:p>
-        </w:tc>
-        <w:tc>
-          <w:tcPr/>
-          <w:p>
-            <w:pPr>
-              <w:pStyle w:val="Compact"/>
-              <w:jc w:val="center"/>
-            </w:pPr>
-            <w:r>
-              <w:t xml:space="preserve">3.37</w:t>
+              <w:t xml:space="preserve">2.67</w:t>
+            </w:r>
+          </w:p>
+        </w:tc>
+        <w:tc>
+          <w:tcPr/>
+          <w:p>
+            <w:pPr>
+              <w:pStyle w:val="Compact"/>
+              <w:jc w:val="center"/>
+            </w:pPr>
+            <w:r>
+              <w:t xml:space="preserve">1.96</w:t>
             </w:r>
           </w:p>
         </w:tc>
@@ -3921,7 +3921,7 @@
               <w:jc w:val="center"/>
             </w:pPr>
             <w:r>
-              <w:t xml:space="preserve">9.16</w:t>
+              <w:t xml:space="preserve">6.34</w:t>
             </w:r>
           </w:p>
         </w:tc>
@@ -3983,19 +3983,19 @@
               <w:jc w:val="center"/>
             </w:pPr>
             <w:r>
-              <w:t xml:space="preserve">4.59</w:t>
-            </w:r>
-          </w:p>
-        </w:tc>
-        <w:tc>
-          <w:tcPr/>
-          <w:p>
-            <w:pPr>
-              <w:pStyle w:val="Compact"/>
-              <w:jc w:val="center"/>
-            </w:pPr>
-            <w:r>
-              <w:t xml:space="preserve">3.67</w:t>
+              <w:t xml:space="preserve">2.67</w:t>
+            </w:r>
+          </w:p>
+        </w:tc>
+        <w:tc>
+          <w:tcPr/>
+          <w:p>
+            <w:pPr>
+              <w:pStyle w:val="Compact"/>
+              <w:jc w:val="center"/>
+            </w:pPr>
+            <w:r>
+              <w:t xml:space="preserve">2.14</w:t>
             </w:r>
           </w:p>
         </w:tc>
@@ -4019,19 +4019,19 @@
               <w:jc w:val="center"/>
             </w:pPr>
             <w:r>
-              <w:t xml:space="preserve">4.59</w:t>
-            </w:r>
-          </w:p>
-        </w:tc>
-        <w:tc>
-          <w:tcPr/>
-          <w:p>
-            <w:pPr>
-              <w:pStyle w:val="Compact"/>
-              <w:jc w:val="center"/>
-            </w:pPr>
-            <w:r>
-              <w:t xml:space="preserve">3.67</w:t>
+              <w:t xml:space="preserve">2.67</w:t>
+            </w:r>
+          </w:p>
+        </w:tc>
+        <w:tc>
+          <w:tcPr/>
+          <w:p>
+            <w:pPr>
+              <w:pStyle w:val="Compact"/>
+              <w:jc w:val="center"/>
+            </w:pPr>
+            <w:r>
+              <w:t xml:space="preserve">2.14</w:t>
             </w:r>
           </w:p>
         </w:tc>
@@ -4079,7 +4079,7 @@
               <w:jc w:val="center"/>
             </w:pPr>
             <w:r>
-              <w:t xml:space="preserve">9.8</w:t>
+              <w:t xml:space="preserve">6.73</w:t>
             </w:r>
           </w:p>
         </w:tc>
@@ -4141,19 +4141,19 @@
               <w:jc w:val="center"/>
             </w:pPr>
             <w:r>
-              <w:t xml:space="preserve">4.59</w:t>
-            </w:r>
-          </w:p>
-        </w:tc>
-        <w:tc>
-          <w:tcPr/>
-          <w:p>
-            <w:pPr>
-              <w:pStyle w:val="Compact"/>
-              <w:jc w:val="center"/>
-            </w:pPr>
-            <w:r>
-              <w:t xml:space="preserve">3.86</w:t>
+              <w:t xml:space="preserve">2.67</w:t>
+            </w:r>
+          </w:p>
+        </w:tc>
+        <w:tc>
+          <w:tcPr/>
+          <w:p>
+            <w:pPr>
+              <w:pStyle w:val="Compact"/>
+              <w:jc w:val="center"/>
+            </w:pPr>
+            <w:r>
+              <w:t xml:space="preserve">2.24</w:t>
             </w:r>
           </w:p>
         </w:tc>
@@ -4177,19 +4177,19 @@
               <w:jc w:val="center"/>
             </w:pPr>
             <w:r>
-              <w:t xml:space="preserve">4.59</w:t>
-            </w:r>
-          </w:p>
-        </w:tc>
-        <w:tc>
-          <w:tcPr/>
-          <w:p>
-            <w:pPr>
-              <w:pStyle w:val="Compact"/>
-              <w:jc w:val="center"/>
-            </w:pPr>
-            <w:r>
-              <w:t xml:space="preserve">3.86</w:t>
+              <w:t xml:space="preserve">2.67</w:t>
+            </w:r>
+          </w:p>
+        </w:tc>
+        <w:tc>
+          <w:tcPr/>
+          <w:p>
+            <w:pPr>
+              <w:pStyle w:val="Compact"/>
+              <w:jc w:val="center"/>
+            </w:pPr>
+            <w:r>
+              <w:t xml:space="preserve">2.24</w:t>
             </w:r>
           </w:p>
         </w:tc>
@@ -4237,7 +4237,7 @@
               <w:jc w:val="center"/>
             </w:pPr>
             <w:r>
-              <w:t xml:space="preserve">10.19</w:t>
+              <w:t xml:space="preserve">6.96</w:t>
             </w:r>
           </w:p>
         </w:tc>
@@ -5099,7 +5099,7 @@
               <w:jc w:val="center"/>
             </w:pPr>
             <w:r>
-              <w:t xml:space="preserve">1.8</w:t>
+              <w:t xml:space="preserve">1.2</w:t>
             </w:r>
           </w:p>
         </w:tc>
@@ -5173,19 +5173,19 @@
               <w:jc w:val="center"/>
             </w:pPr>
             <w:r>
-              <w:t xml:space="preserve">9.1</w:t>
-            </w:r>
-          </w:p>
-        </w:tc>
-        <w:tc>
-          <w:tcPr/>
-          <w:p>
-            <w:pPr>
-              <w:pStyle w:val="Compact"/>
-              <w:jc w:val="center"/>
-            </w:pPr>
-            <w:r>
-              <w:t xml:space="preserve">7.3</w:t>
+              <w:t xml:space="preserve">3.4</w:t>
+            </w:r>
+          </w:p>
+        </w:tc>
+        <w:tc>
+          <w:tcPr/>
+          <w:p>
+            <w:pPr>
+              <w:pStyle w:val="Compact"/>
+              <w:jc w:val="center"/>
+            </w:pPr>
+            <w:r>
+              <w:t xml:space="preserve">2.2</w:t>
             </w:r>
           </w:p>
         </w:tc>
@@ -5247,19 +5247,19 @@
               <w:jc w:val="center"/>
             </w:pPr>
             <w:r>
-              <w:t xml:space="preserve">7.4</w:t>
-            </w:r>
-          </w:p>
-        </w:tc>
-        <w:tc>
-          <w:tcPr/>
-          <w:p>
-            <w:pPr>
-              <w:pStyle w:val="Compact"/>
-              <w:jc w:val="center"/>
-            </w:pPr>
-            <w:r>
-              <w:t xml:space="preserve">5.6</w:t>
+              <w:t xml:space="preserve">1.9</w:t>
+            </w:r>
+          </w:p>
+        </w:tc>
+        <w:tc>
+          <w:tcPr/>
+          <w:p>
+            <w:pPr>
+              <w:pStyle w:val="Compact"/>
+              <w:jc w:val="center"/>
+            </w:pPr>
+            <w:r>
+              <w:t xml:space="preserve">0.7</w:t>
             </w:r>
           </w:p>
         </w:tc>
@@ -5321,19 +5321,19 @@
               <w:jc w:val="center"/>
             </w:pPr>
             <w:r>
-              <w:t xml:space="preserve">9.9</w:t>
-            </w:r>
-          </w:p>
-        </w:tc>
-        <w:tc>
-          <w:tcPr/>
-          <w:p>
-            <w:pPr>
-              <w:pStyle w:val="Compact"/>
-              <w:jc w:val="center"/>
-            </w:pPr>
-            <w:r>
-              <w:t xml:space="preserve">8.1</w:t>
+              <w:t xml:space="preserve">6.7</w:t>
+            </w:r>
+          </w:p>
+        </w:tc>
+        <w:tc>
+          <w:tcPr/>
+          <w:p>
+            <w:pPr>
+              <w:pStyle w:val="Compact"/>
+              <w:jc w:val="center"/>
+            </w:pPr>
+            <w:r>
+              <w:t xml:space="preserve">5.5</w:t>
             </w:r>
           </w:p>
         </w:tc>
@@ -5395,7 +5395,7 @@
               <w:jc w:val="center"/>
             </w:pPr>
             <w:r>
-              <w:t xml:space="preserve">5.1</w:t>
+              <w:t xml:space="preserve">6.1</w:t>
             </w:r>
           </w:p>
         </w:tc>
@@ -5469,19 +5469,19 @@
               <w:jc w:val="center"/>
             </w:pPr>
             <w:r>
-              <w:t xml:space="preserve">15.9</w:t>
-            </w:r>
-          </w:p>
-        </w:tc>
-        <w:tc>
-          <w:tcPr/>
-          <w:p>
-            <w:pPr>
-              <w:pStyle w:val="Compact"/>
-              <w:jc w:val="center"/>
-            </w:pPr>
-            <w:r>
-              <w:t xml:space="preserve">10.8</w:t>
+              <w:t xml:space="preserve">21.3</w:t>
+            </w:r>
+          </w:p>
+        </w:tc>
+        <w:tc>
+          <w:tcPr/>
+          <w:p>
+            <w:pPr>
+              <w:pStyle w:val="Compact"/>
+              <w:jc w:val="center"/>
+            </w:pPr>
+            <w:r>
+              <w:t xml:space="preserve">15.2</w:t>
             </w:r>
           </w:p>
         </w:tc>
@@ -5543,19 +5543,19 @@
               <w:jc w:val="center"/>
             </w:pPr>
             <w:r>
-              <w:t xml:space="preserve">14.9</w:t>
-            </w:r>
-          </w:p>
-        </w:tc>
-        <w:tc>
-          <w:tcPr/>
-          <w:p>
-            <w:pPr>
-              <w:pStyle w:val="Compact"/>
-              <w:jc w:val="center"/>
-            </w:pPr>
-            <w:r>
-              <w:t xml:space="preserve">9.8</w:t>
+              <w:t xml:space="preserve">17.8</w:t>
+            </w:r>
+          </w:p>
+        </w:tc>
+        <w:tc>
+          <w:tcPr/>
+          <w:p>
+            <w:pPr>
+              <w:pStyle w:val="Compact"/>
+              <w:jc w:val="center"/>
+            </w:pPr>
+            <w:r>
+              <w:t xml:space="preserve">11.7</w:t>
             </w:r>
           </w:p>
         </w:tc>
@@ -5617,19 +5617,19 @@
               <w:jc w:val="center"/>
             </w:pPr>
             <w:r>
-              <w:t xml:space="preserve">10.9</w:t>
-            </w:r>
-          </w:p>
-        </w:tc>
-        <w:tc>
-          <w:tcPr/>
-          <w:p>
-            <w:pPr>
-              <w:pStyle w:val="Compact"/>
-              <w:jc w:val="center"/>
-            </w:pPr>
-            <w:r>
-              <w:t xml:space="preserve">5.8</w:t>
+              <w:t xml:space="preserve">14.1</w:t>
+            </w:r>
+          </w:p>
+        </w:tc>
+        <w:tc>
+          <w:tcPr/>
+          <w:p>
+            <w:pPr>
+              <w:pStyle w:val="Compact"/>
+              <w:jc w:val="center"/>
+            </w:pPr>
+            <w:r>
+              <w:t xml:space="preserve">8.0</w:t>
             </w:r>
           </w:p>
         </w:tc>
@@ -5691,7 +5691,7 @@
               <w:jc w:val="center"/>
             </w:pPr>
             <w:r>
-              <w:t xml:space="preserve">27.0</w:t>
+              <w:t xml:space="preserve">79.3</w:t>
             </w:r>
           </w:p>
         </w:tc>
@@ -5765,19 +5765,19 @@
               <w:jc w:val="center"/>
             </w:pPr>
             <w:r>
-              <w:t xml:space="preserve">32.8</w:t>
-            </w:r>
-          </w:p>
-        </w:tc>
-        <w:tc>
-          <w:tcPr/>
-          <w:p>
-            <w:pPr>
-              <w:pStyle w:val="Compact"/>
-              <w:jc w:val="center"/>
-            </w:pPr>
-            <w:r>
-              <w:t xml:space="preserve">5.7</w:t>
+              <w:t xml:space="preserve">90.3</w:t>
+            </w:r>
+          </w:p>
+        </w:tc>
+        <w:tc>
+          <w:tcPr/>
+          <w:p>
+            <w:pPr>
+              <w:pStyle w:val="Compact"/>
+              <w:jc w:val="center"/>
+            </w:pPr>
+            <w:r>
+              <w:t xml:space="preserve">10.9</w:t>
             </w:r>
           </w:p>
         </w:tc>
@@ -5839,19 +5839,19 @@
               <w:jc w:val="center"/>
             </w:pPr>
             <w:r>
-              <w:t xml:space="preserve">31.4</w:t>
-            </w:r>
-          </w:p>
-        </w:tc>
-        <w:tc>
-          <w:tcPr/>
-          <w:p>
-            <w:pPr>
-              <w:pStyle w:val="Compact"/>
-              <w:jc w:val="center"/>
-            </w:pPr>
-            <w:r>
-              <w:t xml:space="preserve">4.4</w:t>
+              <w:t xml:space="preserve">84.5</w:t>
+            </w:r>
+          </w:p>
+        </w:tc>
+        <w:tc>
+          <w:tcPr/>
+          <w:p>
+            <w:pPr>
+              <w:pStyle w:val="Compact"/>
+              <w:jc w:val="center"/>
+            </w:pPr>
+            <w:r>
+              <w:t xml:space="preserve">5.2</w:t>
             </w:r>
           </w:p>
         </w:tc>
@@ -5913,19 +5913,19 @@
               <w:jc w:val="center"/>
             </w:pPr>
             <w:r>
-              <w:t xml:space="preserve">29.0</w:t>
-            </w:r>
-          </w:p>
-        </w:tc>
-        <w:tc>
-          <w:tcPr/>
-          <w:p>
-            <w:pPr>
-              <w:pStyle w:val="Compact"/>
-              <w:jc w:val="center"/>
-            </w:pPr>
-            <w:r>
-              <w:t xml:space="preserve">2.0</w:t>
+              <w:t xml:space="preserve">81.6</w:t>
+            </w:r>
+          </w:p>
+        </w:tc>
+        <w:tc>
+          <w:tcPr/>
+          <w:p>
+            <w:pPr>
+              <w:pStyle w:val="Compact"/>
+              <w:jc w:val="center"/>
+            </w:pPr>
+            <w:r>
+              <w:t xml:space="preserve">2.2</w:t>
             </w:r>
           </w:p>
         </w:tc>
@@ -5987,7 +5987,7 @@
               <w:jc w:val="center"/>
             </w:pPr>
             <w:r>
-              <w:t xml:space="preserve">18.1</w:t>
+              <w:t xml:space="preserve">31.2</w:t>
             </w:r>
           </w:p>
         </w:tc>
@@ -6061,19 +6061,19 @@
               <w:jc w:val="center"/>
             </w:pPr>
             <w:r>
-              <w:t xml:space="preserve">41.8</w:t>
-            </w:r>
-          </w:p>
-        </w:tc>
-        <w:tc>
-          <w:tcPr/>
-          <w:p>
-            <w:pPr>
-              <w:pStyle w:val="Compact"/>
-              <w:jc w:val="center"/>
-            </w:pPr>
-            <w:r>
-              <w:t xml:space="preserve">23.7</w:t>
+              <w:t xml:space="preserve">67.8</w:t>
+            </w:r>
+          </w:p>
+        </w:tc>
+        <w:tc>
+          <w:tcPr/>
+          <w:p>
+            <w:pPr>
+              <w:pStyle w:val="Compact"/>
+              <w:jc w:val="center"/>
+            </w:pPr>
+            <w:r>
+              <w:t xml:space="preserve">36.6</w:t>
             </w:r>
           </w:p>
         </w:tc>
@@ -6135,19 +6135,19 @@
               <w:jc w:val="center"/>
             </w:pPr>
             <w:r>
-              <w:t xml:space="preserve">38.0</w:t>
-            </w:r>
-          </w:p>
-        </w:tc>
-        <w:tc>
-          <w:tcPr/>
-          <w:p>
-            <w:pPr>
-              <w:pStyle w:val="Compact"/>
-              <w:jc w:val="center"/>
-            </w:pPr>
-            <w:r>
-              <w:t xml:space="preserve">19.9</w:t>
+              <w:t xml:space="preserve">68.0</w:t>
+            </w:r>
+          </w:p>
+        </w:tc>
+        <w:tc>
+          <w:tcPr/>
+          <w:p>
+            <w:pPr>
+              <w:pStyle w:val="Compact"/>
+              <w:jc w:val="center"/>
+            </w:pPr>
+            <w:r>
+              <w:t xml:space="preserve">36.8</w:t>
             </w:r>
           </w:p>
         </w:tc>
@@ -6209,7 +6209,7 @@
               <w:jc w:val="center"/>
             </w:pPr>
             <w:r>
-              <w:t xml:space="preserve">19.0</w:t>
+              <w:t xml:space="preserve">32.1</w:t>
             </w:r>
           </w:p>
         </w:tc>
@@ -6283,7 +6283,7 @@
               <w:jc w:val="center"/>
             </w:pPr>
             <w:r>
-              <w:t xml:space="preserve">23.3</w:t>
+              <w:t xml:space="preserve">26.4</w:t>
             </w:r>
           </w:p>
         </w:tc>
@@ -6357,19 +6357,19 @@
               <w:jc w:val="center"/>
             </w:pPr>
             <w:r>
-              <w:t xml:space="preserve">47.2</w:t>
-            </w:r>
-          </w:p>
-        </w:tc>
-        <w:tc>
-          <w:tcPr/>
-          <w:p>
-            <w:pPr>
-              <w:pStyle w:val="Compact"/>
-              <w:jc w:val="center"/>
-            </w:pPr>
-            <w:r>
-              <w:t xml:space="preserve">23.9</w:t>
+              <w:t xml:space="preserve">56.3</w:t>
+            </w:r>
+          </w:p>
+        </w:tc>
+        <w:tc>
+          <w:tcPr/>
+          <w:p>
+            <w:pPr>
+              <w:pStyle w:val="Compact"/>
+              <w:jc w:val="center"/>
+            </w:pPr>
+            <w:r>
+              <w:t xml:space="preserve">29.9</w:t>
             </w:r>
           </w:p>
         </w:tc>
@@ -6431,19 +6431,19 @@
               <w:jc w:val="center"/>
             </w:pPr>
             <w:r>
-              <w:t xml:space="preserve">46.0</w:t>
-            </w:r>
-          </w:p>
-        </w:tc>
-        <w:tc>
-          <w:tcPr/>
-          <w:p>
-            <w:pPr>
-              <w:pStyle w:val="Compact"/>
-              <w:jc w:val="center"/>
-            </w:pPr>
-            <w:r>
-              <w:t xml:space="preserve">22.7</w:t>
+              <w:t xml:space="preserve">54.4</w:t>
+            </w:r>
+          </w:p>
+        </w:tc>
+        <w:tc>
+          <w:tcPr/>
+          <w:p>
+            <w:pPr>
+              <w:pStyle w:val="Compact"/>
+              <w:jc w:val="center"/>
+            </w:pPr>
+            <w:r>
+              <w:t xml:space="preserve">28.0</w:t>
             </w:r>
           </w:p>
         </w:tc>
@@ -6505,19 +6505,19 @@
               <w:jc w:val="center"/>
             </w:pPr>
             <w:r>
-              <w:t xml:space="preserve">23.2</w:t>
-            </w:r>
-          </w:p>
-        </w:tc>
-        <w:tc>
-          <w:tcPr/>
-          <w:p>
-            <w:pPr>
-              <w:pStyle w:val="Compact"/>
-              <w:jc w:val="center"/>
-            </w:pPr>
-            <w:r>
-              <w:t xml:space="preserve">-0.1</w:t>
+              <w:t xml:space="preserve">27.1</w:t>
+            </w:r>
+          </w:p>
+        </w:tc>
+        <w:tc>
+          <w:tcPr/>
+          <w:p>
+            <w:pPr>
+              <w:pStyle w:val="Compact"/>
+              <w:jc w:val="center"/>
+            </w:pPr>
+            <w:r>
+              <w:t xml:space="preserve">0.7</w:t>
             </w:r>
           </w:p>
         </w:tc>
@@ -6579,7 +6579,7 @@
               <w:jc w:val="center"/>
             </w:pPr>
             <w:r>
-              <w:t xml:space="preserve">7.6</w:t>
+              <w:t xml:space="preserve">19.0</w:t>
             </w:r>
           </w:p>
         </w:tc>
@@ -6653,19 +6653,19 @@
               <w:jc w:val="center"/>
             </w:pPr>
             <w:r>
-              <w:t xml:space="preserve">6.1</w:t>
-            </w:r>
-          </w:p>
-        </w:tc>
-        <w:tc>
-          <w:tcPr/>
-          <w:p>
-            <w:pPr>
-              <w:pStyle w:val="Compact"/>
-              <w:jc w:val="center"/>
-            </w:pPr>
-            <w:r>
-              <w:t xml:space="preserve">-1.5</w:t>
+              <w:t xml:space="preserve">18.5</w:t>
+            </w:r>
+          </w:p>
+        </w:tc>
+        <w:tc>
+          <w:tcPr/>
+          <w:p>
+            <w:pPr>
+              <w:pStyle w:val="Compact"/>
+              <w:jc w:val="center"/>
+            </w:pPr>
+            <w:r>
+              <w:t xml:space="preserve">-0.5</w:t>
             </w:r>
           </w:p>
         </w:tc>
@@ -6727,19 +6727,19 @@
               <w:jc w:val="center"/>
             </w:pPr>
             <w:r>
-              <w:t xml:space="preserve">8.6</w:t>
-            </w:r>
-          </w:p>
-        </w:tc>
-        <w:tc>
-          <w:tcPr/>
-          <w:p>
-            <w:pPr>
-              <w:pStyle w:val="Compact"/>
-              <w:jc w:val="center"/>
-            </w:pPr>
-            <w:r>
-              <w:t xml:space="preserve">1.0</w:t>
+              <w:t xml:space="preserve">20.9</w:t>
+            </w:r>
+          </w:p>
+        </w:tc>
+        <w:tc>
+          <w:tcPr/>
+          <w:p>
+            <w:pPr>
+              <w:pStyle w:val="Compact"/>
+              <w:jc w:val="center"/>
+            </w:pPr>
+            <w:r>
+              <w:t xml:space="preserve">1.9</w:t>
             </w:r>
           </w:p>
         </w:tc>
@@ -6801,19 +6801,19 @@
               <w:jc w:val="center"/>
             </w:pPr>
             <w:r>
-              <w:t xml:space="preserve">8.4</w:t>
-            </w:r>
-          </w:p>
-        </w:tc>
-        <w:tc>
-          <w:tcPr/>
-          <w:p>
-            <w:pPr>
-              <w:pStyle w:val="Compact"/>
-              <w:jc w:val="center"/>
-            </w:pPr>
-            <w:r>
-              <w:t xml:space="preserve">0.8</w:t>
+              <w:t xml:space="preserve">20.8</w:t>
+            </w:r>
+          </w:p>
+        </w:tc>
+        <w:tc>
+          <w:tcPr/>
+          <w:p>
+            <w:pPr>
+              <w:pStyle w:val="Compact"/>
+              <w:jc w:val="center"/>
+            </w:pPr>
+            <w:r>
+              <w:t xml:space="preserve">1.8</w:t>
             </w:r>
           </w:p>
         </w:tc>
@@ -6875,19 +6875,19 @@
               <w:jc w:val="center"/>
             </w:pPr>
             <w:r>
-              <w:t xml:space="preserve">NA</w:t>
-            </w:r>
-          </w:p>
-        </w:tc>
-        <w:tc>
-          <w:tcPr/>
-          <w:p>
-            <w:pPr>
-              <w:pStyle w:val="Compact"/>
-              <w:jc w:val="center"/>
-            </w:pPr>
-            <w:r>
-              <w:t xml:space="preserve">NA</w:t>
+              <w:t xml:space="preserve">39.8</w:t>
+            </w:r>
+          </w:p>
+        </w:tc>
+        <w:tc>
+          <w:tcPr/>
+          <w:p>
+            <w:pPr>
+              <w:pStyle w:val="Compact"/>
+              <w:jc w:val="center"/>
+            </w:pPr>
+            <w:r>
+              <w:t xml:space="preserve">0.0</w:t>
             </w:r>
           </w:p>
         </w:tc>
@@ -6949,19 +6949,19 @@
               <w:jc w:val="center"/>
             </w:pPr>
             <w:r>
-              <w:t xml:space="preserve">NA</w:t>
-            </w:r>
-          </w:p>
-        </w:tc>
-        <w:tc>
-          <w:tcPr/>
-          <w:p>
-            <w:pPr>
-              <w:pStyle w:val="Compact"/>
-              <w:jc w:val="center"/>
-            </w:pPr>
-            <w:r>
-              <w:t xml:space="preserve">NA</w:t>
+              <w:t xml:space="preserve">44.5</w:t>
+            </w:r>
+          </w:p>
+        </w:tc>
+        <w:tc>
+          <w:tcPr/>
+          <w:p>
+            <w:pPr>
+              <w:pStyle w:val="Compact"/>
+              <w:jc w:val="center"/>
+            </w:pPr>
+            <w:r>
+              <w:t xml:space="preserve">4.7</w:t>
             </w:r>
           </w:p>
         </w:tc>
@@ -7023,19 +7023,19 @@
               <w:jc w:val="center"/>
             </w:pPr>
             <w:r>
-              <w:t xml:space="preserve">NA</w:t>
-            </w:r>
-          </w:p>
-        </w:tc>
-        <w:tc>
-          <w:tcPr/>
-          <w:p>
-            <w:pPr>
-              <w:pStyle w:val="Compact"/>
-              <w:jc w:val="center"/>
-            </w:pPr>
-            <w:r>
-              <w:t xml:space="preserve">NA</w:t>
+              <w:t xml:space="preserve">43.8</w:t>
+            </w:r>
+          </w:p>
+        </w:tc>
+        <w:tc>
+          <w:tcPr/>
+          <w:p>
+            <w:pPr>
+              <w:pStyle w:val="Compact"/>
+              <w:jc w:val="center"/>
+            </w:pPr>
+            <w:r>
+              <w:t xml:space="preserve">4.0</w:t>
             </w:r>
           </w:p>
         </w:tc>
@@ -7097,19 +7097,19 @@
               <w:jc w:val="center"/>
             </w:pPr>
             <w:r>
-              <w:t xml:space="preserve">NA</w:t>
-            </w:r>
-          </w:p>
-        </w:tc>
-        <w:tc>
-          <w:tcPr/>
-          <w:p>
-            <w:pPr>
-              <w:pStyle w:val="Compact"/>
-              <w:jc w:val="center"/>
-            </w:pPr>
-            <w:r>
-              <w:t xml:space="preserve">NA</w:t>
+              <w:t xml:space="preserve">42.5</w:t>
+            </w:r>
+          </w:p>
+        </w:tc>
+        <w:tc>
+          <w:tcPr/>
+          <w:p>
+            <w:pPr>
+              <w:pStyle w:val="Compact"/>
+              <w:jc w:val="center"/>
+            </w:pPr>
+            <w:r>
+              <w:t xml:space="preserve">2.7</w:t>
             </w:r>
           </w:p>
         </w:tc>
@@ -7171,7 +7171,7 @@
               <w:jc w:val="center"/>
             </w:pPr>
             <w:r>
-              <w:t xml:space="preserve">10.1</w:t>
+              <w:t xml:space="preserve">24.0</w:t>
             </w:r>
           </w:p>
         </w:tc>
@@ -7245,19 +7245,19 @@
               <w:jc w:val="center"/>
             </w:pPr>
             <w:r>
-              <w:t xml:space="preserve">16.4</w:t>
-            </w:r>
-          </w:p>
-        </w:tc>
-        <w:tc>
-          <w:tcPr/>
-          <w:p>
-            <w:pPr>
-              <w:pStyle w:val="Compact"/>
-              <w:jc w:val="center"/>
-            </w:pPr>
-            <w:r>
-              <w:t xml:space="preserve">6.3</w:t>
+              <w:t xml:space="preserve">38.8</w:t>
+            </w:r>
+          </w:p>
+        </w:tc>
+        <w:tc>
+          <w:tcPr/>
+          <w:p>
+            <w:pPr>
+              <w:pStyle w:val="Compact"/>
+              <w:jc w:val="center"/>
+            </w:pPr>
+            <w:r>
+              <w:t xml:space="preserve">14.8</w:t>
             </w:r>
           </w:p>
         </w:tc>
@@ -7319,19 +7319,19 @@
               <w:jc w:val="center"/>
             </w:pPr>
             <w:r>
-              <w:t xml:space="preserve">15.6</w:t>
-            </w:r>
-          </w:p>
-        </w:tc>
-        <w:tc>
-          <w:tcPr/>
-          <w:p>
-            <w:pPr>
-              <w:pStyle w:val="Compact"/>
-              <w:jc w:val="center"/>
-            </w:pPr>
-            <w:r>
-              <w:t xml:space="preserve">5.5</w:t>
+              <w:t xml:space="preserve">30.9</w:t>
+            </w:r>
+          </w:p>
+        </w:tc>
+        <w:tc>
+          <w:tcPr/>
+          <w:p>
+            <w:pPr>
+              <w:pStyle w:val="Compact"/>
+              <w:jc w:val="center"/>
+            </w:pPr>
+            <w:r>
+              <w:t xml:space="preserve">6.8</w:t>
             </w:r>
           </w:p>
         </w:tc>
@@ -7363,7 +7363,7 @@
     </w:tbl>
     <w:bookmarkEnd w:id="43"/>
     <w:bookmarkEnd w:id="44"/>
-    <w:bookmarkStart w:id="72" w:name="site-by-site-analysis"/>
+    <w:bookmarkStart w:id="78" w:name="site-by-site-analysis"/>
     <w:p>
       <w:pPr>
         <w:pStyle w:val="Heading1"/>
@@ -7814,7 +7814,7 @@
               <w:jc w:val="center"/>
             </w:pPr>
             <w:r>
-              <w:t xml:space="preserve">8.07</w:t>
+              <w:t xml:space="preserve">5.47</w:t>
             </w:r>
           </w:p>
         </w:tc>
@@ -7838,7 +7838,7 @@
               <w:jc w:val="center"/>
             </w:pPr>
             <w:r>
-              <w:t xml:space="preserve">4,949</w:t>
+              <w:t xml:space="preserve">7,296</w:t>
             </w:r>
           </w:p>
         </w:tc>
@@ -8078,7 +8078,7 @@
               <w:jc w:val="center"/>
             </w:pPr>
             <w:r>
-              <w:t xml:space="preserve">7.30</w:t>
+              <w:t xml:space="preserve">2.18</w:t>
             </w:r>
           </w:p>
         </w:tc>
@@ -8102,7 +8102,7 @@
               <w:jc w:val="center"/>
             </w:pPr>
             <w:r>
-              <w:t xml:space="preserve">5,309.57</w:t>
+              <w:t xml:space="preserve">17,789.36</w:t>
             </w:r>
           </w:p>
         </w:tc>
@@ -8164,7 +8164,7 @@
               <w:jc w:val="center"/>
             </w:pPr>
             <w:r>
-              <w:t xml:space="preserve">5.63</w:t>
+              <w:t xml:space="preserve">0.69</w:t>
             </w:r>
           </w:p>
         </w:tc>
@@ -8188,7 +8188,7 @@
               <w:jc w:val="center"/>
             </w:pPr>
             <w:r>
-              <w:t xml:space="preserve">6,125.30</w:t>
+              <w:t xml:space="preserve">49,640.34</w:t>
             </w:r>
           </w:p>
         </w:tc>
@@ -8250,7 +8250,7 @@
               <w:jc w:val="center"/>
             </w:pPr>
             <w:r>
-              <w:t xml:space="preserve">8.07</w:t>
+              <w:t xml:space="preserve">5.47</w:t>
             </w:r>
           </w:p>
         </w:tc>
@@ -8274,7 +8274,7 @@
               <w:jc w:val="center"/>
             </w:pPr>
             <w:r>
-              <w:t xml:space="preserve">4,949.06</w:t>
+              <w:t xml:space="preserve">7,295.94</w:t>
             </w:r>
           </w:p>
         </w:tc>
@@ -8625,7 +8625,7 @@
               <w:jc w:val="center"/>
             </w:pPr>
             <w:r>
-              <w:t xml:space="preserve">5.84</w:t>
+              <w:t xml:space="preserve">7.99</w:t>
             </w:r>
           </w:p>
         </w:tc>
@@ -8649,7 +8649,7 @@
               <w:jc w:val="center"/>
             </w:pPr>
             <w:r>
-              <w:t xml:space="preserve">2,346</w:t>
+              <w:t xml:space="preserve">1,716</w:t>
             </w:r>
           </w:p>
         </w:tc>
@@ -8687,7 +8687,7 @@
               <w:jc w:val="center"/>
             </w:pPr>
             <w:r>
-              <w:t xml:space="preserve">10.81</w:t>
+              <w:t xml:space="preserve">15.21</w:t>
             </w:r>
           </w:p>
         </w:tc>
@@ -8711,7 +8711,7 @@
               <w:jc w:val="center"/>
             </w:pPr>
             <w:r>
-              <w:t xml:space="preserve">8,038</w:t>
+              <w:t xml:space="preserve">5,534</w:t>
             </w:r>
           </w:p>
         </w:tc>
@@ -8951,7 +8951,7 @@
               <w:jc w:val="center"/>
             </w:pPr>
             <w:r>
-              <w:t xml:space="preserve">10.81</w:t>
+              <w:t xml:space="preserve">15.21</w:t>
             </w:r>
           </w:p>
         </w:tc>
@@ -8975,7 +8975,7 @@
               <w:jc w:val="center"/>
             </w:pPr>
             <w:r>
-              <w:t xml:space="preserve">4,962.49</w:t>
+              <w:t xml:space="preserve">3,528.74</w:t>
             </w:r>
           </w:p>
         </w:tc>
@@ -9037,7 +9037,7 @@
               <w:jc w:val="center"/>
             </w:pPr>
             <w:r>
-              <w:t xml:space="preserve">9.77</w:t>
+              <w:t xml:space="preserve">11.69</w:t>
             </w:r>
           </w:p>
         </w:tc>
@@ -9061,7 +9061,7 @@
               <w:jc w:val="center"/>
             </w:pPr>
             <w:r>
-              <w:t xml:space="preserve">5,464.07</w:t>
+              <w:t xml:space="preserve">4,567.86</w:t>
             </w:r>
           </w:p>
         </w:tc>
@@ -9123,7 +9123,7 @@
               <w:jc w:val="center"/>
             </w:pPr>
             <w:r>
-              <w:t xml:space="preserve">5.84</w:t>
+              <w:t xml:space="preserve">7.99</w:t>
             </w:r>
           </w:p>
         </w:tc>
@@ -9147,7 +9147,7 @@
               <w:jc w:val="center"/>
             </w:pPr>
             <w:r>
-              <w:t xml:space="preserve">2,345.52</w:t>
+              <w:t xml:space="preserve">1,715.70</w:t>
             </w:r>
           </w:p>
         </w:tc>
@@ -9494,68 +9494,6 @@
               <w:jc w:val="center"/>
             </w:pPr>
             <w:r>
-              <w:t xml:space="preserve">17B.4.Alternative3</w:t>
-            </w:r>
-          </w:p>
-        </w:tc>
-        <w:tc>
-          <w:tcPr/>
-          <w:p>
-            <w:pPr>
-              <w:pStyle w:val="Compact"/>
-              <w:jc w:val="center"/>
-            </w:pPr>
-            <w:r>
-              <w:t xml:space="preserve">1.99</w:t>
-            </w:r>
-          </w:p>
-        </w:tc>
-        <w:tc>
-          <w:tcPr/>
-          <w:p>
-            <w:pPr>
-              <w:pStyle w:val="Compact"/>
-              <w:jc w:val="center"/>
-            </w:pPr>
-            <w:r>
-              <w:t xml:space="preserve">12,777</w:t>
-            </w:r>
-          </w:p>
-        </w:tc>
-        <w:tc>
-          <w:tcPr/>
-          <w:p>
-            <w:pPr>
-              <w:pStyle w:val="Compact"/>
-              <w:jc w:val="center"/>
-            </w:pPr>
-            <w:r>
-              <w:t xml:space="preserve">6,414</w:t>
-            </w:r>
-          </w:p>
-        </w:tc>
-        <w:tc>
-          <w:tcPr/>
-          <w:p>
-            <w:pPr>
-              <w:pStyle w:val="Compact"/>
-              <w:jc w:val="center"/>
-            </w:pPr>
-            <w:r>
-              <w:t xml:space="preserve">257,611</w:t>
-            </w:r>
-          </w:p>
-        </w:tc>
-      </w:tr>
-      <w:tr>
-        <w:tc>
-          <w:tcPr/>
-          <w:p>
-            <w:pPr>
-              <w:pStyle w:val="Compact"/>
-              <w:jc w:val="center"/>
-            </w:pPr>
-            <w:r>
               <w:t xml:space="preserve">17B.2.Alternative1</w:t>
             </w:r>
           </w:p>
@@ -9568,7 +9506,7 @@
               <w:jc w:val="center"/>
             </w:pPr>
             <w:r>
-              <w:t xml:space="preserve">5.73</w:t>
+              <w:t xml:space="preserve">10.94</w:t>
             </w:r>
           </w:p>
         </w:tc>
@@ -9592,7 +9530,7 @@
               <w:jc w:val="center"/>
             </w:pPr>
             <w:r>
-              <w:t xml:space="preserve">10,002</w:t>
+              <w:t xml:space="preserve">4,584</w:t>
             </w:r>
           </w:p>
         </w:tc>
@@ -9832,7 +9770,7 @@
               <w:jc w:val="center"/>
             </w:pPr>
             <w:r>
-              <w:t xml:space="preserve">5.73</w:t>
+              <w:t xml:space="preserve">10.94</w:t>
             </w:r>
           </w:p>
         </w:tc>
@@ -9856,7 +9794,7 @@
               <w:jc w:val="center"/>
             </w:pPr>
             <w:r>
-              <w:t xml:space="preserve">8,754.53</w:t>
+              <w:t xml:space="preserve">4,583.67</w:t>
             </w:r>
           </w:p>
         </w:tc>
@@ -9918,7 +9856,7 @@
               <w:jc w:val="center"/>
             </w:pPr>
             <w:r>
-              <w:t xml:space="preserve">4.39</w:t>
+              <w:t xml:space="preserve">5.21</w:t>
             </w:r>
           </w:p>
         </w:tc>
@@ -9942,7 +9880,7 @@
               <w:jc w:val="center"/>
             </w:pPr>
             <w:r>
-              <w:t xml:space="preserve">10,034.38</w:t>
+              <w:t xml:space="preserve">8,454.98</w:t>
             </w:r>
           </w:p>
         </w:tc>
@@ -10004,7 +9942,7 @@
               <w:jc w:val="center"/>
             </w:pPr>
             <w:r>
-              <w:t xml:space="preserve">1.99</w:t>
+              <w:t xml:space="preserve">2.23</w:t>
             </w:r>
           </w:p>
         </w:tc>
@@ -10028,7 +9966,7 @@
               <w:jc w:val="center"/>
             </w:pPr>
             <w:r>
-              <w:t xml:space="preserve">6,413.78</w:t>
+              <w:t xml:space="preserve">5,727.97</w:t>
             </w:r>
           </w:p>
         </w:tc>
@@ -10064,7 +10002,7 @@
               <w:jc w:val="center"/>
             </w:pPr>
             <w:r>
-              <w:t xml:space="preserve">1</w:t>
+              <w:t xml:space="preserve">0</w:t>
             </w:r>
           </w:p>
         </w:tc>
@@ -10367,55 +10305,55 @@
               <w:jc w:val="center"/>
             </w:pPr>
             <w:r>
-              <w:t xml:space="preserve">2A.2.Alternative1</w:t>
-            </w:r>
-          </w:p>
-        </w:tc>
-        <w:tc>
-          <w:tcPr/>
-          <w:p>
-            <w:pPr>
-              <w:pStyle w:val="Compact"/>
-              <w:jc w:val="center"/>
-            </w:pPr>
-            <w:r>
-              <w:t xml:space="preserve">23.73</w:t>
-            </w:r>
-          </w:p>
-        </w:tc>
-        <w:tc>
-          <w:tcPr/>
-          <w:p>
-            <w:pPr>
-              <w:pStyle w:val="Compact"/>
-              <w:jc w:val="center"/>
-            </w:pPr>
-            <w:r>
-              <w:t xml:space="preserve">27,754</w:t>
-            </w:r>
-          </w:p>
-        </w:tc>
-        <w:tc>
-          <w:tcPr/>
-          <w:p>
-            <w:pPr>
-              <w:pStyle w:val="Compact"/>
-              <w:jc w:val="center"/>
-            </w:pPr>
-            <w:r>
-              <w:t xml:space="preserve">1,169</w:t>
-            </w:r>
-          </w:p>
-        </w:tc>
-        <w:tc>
-          <w:tcPr/>
-          <w:p>
-            <w:pPr>
-              <w:pStyle w:val="Compact"/>
-              <w:jc w:val="center"/>
-            </w:pPr>
-            <w:r>
-              <w:t xml:space="preserve">557,695</w:t>
+              <w:t xml:space="preserve">2A.3.Alternative2</w:t>
+            </w:r>
+          </w:p>
+        </w:tc>
+        <w:tc>
+          <w:tcPr/>
+          <w:p>
+            <w:pPr>
+              <w:pStyle w:val="Compact"/>
+              <w:jc w:val="center"/>
+            </w:pPr>
+            <w:r>
+              <w:t xml:space="preserve">36.76</w:t>
+            </w:r>
+          </w:p>
+        </w:tc>
+        <w:tc>
+          <w:tcPr/>
+          <w:p>
+            <w:pPr>
+              <w:pStyle w:val="Compact"/>
+              <w:jc w:val="center"/>
+            </w:pPr>
+            <w:r>
+              <w:t xml:space="preserve">24,767</w:t>
+            </w:r>
+          </w:p>
+        </w:tc>
+        <w:tc>
+          <w:tcPr/>
+          <w:p>
+            <w:pPr>
+              <w:pStyle w:val="Compact"/>
+              <w:jc w:val="center"/>
+            </w:pPr>
+            <w:r>
+              <w:t xml:space="preserve">674</w:t>
+            </w:r>
+          </w:p>
+        </w:tc>
+        <w:tc>
+          <w:tcPr/>
+          <w:p>
+            <w:pPr>
+              <w:pStyle w:val="Compact"/>
+              <w:jc w:val="center"/>
+            </w:pPr>
+            <w:r>
+              <w:t xml:space="preserve">498,094</w:t>
             </w:r>
           </w:p>
         </w:tc>
@@ -10643,7 +10581,7 @@
               <w:jc w:val="center"/>
             </w:pPr>
             <w:r>
-              <w:t xml:space="preserve">23.73</w:t>
+              <w:t xml:space="preserve">36.65</w:t>
             </w:r>
           </w:p>
         </w:tc>
@@ -10667,7 +10605,7 @@
               <w:jc w:val="center"/>
             </w:pPr>
             <w:r>
-              <w:t xml:space="preserve">1,169.40</w:t>
+              <w:t xml:space="preserve">757.27</w:t>
             </w:r>
           </w:p>
         </w:tc>
@@ -10691,19 +10629,19 @@
               <w:jc w:val="center"/>
             </w:pPr>
             <w:r>
-              <w:t xml:space="preserve">1</w:t>
-            </w:r>
-          </w:p>
-        </w:tc>
-        <w:tc>
-          <w:tcPr/>
-          <w:p>
-            <w:pPr>
-              <w:pStyle w:val="Compact"/>
-              <w:jc w:val="center"/>
-            </w:pPr>
-            <w:r>
-              <w:t xml:space="preserve">1</w:t>
+              <w:t xml:space="preserve">0</w:t>
+            </w:r>
+          </w:p>
+        </w:tc>
+        <w:tc>
+          <w:tcPr/>
+          <w:p>
+            <w:pPr>
+              <w:pStyle w:val="Compact"/>
+              <w:jc w:val="center"/>
+            </w:pPr>
+            <w:r>
+              <w:t xml:space="preserve">0</w:t>
             </w:r>
           </w:p>
         </w:tc>
@@ -10729,7 +10667,7 @@
               <w:jc w:val="center"/>
             </w:pPr>
             <w:r>
-              <w:t xml:space="preserve">19.94</w:t>
+              <w:t xml:space="preserve">36.76</w:t>
             </w:r>
           </w:p>
         </w:tc>
@@ -10753,7 +10691,7 @@
               <w:jc w:val="center"/>
             </w:pPr>
             <w:r>
-              <w:t xml:space="preserve">1,241.99</w:t>
+              <w:t xml:space="preserve">673.66</w:t>
             </w:r>
           </w:p>
         </w:tc>
@@ -10789,7 +10727,7 @@
               <w:jc w:val="center"/>
             </w:pPr>
             <w:r>
-              <w:t xml:space="preserve">0</w:t>
+              <w:t xml:space="preserve">1</w:t>
             </w:r>
           </w:p>
         </w:tc>
@@ -11190,7 +11128,7 @@
               <w:jc w:val="center"/>
             </w:pPr>
             <w:r>
-              <w:t xml:space="preserve">23.92</w:t>
+              <w:t xml:space="preserve">29.90</w:t>
             </w:r>
           </w:p>
         </w:tc>
@@ -11214,7 +11152,7 @@
               <w:jc w:val="center"/>
             </w:pPr>
             <w:r>
-              <w:t xml:space="preserve">819</w:t>
+              <w:t xml:space="preserve">655</w:t>
             </w:r>
           </w:p>
         </w:tc>
@@ -11250,13 +11188,13 @@
         <w:tblCaption w:val="Cost-effectiveness summary."/>
       </w:tblPr>
       <w:tblGrid>
-        <w:gridCol w:w="1320"/>
-        <w:gridCol w:w="1225"/>
-        <w:gridCol w:w="1320"/>
-        <w:gridCol w:w="1225"/>
-        <w:gridCol w:w="1885"/>
-        <w:gridCol w:w="471"/>
-        <w:gridCol w:w="471"/>
+        <w:gridCol w:w="1352"/>
+        <w:gridCol w:w="1255"/>
+        <w:gridCol w:w="1352"/>
+        <w:gridCol w:w="1062"/>
+        <w:gridCol w:w="1931"/>
+        <w:gridCol w:w="482"/>
+        <w:gridCol w:w="482"/>
       </w:tblGrid>
       <w:tr>
         <w:trPr>
@@ -11454,7 +11392,7 @@
               <w:jc w:val="center"/>
             </w:pPr>
             <w:r>
-              <w:t xml:space="preserve">23.92</w:t>
+              <w:t xml:space="preserve">29.90</w:t>
             </w:r>
           </w:p>
         </w:tc>
@@ -11478,7 +11416,7 @@
               <w:jc w:val="center"/>
             </w:pPr>
             <w:r>
-              <w:t xml:space="preserve">819.43</w:t>
+              <w:t xml:space="preserve">655.48</w:t>
             </w:r>
           </w:p>
         </w:tc>
@@ -11540,7 +11478,7 @@
               <w:jc w:val="center"/>
             </w:pPr>
             <w:r>
-              <w:t xml:space="preserve">22.74</w:t>
+              <w:t xml:space="preserve">27.98</w:t>
             </w:r>
           </w:p>
         </w:tc>
@@ -11564,7 +11502,7 @@
               <w:jc w:val="center"/>
             </w:pPr>
             <w:r>
-              <w:t xml:space="preserve">875.11</w:t>
+              <w:t xml:space="preserve">711.49</w:t>
             </w:r>
           </w:p>
         </w:tc>
@@ -11626,7 +11564,7 @@
               <w:jc w:val="center"/>
             </w:pPr>
             <w:r>
-              <w:t xml:space="preserve">-0.11</w:t>
+              <w:t xml:space="preserve">0.68</w:t>
             </w:r>
           </w:p>
         </w:tc>
@@ -11650,7 +11588,7 @@
               <w:jc w:val="center"/>
             </w:pPr>
             <w:r>
-              <w:t xml:space="preserve">-128,527.35</w:t>
+              <w:t xml:space="preserve">20,216.12</w:t>
             </w:r>
           </w:p>
         </w:tc>
@@ -11674,7 +11612,7 @@
               <w:jc w:val="center"/>
             </w:pPr>
             <w:r>
-              <w:t xml:space="preserve">0</w:t>
+              <w:t xml:space="preserve">1</w:t>
             </w:r>
           </w:p>
         </w:tc>
@@ -12001,7 +11939,7 @@
               <w:jc w:val="center"/>
             </w:pPr>
             <w:r>
-              <w:t xml:space="preserve">0.82</w:t>
+              <w:t xml:space="preserve">1.78</w:t>
             </w:r>
           </w:p>
         </w:tc>
@@ -12025,7 +11963,7 @@
               <w:jc w:val="center"/>
             </w:pPr>
             <w:r>
-              <w:t xml:space="preserve">16,108</w:t>
+              <w:t xml:space="preserve">7,448</w:t>
             </w:r>
           </w:p>
         </w:tc>
@@ -12063,7 +12001,7 @@
               <w:jc w:val="center"/>
             </w:pPr>
             <w:r>
-              <w:t xml:space="preserve">0.97</w:t>
+              <w:t xml:space="preserve">1.92</w:t>
             </w:r>
           </w:p>
         </w:tc>
@@ -12123,13 +12061,13 @@
         <w:tblCaption w:val="Cost-effectiveness summary."/>
       </w:tblPr>
       <w:tblGrid>
-        <w:gridCol w:w="1335"/>
-        <w:gridCol w:w="1240"/>
-        <w:gridCol w:w="1335"/>
-        <w:gridCol w:w="1145"/>
-        <w:gridCol w:w="1908"/>
-        <w:gridCol w:w="477"/>
-        <w:gridCol w:w="477"/>
+        <w:gridCol w:w="1320"/>
+        <w:gridCol w:w="1225"/>
+        <w:gridCol w:w="1320"/>
+        <w:gridCol w:w="1225"/>
+        <w:gridCol w:w="1885"/>
+        <w:gridCol w:w="471"/>
+        <w:gridCol w:w="471"/>
       </w:tblGrid>
       <w:tr>
         <w:trPr>
@@ -12327,7 +12265,7 @@
               <w:jc w:val="center"/>
             </w:pPr>
             <w:r>
-              <w:t xml:space="preserve">-1.48</w:t>
+              <w:t xml:space="preserve">-0.52</w:t>
             </w:r>
           </w:p>
         </w:tc>
@@ -12351,7 +12289,7 @@
               <w:jc w:val="center"/>
             </w:pPr>
             <w:r>
-              <w:t xml:space="preserve">-59,451.64</w:t>
+              <w:t xml:space="preserve">-168,487.03</w:t>
             </w:r>
           </w:p>
         </w:tc>
@@ -12413,7 +12351,7 @@
               <w:jc w:val="center"/>
             </w:pPr>
             <w:r>
-              <w:t xml:space="preserve">0.97</w:t>
+              <w:t xml:space="preserve">1.92</w:t>
             </w:r>
           </w:p>
         </w:tc>
@@ -12437,7 +12375,7 @@
               <w:jc w:val="center"/>
             </w:pPr>
             <w:r>
-              <w:t xml:space="preserve">87,177.60</w:t>
+              <w:t xml:space="preserve">43,779.84</w:t>
             </w:r>
           </w:p>
         </w:tc>
@@ -12499,7 +12437,7 @@
               <w:jc w:val="center"/>
             </w:pPr>
             <w:r>
-              <w:t xml:space="preserve">0.82</w:t>
+              <w:t xml:space="preserve">1.78</w:t>
             </w:r>
           </w:p>
         </w:tc>
@@ -12523,7 +12461,7 @@
               <w:jc w:val="center"/>
             </w:pPr>
             <w:r>
-              <w:t xml:space="preserve">16,108.08</w:t>
+              <w:t xml:space="preserve">7,447.94</w:t>
             </w:r>
           </w:p>
         </w:tc>
@@ -12566,7 +12504,7 @@
       </w:tr>
     </w:tbl>
     <w:bookmarkEnd w:id="68"/>
-    <w:bookmarkStart w:id="69" w:name="site-3f"/>
+    <w:bookmarkStart w:id="72" w:name="site-3f"/>
     <w:p>
       <w:pPr>
         <w:pStyle w:val="Heading2"/>
@@ -12644,8 +12582,802 @@
         <w:t xml:space="preserve">Alternative3: Beaver reintroduction.</w:t>
       </w:r>
     </w:p>
-    <w:bookmarkEnd w:id="69"/>
-    <w:bookmarkStart w:id="70" w:name="site-19a"/>
+    <w:p>
+      <w:pPr>
+        <w:pStyle w:val="CaptionedFigure"/>
+      </w:pPr>
+      <w:r>
+        <w:drawing>
+          <wp:inline>
+            <wp:extent cx="5334000" cy="2667000"/>
+            <wp:effectExtent b="0" l="0" r="0" t="0"/>
+            <wp:docPr descr="CEICA Summary for 3F." title="" id="70" name="Picture"/>
+            <a:graphic>
+              <a:graphicData uri="http://schemas.openxmlformats.org/drawingml/2006/picture">
+                <pic:pic>
+                  <pic:nvPicPr>
+                    <pic:cNvPr descr="CEICA.3F.jpeg" id="71" name="Picture"/>
+                    <pic:cNvPicPr>
+                      <a:picLocks noChangeArrowheads="1" noChangeAspect="1"/>
+                    </pic:cNvPicPr>
+                  </pic:nvPicPr>
+                  <pic:blipFill>
+                    <a:blip r:embed="rId69"/>
+                    <a:stretch>
+                      <a:fillRect/>
+                    </a:stretch>
+                  </pic:blipFill>
+                  <pic:spPr bwMode="auto">
+                    <a:xfrm>
+                      <a:off x="0" y="0"/>
+                      <a:ext cx="5334000" cy="2667000"/>
+                    </a:xfrm>
+                    <a:prstGeom prst="rect">
+                      <a:avLst/>
+                    </a:prstGeom>
+                    <a:noFill/>
+                    <a:ln w="9525">
+                      <a:noFill/>
+                      <a:headEnd/>
+                      <a:tailEnd/>
+                    </a:ln>
+                  </pic:spPr>
+                </pic:pic>
+              </a:graphicData>
+            </a:graphic>
+          </wp:inline>
+        </w:drawing>
+      </w:r>
+    </w:p>
+    <w:p>
+      <w:pPr>
+        <w:pStyle w:val="ImageCaption"/>
+      </w:pPr>
+      <w:r>
+        <w:rPr>
+          <w:iCs/>
+          <w:i/>
+        </w:rPr>
+        <w:t xml:space="preserve">CEICA Summary for 3F.</w:t>
+      </w:r>
+    </w:p>
+    <w:p>
+      <w:pPr>
+        <w:pStyle w:val="TableCaption"/>
+      </w:pPr>
+      <w:r>
+        <w:t xml:space="preserve">Incremental cost summary.</w:t>
+      </w:r>
+    </w:p>
+    <w:tbl>
+      <w:tblPr>
+        <w:tblStyle w:val="Table"/>
+        <w:tblW w:type="pct" w:w="5000"/>
+        <w:tblLook w:firstRow="1" w:lastRow="0" w:firstColumn="0" w:lastColumn="0" w:noHBand="0" w:noVBand="0" w:val="0020"/>
+        <w:jc w:val="start"/>
+        <w:tblCaption w:val="Incremental cost summary."/>
+      </w:tblPr>
+      <w:tblGrid>
+        <w:gridCol w:w="1857"/>
+        <w:gridCol w:w="1271"/>
+        <w:gridCol w:w="1368"/>
+        <w:gridCol w:w="1466"/>
+        <w:gridCol w:w="1955"/>
+      </w:tblGrid>
+      <w:tr>
+        <w:trPr>
+          <w:tblHeader w:val="true"/>
+        </w:trPr>
+        <w:tc>
+          <w:tcPr/>
+          <w:p>
+            <w:pPr>
+              <w:pStyle w:val="Compact"/>
+              <w:jc w:val="center"/>
+            </w:pPr>
+            <w:r>
+              <w:t xml:space="preserve">Alt</w:t>
+            </w:r>
+          </w:p>
+        </w:tc>
+        <w:tc>
+          <w:tcPr/>
+          <w:p>
+            <w:pPr>
+              <w:pStyle w:val="Compact"/>
+              <w:jc w:val="center"/>
+            </w:pPr>
+            <w:r>
+              <w:t xml:space="preserve">Lift (AAHU)</w:t>
+            </w:r>
+          </w:p>
+        </w:tc>
+        <w:tc>
+          <w:tcPr/>
+          <w:p>
+            <w:pPr>
+              <w:pStyle w:val="Compact"/>
+              <w:jc w:val="center"/>
+            </w:pPr>
+            <w:r>
+              <w:t xml:space="preserve">Avg Ann Cost</w:t>
+            </w:r>
+          </w:p>
+        </w:tc>
+        <w:tc>
+          <w:tcPr/>
+          <w:p>
+            <w:pPr>
+              <w:pStyle w:val="Compact"/>
+              <w:jc w:val="center"/>
+            </w:pPr>
+            <w:r>
+              <w:t xml:space="preserve">Inc Unit Cost</w:t>
+            </w:r>
+          </w:p>
+        </w:tc>
+        <w:tc>
+          <w:tcPr/>
+          <w:p>
+            <w:pPr>
+              <w:pStyle w:val="Compact"/>
+              <w:jc w:val="center"/>
+            </w:pPr>
+            <w:r>
+              <w:t xml:space="preserve">Project First Cost</w:t>
+            </w:r>
+          </w:p>
+        </w:tc>
+      </w:tr>
+      <w:tr>
+        <w:tc>
+          <w:tcPr/>
+          <w:p>
+            <w:pPr>
+              <w:pStyle w:val="Compact"/>
+              <w:jc w:val="center"/>
+            </w:pPr>
+            <w:r>
+              <w:t xml:space="preserve">3F.1.FWOP</w:t>
+            </w:r>
+          </w:p>
+        </w:tc>
+        <w:tc>
+          <w:tcPr/>
+          <w:p>
+            <w:pPr>
+              <w:pStyle w:val="Compact"/>
+              <w:jc w:val="center"/>
+            </w:pPr>
+            <w:r>
+              <w:t xml:space="preserve">0.00</w:t>
+            </w:r>
+          </w:p>
+        </w:tc>
+        <w:tc>
+          <w:tcPr/>
+          <w:p>
+            <w:pPr>
+              <w:pStyle w:val="Compact"/>
+              <w:jc w:val="center"/>
+            </w:pPr>
+            <w:r>
+              <w:t xml:space="preserve">0</w:t>
+            </w:r>
+          </w:p>
+        </w:tc>
+        <w:tc>
+          <w:tcPr/>
+          <w:p>
+            <w:pPr>
+              <w:pStyle w:val="Compact"/>
+              <w:jc w:val="center"/>
+            </w:pPr>
+            <w:r>
+              <w:t xml:space="preserve">0</w:t>
+            </w:r>
+          </w:p>
+        </w:tc>
+        <w:tc>
+          <w:tcPr/>
+          <w:p>
+            <w:pPr>
+              <w:pStyle w:val="Compact"/>
+              <w:jc w:val="center"/>
+            </w:pPr>
+            <w:r>
+              <w:t xml:space="preserve">0</w:t>
+            </w:r>
+          </w:p>
+        </w:tc>
+      </w:tr>
+      <w:tr>
+        <w:tc>
+          <w:tcPr/>
+          <w:p>
+            <w:pPr>
+              <w:pStyle w:val="Compact"/>
+              <w:jc w:val="center"/>
+            </w:pPr>
+            <w:r>
+              <w:t xml:space="preserve">3F.4.Alternative3</w:t>
+            </w:r>
+          </w:p>
+        </w:tc>
+        <w:tc>
+          <w:tcPr/>
+          <w:p>
+            <w:pPr>
+              <w:pStyle w:val="Compact"/>
+              <w:jc w:val="center"/>
+            </w:pPr>
+            <w:r>
+              <w:t xml:space="preserve">2.67</w:t>
+            </w:r>
+          </w:p>
+        </w:tc>
+        <w:tc>
+          <w:tcPr/>
+          <w:p>
+            <w:pPr>
+              <w:pStyle w:val="Compact"/>
+              <w:jc w:val="center"/>
+            </w:pPr>
+            <w:r>
+              <w:t xml:space="preserve">6,052</w:t>
+            </w:r>
+          </w:p>
+        </w:tc>
+        <w:tc>
+          <w:tcPr/>
+          <w:p>
+            <w:pPr>
+              <w:pStyle w:val="Compact"/>
+              <w:jc w:val="center"/>
+            </w:pPr>
+            <w:r>
+              <w:t xml:space="preserve">2,267</w:t>
+            </w:r>
+          </w:p>
+        </w:tc>
+        <w:tc>
+          <w:tcPr/>
+          <w:p>
+            <w:pPr>
+              <w:pStyle w:val="Compact"/>
+              <w:jc w:val="center"/>
+            </w:pPr>
+            <w:r>
+              <w:t xml:space="preserve">121,714</w:t>
+            </w:r>
+          </w:p>
+        </w:tc>
+      </w:tr>
+      <w:tr>
+        <w:tc>
+          <w:tcPr/>
+          <w:p>
+            <w:pPr>
+              <w:pStyle w:val="Compact"/>
+              <w:jc w:val="center"/>
+            </w:pPr>
+            <w:r>
+              <w:t xml:space="preserve">3F.2.Alternative1</w:t>
+            </w:r>
+          </w:p>
+        </w:tc>
+        <w:tc>
+          <w:tcPr/>
+          <w:p>
+            <w:pPr>
+              <w:pStyle w:val="Compact"/>
+              <w:jc w:val="center"/>
+            </w:pPr>
+            <w:r>
+              <w:t xml:space="preserve">4.67</w:t>
+            </w:r>
+          </w:p>
+        </w:tc>
+        <w:tc>
+          <w:tcPr/>
+          <w:p>
+            <w:pPr>
+              <w:pStyle w:val="Compact"/>
+              <w:jc w:val="center"/>
+            </w:pPr>
+            <w:r>
+              <w:t xml:space="preserve">13,744</w:t>
+            </w:r>
+          </w:p>
+        </w:tc>
+        <w:tc>
+          <w:tcPr/>
+          <w:p>
+            <w:pPr>
+              <w:pStyle w:val="Compact"/>
+              <w:jc w:val="center"/>
+            </w:pPr>
+            <w:r>
+              <w:t xml:space="preserve">3,854</w:t>
+            </w:r>
+          </w:p>
+        </w:tc>
+        <w:tc>
+          <w:tcPr/>
+          <w:p>
+            <w:pPr>
+              <w:pStyle w:val="Compact"/>
+              <w:jc w:val="center"/>
+            </w:pPr>
+            <w:r>
+              <w:t xml:space="preserve">276,883</w:t>
+            </w:r>
+          </w:p>
+        </w:tc>
+      </w:tr>
+    </w:tbl>
+    <w:p/>
+    <w:p>
+      <w:pPr>
+        <w:pStyle w:val="TableCaption"/>
+      </w:pPr>
+      <w:r>
+        <w:t xml:space="preserve">Cost-effectiveness summary.</w:t>
+      </w:r>
+    </w:p>
+    <w:tbl>
+      <w:tblPr>
+        <w:tblStyle w:val="Table"/>
+        <w:tblW w:type="pct" w:w="5000"/>
+        <w:tblLook w:firstRow="1" w:lastRow="0" w:firstColumn="0" w:lastColumn="0" w:noHBand="0" w:noVBand="0" w:val="0020"/>
+        <w:jc w:val="start"/>
+        <w:tblCaption w:val="Cost-effectiveness summary."/>
+      </w:tblPr>
+      <w:tblGrid>
+        <w:gridCol w:w="1352"/>
+        <w:gridCol w:w="1255"/>
+        <w:gridCol w:w="1352"/>
+        <w:gridCol w:w="1062"/>
+        <w:gridCol w:w="1931"/>
+        <w:gridCol w:w="482"/>
+        <w:gridCol w:w="482"/>
+      </w:tblGrid>
+      <w:tr>
+        <w:trPr>
+          <w:tblHeader w:val="true"/>
+        </w:trPr>
+        <w:tc>
+          <w:tcPr/>
+          <w:p>
+            <w:pPr>
+              <w:pStyle w:val="Compact"/>
+              <w:jc w:val="center"/>
+            </w:pPr>
+            <w:r>
+              <w:t xml:space="preserve">Alt</w:t>
+            </w:r>
+          </w:p>
+        </w:tc>
+        <w:tc>
+          <w:tcPr/>
+          <w:p>
+            <w:pPr>
+              <w:pStyle w:val="Compact"/>
+              <w:jc w:val="center"/>
+            </w:pPr>
+            <w:r>
+              <w:t xml:space="preserve">Lift (AAHU)</w:t>
+            </w:r>
+          </w:p>
+        </w:tc>
+        <w:tc>
+          <w:tcPr/>
+          <w:p>
+            <w:pPr>
+              <w:pStyle w:val="Compact"/>
+              <w:jc w:val="center"/>
+            </w:pPr>
+            <w:r>
+              <w:t xml:space="preserve">Avg Ann Cost</w:t>
+            </w:r>
+          </w:p>
+        </w:tc>
+        <w:tc>
+          <w:tcPr/>
+          <w:p>
+            <w:pPr>
+              <w:pStyle w:val="Compact"/>
+              <w:jc w:val="center"/>
+            </w:pPr>
+            <w:r>
+              <w:t xml:space="preserve">Unit Cost</w:t>
+            </w:r>
+          </w:p>
+        </w:tc>
+        <w:tc>
+          <w:tcPr/>
+          <w:p>
+            <w:pPr>
+              <w:pStyle w:val="Compact"/>
+              <w:jc w:val="center"/>
+            </w:pPr>
+            <w:r>
+              <w:t xml:space="preserve">Project First Cost</w:t>
+            </w:r>
+          </w:p>
+        </w:tc>
+        <w:tc>
+          <w:tcPr/>
+          <w:p>
+            <w:pPr>
+              <w:pStyle w:val="Compact"/>
+              <w:jc w:val="center"/>
+            </w:pPr>
+            <w:r>
+              <w:t xml:space="preserve">CE?</w:t>
+            </w:r>
+          </w:p>
+        </w:tc>
+        <w:tc>
+          <w:tcPr/>
+          <w:p>
+            <w:pPr>
+              <w:pStyle w:val="Compact"/>
+              <w:jc w:val="center"/>
+            </w:pPr>
+            <w:r>
+              <w:t xml:space="preserve">BB?</w:t>
+            </w:r>
+          </w:p>
+        </w:tc>
+      </w:tr>
+      <w:tr>
+        <w:tc>
+          <w:tcPr/>
+          <w:p>
+            <w:pPr>
+              <w:pStyle w:val="Compact"/>
+              <w:jc w:val="center"/>
+            </w:pPr>
+            <w:r>
+              <w:t xml:space="preserve">FWOP</w:t>
+            </w:r>
+          </w:p>
+        </w:tc>
+        <w:tc>
+          <w:tcPr/>
+          <w:p>
+            <w:pPr>
+              <w:pStyle w:val="Compact"/>
+              <w:jc w:val="center"/>
+            </w:pPr>
+            <w:r>
+              <w:t xml:space="preserve">0.00</w:t>
+            </w:r>
+          </w:p>
+        </w:tc>
+        <w:tc>
+          <w:tcPr/>
+          <w:p>
+            <w:pPr>
+              <w:pStyle w:val="Compact"/>
+              <w:jc w:val="center"/>
+            </w:pPr>
+            <w:r>
+              <w:t xml:space="preserve">0</w:t>
+            </w:r>
+          </w:p>
+        </w:tc>
+        <w:tc>
+          <w:tcPr/>
+          <w:p>
+            <w:pPr>
+              <w:pStyle w:val="Compact"/>
+              <w:jc w:val="center"/>
+            </w:pPr>
+            <w:r>
+              <w:t xml:space="preserve">NaN</w:t>
+            </w:r>
+          </w:p>
+        </w:tc>
+        <w:tc>
+          <w:tcPr/>
+          <w:p>
+            <w:pPr>
+              <w:pStyle w:val="Compact"/>
+              <w:jc w:val="center"/>
+            </w:pPr>
+            <w:r>
+              <w:t xml:space="preserve">0.00</w:t>
+            </w:r>
+          </w:p>
+        </w:tc>
+        <w:tc>
+          <w:tcPr/>
+          <w:p>
+            <w:pPr>
+              <w:pStyle w:val="Compact"/>
+              <w:jc w:val="center"/>
+            </w:pPr>
+            <w:r>
+              <w:t xml:space="preserve">1</w:t>
+            </w:r>
+          </w:p>
+        </w:tc>
+        <w:tc>
+          <w:tcPr/>
+          <w:p>
+            <w:pPr>
+              <w:pStyle w:val="Compact"/>
+              <w:jc w:val="center"/>
+            </w:pPr>
+            <w:r>
+              <w:t xml:space="preserve">1</w:t>
+            </w:r>
+          </w:p>
+        </w:tc>
+      </w:tr>
+      <w:tr>
+        <w:tc>
+          <w:tcPr/>
+          <w:p>
+            <w:pPr>
+              <w:pStyle w:val="Compact"/>
+              <w:jc w:val="center"/>
+            </w:pPr>
+            <w:r>
+              <w:t xml:space="preserve">Alternative1</w:t>
+            </w:r>
+          </w:p>
+        </w:tc>
+        <w:tc>
+          <w:tcPr/>
+          <w:p>
+            <w:pPr>
+              <w:pStyle w:val="Compact"/>
+              <w:jc w:val="center"/>
+            </w:pPr>
+            <w:r>
+              <w:t xml:space="preserve">4.67</w:t>
+            </w:r>
+          </w:p>
+        </w:tc>
+        <w:tc>
+          <w:tcPr/>
+          <w:p>
+            <w:pPr>
+              <w:pStyle w:val="Compact"/>
+              <w:jc w:val="center"/>
+            </w:pPr>
+            <w:r>
+              <w:t xml:space="preserve">13,744</w:t>
+            </w:r>
+          </w:p>
+        </w:tc>
+        <w:tc>
+          <w:tcPr/>
+          <w:p>
+            <w:pPr>
+              <w:pStyle w:val="Compact"/>
+              <w:jc w:val="center"/>
+            </w:pPr>
+            <w:r>
+              <w:t xml:space="preserve">2,945.96</w:t>
+            </w:r>
+          </w:p>
+        </w:tc>
+        <w:tc>
+          <w:tcPr/>
+          <w:p>
+            <w:pPr>
+              <w:pStyle w:val="Compact"/>
+              <w:jc w:val="center"/>
+            </w:pPr>
+            <w:r>
+              <w:t xml:space="preserve">276,883.00</w:t>
+            </w:r>
+          </w:p>
+        </w:tc>
+        <w:tc>
+          <w:tcPr/>
+          <w:p>
+            <w:pPr>
+              <w:pStyle w:val="Compact"/>
+              <w:jc w:val="center"/>
+            </w:pPr>
+            <w:r>
+              <w:t xml:space="preserve">1</w:t>
+            </w:r>
+          </w:p>
+        </w:tc>
+        <w:tc>
+          <w:tcPr/>
+          <w:p>
+            <w:pPr>
+              <w:pStyle w:val="Compact"/>
+              <w:jc w:val="center"/>
+            </w:pPr>
+            <w:r>
+              <w:t xml:space="preserve">1</w:t>
+            </w:r>
+          </w:p>
+        </w:tc>
+      </w:tr>
+      <w:tr>
+        <w:tc>
+          <w:tcPr/>
+          <w:p>
+            <w:pPr>
+              <w:pStyle w:val="Compact"/>
+              <w:jc w:val="center"/>
+            </w:pPr>
+            <w:r>
+              <w:t xml:space="preserve">Alternative2</w:t>
+            </w:r>
+          </w:p>
+        </w:tc>
+        <w:tc>
+          <w:tcPr/>
+          <w:p>
+            <w:pPr>
+              <w:pStyle w:val="Compact"/>
+              <w:jc w:val="center"/>
+            </w:pPr>
+            <w:r>
+              <w:t xml:space="preserve">4.03</w:t>
+            </w:r>
+          </w:p>
+        </w:tc>
+        <w:tc>
+          <w:tcPr/>
+          <w:p>
+            <w:pPr>
+              <w:pStyle w:val="Compact"/>
+              <w:jc w:val="center"/>
+            </w:pPr>
+            <w:r>
+              <w:t xml:space="preserve">11,541</w:t>
+            </w:r>
+          </w:p>
+        </w:tc>
+        <w:tc>
+          <w:tcPr/>
+          <w:p>
+            <w:pPr>
+              <w:pStyle w:val="Compact"/>
+              <w:jc w:val="center"/>
+            </w:pPr>
+            <w:r>
+              <w:t xml:space="preserve">2,860.97</w:t>
+            </w:r>
+          </w:p>
+        </w:tc>
+        <w:tc>
+          <w:tcPr/>
+          <w:p>
+            <w:pPr>
+              <w:pStyle w:val="Compact"/>
+              <w:jc w:val="center"/>
+            </w:pPr>
+            <w:r>
+              <w:t xml:space="preserve">232,705.00</w:t>
+            </w:r>
+          </w:p>
+        </w:tc>
+        <w:tc>
+          <w:tcPr/>
+          <w:p>
+            <w:pPr>
+              <w:pStyle w:val="Compact"/>
+              <w:jc w:val="center"/>
+            </w:pPr>
+            <w:r>
+              <w:t xml:space="preserve">1</w:t>
+            </w:r>
+          </w:p>
+        </w:tc>
+        <w:tc>
+          <w:tcPr/>
+          <w:p>
+            <w:pPr>
+              <w:pStyle w:val="Compact"/>
+              <w:jc w:val="center"/>
+            </w:pPr>
+            <w:r>
+              <w:t xml:space="preserve">0</w:t>
+            </w:r>
+          </w:p>
+        </w:tc>
+      </w:tr>
+      <w:tr>
+        <w:tc>
+          <w:tcPr/>
+          <w:p>
+            <w:pPr>
+              <w:pStyle w:val="Compact"/>
+              <w:jc w:val="center"/>
+            </w:pPr>
+            <w:r>
+              <w:t xml:space="preserve">Alternative3</w:t>
+            </w:r>
+          </w:p>
+        </w:tc>
+        <w:tc>
+          <w:tcPr/>
+          <w:p>
+            <w:pPr>
+              <w:pStyle w:val="Compact"/>
+              <w:jc w:val="center"/>
+            </w:pPr>
+            <w:r>
+              <w:t xml:space="preserve">2.67</w:t>
+            </w:r>
+          </w:p>
+        </w:tc>
+        <w:tc>
+          <w:tcPr/>
+          <w:p>
+            <w:pPr>
+              <w:pStyle w:val="Compact"/>
+              <w:jc w:val="center"/>
+            </w:pPr>
+            <w:r>
+              <w:t xml:space="preserve">6,052</w:t>
+            </w:r>
+          </w:p>
+        </w:tc>
+        <w:tc>
+          <w:tcPr/>
+          <w:p>
+            <w:pPr>
+              <w:pStyle w:val="Compact"/>
+              <w:jc w:val="center"/>
+            </w:pPr>
+            <w:r>
+              <w:t xml:space="preserve">2,267.01</w:t>
+            </w:r>
+          </w:p>
+        </w:tc>
+        <w:tc>
+          <w:tcPr/>
+          <w:p>
+            <w:pPr>
+              <w:pStyle w:val="Compact"/>
+              <w:jc w:val="center"/>
+            </w:pPr>
+            <w:r>
+              <w:t xml:space="preserve">121,714.00</w:t>
+            </w:r>
+          </w:p>
+        </w:tc>
+        <w:tc>
+          <w:tcPr/>
+          <w:p>
+            <w:pPr>
+              <w:pStyle w:val="Compact"/>
+              <w:jc w:val="center"/>
+            </w:pPr>
+            <w:r>
+              <w:t xml:space="preserve">1</w:t>
+            </w:r>
+          </w:p>
+        </w:tc>
+        <w:tc>
+          <w:tcPr/>
+          <w:p>
+            <w:pPr>
+              <w:pStyle w:val="Compact"/>
+              <w:jc w:val="center"/>
+            </w:pPr>
+            <w:r>
+              <w:t xml:space="preserve">1</w:t>
+            </w:r>
+          </w:p>
+        </w:tc>
+      </w:tr>
+    </w:tbl>
+    <w:bookmarkEnd w:id="72"/>
+    <w:bookmarkStart w:id="76" w:name="site-19a"/>
     <w:p>
       <w:pPr>
         <w:pStyle w:val="Heading2"/>
@@ -12708,8 +13440,716 @@
         <w:t xml:space="preserve">Alternative3: Regarde segment around culvert.</w:t>
       </w:r>
     </w:p>
-    <w:bookmarkEnd w:id="70"/>
-    <w:bookmarkStart w:id="71" w:name="summary-of-site-recommendations"/>
+    <w:p>
+      <w:pPr>
+        <w:pStyle w:val="CaptionedFigure"/>
+      </w:pPr>
+      <w:r>
+        <w:drawing>
+          <wp:inline>
+            <wp:extent cx="5334000" cy="2667000"/>
+            <wp:effectExtent b="0" l="0" r="0" t="0"/>
+            <wp:docPr descr="CEICA Summary for 19A." title="" id="74" name="Picture"/>
+            <a:graphic>
+              <a:graphicData uri="http://schemas.openxmlformats.org/drawingml/2006/picture">
+                <pic:pic>
+                  <pic:nvPicPr>
+                    <pic:cNvPr descr="CEICA.19A.jpeg" id="75" name="Picture"/>
+                    <pic:cNvPicPr>
+                      <a:picLocks noChangeArrowheads="1" noChangeAspect="1"/>
+                    </pic:cNvPicPr>
+                  </pic:nvPicPr>
+                  <pic:blipFill>
+                    <a:blip r:embed="rId73"/>
+                    <a:stretch>
+                      <a:fillRect/>
+                    </a:stretch>
+                  </pic:blipFill>
+                  <pic:spPr bwMode="auto">
+                    <a:xfrm>
+                      <a:off x="0" y="0"/>
+                      <a:ext cx="5334000" cy="2667000"/>
+                    </a:xfrm>
+                    <a:prstGeom prst="rect">
+                      <a:avLst/>
+                    </a:prstGeom>
+                    <a:noFill/>
+                    <a:ln w="9525">
+                      <a:noFill/>
+                      <a:headEnd/>
+                      <a:tailEnd/>
+                    </a:ln>
+                  </pic:spPr>
+                </pic:pic>
+              </a:graphicData>
+            </a:graphic>
+          </wp:inline>
+        </w:drawing>
+      </w:r>
+    </w:p>
+    <w:p>
+      <w:pPr>
+        <w:pStyle w:val="ImageCaption"/>
+      </w:pPr>
+      <w:r>
+        <w:rPr>
+          <w:iCs/>
+          <w:i/>
+        </w:rPr>
+        <w:t xml:space="preserve">CEICA Summary for 19A.</w:t>
+      </w:r>
+    </w:p>
+    <w:p>
+      <w:pPr>
+        <w:pStyle w:val="TableCaption"/>
+      </w:pPr>
+      <w:r>
+        <w:t xml:space="preserve">Incremental cost summary.</w:t>
+      </w:r>
+    </w:p>
+    <w:tbl>
+      <w:tblPr>
+        <w:tblStyle w:val="Table"/>
+        <w:tblW w:type="pct" w:w="5000"/>
+        <w:tblLook w:firstRow="1" w:lastRow="0" w:firstColumn="0" w:lastColumn="0" w:noHBand="0" w:noVBand="0" w:val="0020"/>
+        <w:jc w:val="start"/>
+        <w:tblCaption w:val="Incremental cost summary."/>
+      </w:tblPr>
+      <w:tblGrid>
+        <w:gridCol w:w="1931"/>
+        <w:gridCol w:w="1255"/>
+        <w:gridCol w:w="1352"/>
+        <w:gridCol w:w="1448"/>
+        <w:gridCol w:w="1931"/>
+      </w:tblGrid>
+      <w:tr>
+        <w:trPr>
+          <w:tblHeader w:val="true"/>
+        </w:trPr>
+        <w:tc>
+          <w:tcPr/>
+          <w:p>
+            <w:pPr>
+              <w:pStyle w:val="Compact"/>
+              <w:jc w:val="center"/>
+            </w:pPr>
+            <w:r>
+              <w:t xml:space="preserve">Alt</w:t>
+            </w:r>
+          </w:p>
+        </w:tc>
+        <w:tc>
+          <w:tcPr/>
+          <w:p>
+            <w:pPr>
+              <w:pStyle w:val="Compact"/>
+              <w:jc w:val="center"/>
+            </w:pPr>
+            <w:r>
+              <w:t xml:space="preserve">Lift (AAHU)</w:t>
+            </w:r>
+          </w:p>
+        </w:tc>
+        <w:tc>
+          <w:tcPr/>
+          <w:p>
+            <w:pPr>
+              <w:pStyle w:val="Compact"/>
+              <w:jc w:val="center"/>
+            </w:pPr>
+            <w:r>
+              <w:t xml:space="preserve">Avg Ann Cost</w:t>
+            </w:r>
+          </w:p>
+        </w:tc>
+        <w:tc>
+          <w:tcPr/>
+          <w:p>
+            <w:pPr>
+              <w:pStyle w:val="Compact"/>
+              <w:jc w:val="center"/>
+            </w:pPr>
+            <w:r>
+              <w:t xml:space="preserve">Inc Unit Cost</w:t>
+            </w:r>
+          </w:p>
+        </w:tc>
+        <w:tc>
+          <w:tcPr/>
+          <w:p>
+            <w:pPr>
+              <w:pStyle w:val="Compact"/>
+              <w:jc w:val="center"/>
+            </w:pPr>
+            <w:r>
+              <w:t xml:space="preserve">Project First Cost</w:t>
+            </w:r>
+          </w:p>
+        </w:tc>
+      </w:tr>
+      <w:tr>
+        <w:tc>
+          <w:tcPr/>
+          <w:p>
+            <w:pPr>
+              <w:pStyle w:val="Compact"/>
+              <w:jc w:val="center"/>
+            </w:pPr>
+            <w:r>
+              <w:t xml:space="preserve">19A.1.FWOP</w:t>
+            </w:r>
+          </w:p>
+        </w:tc>
+        <w:tc>
+          <w:tcPr/>
+          <w:p>
+            <w:pPr>
+              <w:pStyle w:val="Compact"/>
+              <w:jc w:val="center"/>
+            </w:pPr>
+            <w:r>
+              <w:t xml:space="preserve">0.00</w:t>
+            </w:r>
+          </w:p>
+        </w:tc>
+        <w:tc>
+          <w:tcPr/>
+          <w:p>
+            <w:pPr>
+              <w:pStyle w:val="Compact"/>
+              <w:jc w:val="center"/>
+            </w:pPr>
+            <w:r>
+              <w:t xml:space="preserve">0</w:t>
+            </w:r>
+          </w:p>
+        </w:tc>
+        <w:tc>
+          <w:tcPr/>
+          <w:p>
+            <w:pPr>
+              <w:pStyle w:val="Compact"/>
+              <w:jc w:val="center"/>
+            </w:pPr>
+            <w:r>
+              <w:t xml:space="preserve">0</w:t>
+            </w:r>
+          </w:p>
+        </w:tc>
+        <w:tc>
+          <w:tcPr/>
+          <w:p>
+            <w:pPr>
+              <w:pStyle w:val="Compact"/>
+              <w:jc w:val="center"/>
+            </w:pPr>
+            <w:r>
+              <w:t xml:space="preserve">0</w:t>
+            </w:r>
+          </w:p>
+        </w:tc>
+      </w:tr>
+      <w:tr>
+        <w:tc>
+          <w:tcPr/>
+          <w:p>
+            <w:pPr>
+              <w:pStyle w:val="Compact"/>
+              <w:jc w:val="center"/>
+            </w:pPr>
+            <w:r>
+              <w:t xml:space="preserve">19A.3.Alternative3</w:t>
+            </w:r>
+          </w:p>
+        </w:tc>
+        <w:tc>
+          <w:tcPr/>
+          <w:p>
+            <w:pPr>
+              <w:pStyle w:val="Compact"/>
+              <w:jc w:val="center"/>
+            </w:pPr>
+            <w:r>
+              <w:t xml:space="preserve">6.80</w:t>
+            </w:r>
+          </w:p>
+        </w:tc>
+        <w:tc>
+          <w:tcPr/>
+          <w:p>
+            <w:pPr>
+              <w:pStyle w:val="Compact"/>
+              <w:jc w:val="center"/>
+            </w:pPr>
+            <w:r>
+              <w:t xml:space="preserve">11,352</w:t>
+            </w:r>
+          </w:p>
+        </w:tc>
+        <w:tc>
+          <w:tcPr/>
+          <w:p>
+            <w:pPr>
+              <w:pStyle w:val="Compact"/>
+              <w:jc w:val="center"/>
+            </w:pPr>
+            <w:r>
+              <w:t xml:space="preserve">1,668</w:t>
+            </w:r>
+          </w:p>
+        </w:tc>
+        <w:tc>
+          <w:tcPr/>
+          <w:p>
+            <w:pPr>
+              <w:pStyle w:val="Compact"/>
+              <w:jc w:val="center"/>
+            </w:pPr>
+            <w:r>
+              <w:t xml:space="preserve">228,693</w:t>
+            </w:r>
+          </w:p>
+        </w:tc>
+      </w:tr>
+      <w:tr>
+        <w:tc>
+          <w:tcPr/>
+          <w:p>
+            <w:pPr>
+              <w:pStyle w:val="Compact"/>
+              <w:jc w:val="center"/>
+            </w:pPr>
+            <w:r>
+              <w:t xml:space="preserve">19A.2.Alternative2</w:t>
+            </w:r>
+          </w:p>
+        </w:tc>
+        <w:tc>
+          <w:tcPr/>
+          <w:p>
+            <w:pPr>
+              <w:pStyle w:val="Compact"/>
+              <w:jc w:val="center"/>
+            </w:pPr>
+            <w:r>
+              <w:t xml:space="preserve">14.77</w:t>
+            </w:r>
+          </w:p>
+        </w:tc>
+        <w:tc>
+          <w:tcPr/>
+          <w:p>
+            <w:pPr>
+              <w:pStyle w:val="Compact"/>
+              <w:jc w:val="center"/>
+            </w:pPr>
+            <w:r>
+              <w:t xml:space="preserve">27,453</w:t>
+            </w:r>
+          </w:p>
+        </w:tc>
+        <w:tc>
+          <w:tcPr/>
+          <w:p>
+            <w:pPr>
+              <w:pStyle w:val="Compact"/>
+              <w:jc w:val="center"/>
+            </w:pPr>
+            <w:r>
+              <w:t xml:space="preserve">2,021</w:t>
+            </w:r>
+          </w:p>
+        </w:tc>
+        <w:tc>
+          <w:tcPr/>
+          <w:p>
+            <w:pPr>
+              <w:pStyle w:val="Compact"/>
+              <w:jc w:val="center"/>
+            </w:pPr>
+            <w:r>
+              <w:t xml:space="preserve">551,647</w:t>
+            </w:r>
+          </w:p>
+        </w:tc>
+      </w:tr>
+    </w:tbl>
+    <w:p/>
+    <w:p>
+      <w:pPr>
+        <w:pStyle w:val="TableCaption"/>
+      </w:pPr>
+      <w:r>
+        <w:t xml:space="preserve">Cost-effectiveness summary.</w:t>
+      </w:r>
+    </w:p>
+    <w:tbl>
+      <w:tblPr>
+        <w:tblStyle w:val="Table"/>
+        <w:tblW w:type="pct" w:w="5000"/>
+        <w:tblLook w:firstRow="1" w:lastRow="0" w:firstColumn="0" w:lastColumn="0" w:noHBand="0" w:noVBand="0" w:val="0020"/>
+        <w:jc w:val="start"/>
+        <w:tblCaption w:val="Cost-effectiveness summary."/>
+      </w:tblPr>
+      <w:tblGrid>
+        <w:gridCol w:w="1352"/>
+        <w:gridCol w:w="1255"/>
+        <w:gridCol w:w="1352"/>
+        <w:gridCol w:w="1062"/>
+        <w:gridCol w:w="1931"/>
+        <w:gridCol w:w="482"/>
+        <w:gridCol w:w="482"/>
+      </w:tblGrid>
+      <w:tr>
+        <w:trPr>
+          <w:tblHeader w:val="true"/>
+        </w:trPr>
+        <w:tc>
+          <w:tcPr/>
+          <w:p>
+            <w:pPr>
+              <w:pStyle w:val="Compact"/>
+              <w:jc w:val="center"/>
+            </w:pPr>
+            <w:r>
+              <w:t xml:space="preserve">Alt</w:t>
+            </w:r>
+          </w:p>
+        </w:tc>
+        <w:tc>
+          <w:tcPr/>
+          <w:p>
+            <w:pPr>
+              <w:pStyle w:val="Compact"/>
+              <w:jc w:val="center"/>
+            </w:pPr>
+            <w:r>
+              <w:t xml:space="preserve">Lift (AAHU)</w:t>
+            </w:r>
+          </w:p>
+        </w:tc>
+        <w:tc>
+          <w:tcPr/>
+          <w:p>
+            <w:pPr>
+              <w:pStyle w:val="Compact"/>
+              <w:jc w:val="center"/>
+            </w:pPr>
+            <w:r>
+              <w:t xml:space="preserve">Avg Ann Cost</w:t>
+            </w:r>
+          </w:p>
+        </w:tc>
+        <w:tc>
+          <w:tcPr/>
+          <w:p>
+            <w:pPr>
+              <w:pStyle w:val="Compact"/>
+              <w:jc w:val="center"/>
+            </w:pPr>
+            <w:r>
+              <w:t xml:space="preserve">Unit Cost</w:t>
+            </w:r>
+          </w:p>
+        </w:tc>
+        <w:tc>
+          <w:tcPr/>
+          <w:p>
+            <w:pPr>
+              <w:pStyle w:val="Compact"/>
+              <w:jc w:val="center"/>
+            </w:pPr>
+            <w:r>
+              <w:t xml:space="preserve">Project First Cost</w:t>
+            </w:r>
+          </w:p>
+        </w:tc>
+        <w:tc>
+          <w:tcPr/>
+          <w:p>
+            <w:pPr>
+              <w:pStyle w:val="Compact"/>
+              <w:jc w:val="center"/>
+            </w:pPr>
+            <w:r>
+              <w:t xml:space="preserve">CE?</w:t>
+            </w:r>
+          </w:p>
+        </w:tc>
+        <w:tc>
+          <w:tcPr/>
+          <w:p>
+            <w:pPr>
+              <w:pStyle w:val="Compact"/>
+              <w:jc w:val="center"/>
+            </w:pPr>
+            <w:r>
+              <w:t xml:space="preserve">BB?</w:t>
+            </w:r>
+          </w:p>
+        </w:tc>
+      </w:tr>
+      <w:tr>
+        <w:tc>
+          <w:tcPr/>
+          <w:p>
+            <w:pPr>
+              <w:pStyle w:val="Compact"/>
+              <w:jc w:val="center"/>
+            </w:pPr>
+            <w:r>
+              <w:t xml:space="preserve">FWOP</w:t>
+            </w:r>
+          </w:p>
+        </w:tc>
+        <w:tc>
+          <w:tcPr/>
+          <w:p>
+            <w:pPr>
+              <w:pStyle w:val="Compact"/>
+              <w:jc w:val="center"/>
+            </w:pPr>
+            <w:r>
+              <w:t xml:space="preserve">0.00</w:t>
+            </w:r>
+          </w:p>
+        </w:tc>
+        <w:tc>
+          <w:tcPr/>
+          <w:p>
+            <w:pPr>
+              <w:pStyle w:val="Compact"/>
+              <w:jc w:val="center"/>
+            </w:pPr>
+            <w:r>
+              <w:t xml:space="preserve">0</w:t>
+            </w:r>
+          </w:p>
+        </w:tc>
+        <w:tc>
+          <w:tcPr/>
+          <w:p>
+            <w:pPr>
+              <w:pStyle w:val="Compact"/>
+              <w:jc w:val="center"/>
+            </w:pPr>
+            <w:r>
+              <w:t xml:space="preserve">NaN</w:t>
+            </w:r>
+          </w:p>
+        </w:tc>
+        <w:tc>
+          <w:tcPr/>
+          <w:p>
+            <w:pPr>
+              <w:pStyle w:val="Compact"/>
+              <w:jc w:val="center"/>
+            </w:pPr>
+            <w:r>
+              <w:t xml:space="preserve">0.00</w:t>
+            </w:r>
+          </w:p>
+        </w:tc>
+        <w:tc>
+          <w:tcPr/>
+          <w:p>
+            <w:pPr>
+              <w:pStyle w:val="Compact"/>
+              <w:jc w:val="center"/>
+            </w:pPr>
+            <w:r>
+              <w:t xml:space="preserve">1</w:t>
+            </w:r>
+          </w:p>
+        </w:tc>
+        <w:tc>
+          <w:tcPr/>
+          <w:p>
+            <w:pPr>
+              <w:pStyle w:val="Compact"/>
+              <w:jc w:val="center"/>
+            </w:pPr>
+            <w:r>
+              <w:t xml:space="preserve">1</w:t>
+            </w:r>
+          </w:p>
+        </w:tc>
+      </w:tr>
+      <w:tr>
+        <w:tc>
+          <w:tcPr/>
+          <w:p>
+            <w:pPr>
+              <w:pStyle w:val="Compact"/>
+              <w:jc w:val="center"/>
+            </w:pPr>
+            <w:r>
+              <w:t xml:space="preserve">Alternative2</w:t>
+            </w:r>
+          </w:p>
+        </w:tc>
+        <w:tc>
+          <w:tcPr/>
+          <w:p>
+            <w:pPr>
+              <w:pStyle w:val="Compact"/>
+              <w:jc w:val="center"/>
+            </w:pPr>
+            <w:r>
+              <w:t xml:space="preserve">14.77</w:t>
+            </w:r>
+          </w:p>
+        </w:tc>
+        <w:tc>
+          <w:tcPr/>
+          <w:p>
+            <w:pPr>
+              <w:pStyle w:val="Compact"/>
+              <w:jc w:val="center"/>
+            </w:pPr>
+            <w:r>
+              <w:t xml:space="preserve">27,453</w:t>
+            </w:r>
+          </w:p>
+        </w:tc>
+        <w:tc>
+          <w:tcPr/>
+          <w:p>
+            <w:pPr>
+              <w:pStyle w:val="Compact"/>
+              <w:jc w:val="center"/>
+            </w:pPr>
+            <w:r>
+              <w:t xml:space="preserve">1,858.48</w:t>
+            </w:r>
+          </w:p>
+        </w:tc>
+        <w:tc>
+          <w:tcPr/>
+          <w:p>
+            <w:pPr>
+              <w:pStyle w:val="Compact"/>
+              <w:jc w:val="center"/>
+            </w:pPr>
+            <w:r>
+              <w:t xml:space="preserve">551,647.00</w:t>
+            </w:r>
+          </w:p>
+        </w:tc>
+        <w:tc>
+          <w:tcPr/>
+          <w:p>
+            <w:pPr>
+              <w:pStyle w:val="Compact"/>
+              <w:jc w:val="center"/>
+            </w:pPr>
+            <w:r>
+              <w:t xml:space="preserve">1</w:t>
+            </w:r>
+          </w:p>
+        </w:tc>
+        <w:tc>
+          <w:tcPr/>
+          <w:p>
+            <w:pPr>
+              <w:pStyle w:val="Compact"/>
+              <w:jc w:val="center"/>
+            </w:pPr>
+            <w:r>
+              <w:t xml:space="preserve">1</w:t>
+            </w:r>
+          </w:p>
+        </w:tc>
+      </w:tr>
+      <w:tr>
+        <w:tc>
+          <w:tcPr/>
+          <w:p>
+            <w:pPr>
+              <w:pStyle w:val="Compact"/>
+              <w:jc w:val="center"/>
+            </w:pPr>
+            <w:r>
+              <w:t xml:space="preserve">Alternative3</w:t>
+            </w:r>
+          </w:p>
+        </w:tc>
+        <w:tc>
+          <w:tcPr/>
+          <w:p>
+            <w:pPr>
+              <w:pStyle w:val="Compact"/>
+              <w:jc w:val="center"/>
+            </w:pPr>
+            <w:r>
+              <w:t xml:space="preserve">6.80</w:t>
+            </w:r>
+          </w:p>
+        </w:tc>
+        <w:tc>
+          <w:tcPr/>
+          <w:p>
+            <w:pPr>
+              <w:pStyle w:val="Compact"/>
+              <w:jc w:val="center"/>
+            </w:pPr>
+            <w:r>
+              <w:t xml:space="preserve">11,352</w:t>
+            </w:r>
+          </w:p>
+        </w:tc>
+        <w:tc>
+          <w:tcPr/>
+          <w:p>
+            <w:pPr>
+              <w:pStyle w:val="Compact"/>
+              <w:jc w:val="center"/>
+            </w:pPr>
+            <w:r>
+              <w:t xml:space="preserve">1,668.21</w:t>
+            </w:r>
+          </w:p>
+        </w:tc>
+        <w:tc>
+          <w:tcPr/>
+          <w:p>
+            <w:pPr>
+              <w:pStyle w:val="Compact"/>
+              <w:jc w:val="center"/>
+            </w:pPr>
+            <w:r>
+              <w:t xml:space="preserve">228,693.00</w:t>
+            </w:r>
+          </w:p>
+        </w:tc>
+        <w:tc>
+          <w:tcPr/>
+          <w:p>
+            <w:pPr>
+              <w:pStyle w:val="Compact"/>
+              <w:jc w:val="center"/>
+            </w:pPr>
+            <w:r>
+              <w:t xml:space="preserve">1</w:t>
+            </w:r>
+          </w:p>
+        </w:tc>
+        <w:tc>
+          <w:tcPr/>
+          <w:p>
+            <w:pPr>
+              <w:pStyle w:val="Compact"/>
+              <w:jc w:val="center"/>
+            </w:pPr>
+            <w:r>
+              <w:t xml:space="preserve">1</w:t>
+            </w:r>
+          </w:p>
+        </w:tc>
+      </w:tr>
+    </w:tbl>
+    <w:bookmarkEnd w:id="76"/>
+    <w:bookmarkStart w:id="77" w:name="summary-of-site-recommendations"/>
     <w:p>
       <w:pPr>
         <w:pStyle w:val="Heading2"/>
@@ -12730,9 +14170,9 @@
         <w:t xml:space="preserve">This is just placeholder text.</w:t>
       </w:r>
     </w:p>
-    <w:bookmarkEnd w:id="71"/>
-    <w:bookmarkEnd w:id="72"/>
-    <w:bookmarkStart w:id="75" w:name="Xfd77598d9f0bc02b9d5916baf86429c0ff8ec63"/>
+    <w:bookmarkEnd w:id="77"/>
+    <w:bookmarkEnd w:id="78"/>
+    <w:bookmarkStart w:id="81" w:name="Xfd77598d9f0bc02b9d5916baf86429c0ff8ec63"/>
     <w:p>
       <w:pPr>
         <w:pStyle w:val="Heading1"/>
@@ -12753,7 +14193,7 @@
         <w:t xml:space="preserve">In this section, yada yada yada. Blah, blah, blah.</w:t>
       </w:r>
     </w:p>
-    <w:bookmarkStart w:id="73" w:name="ceica-with-ecological-benefits"/>
+    <w:bookmarkStart w:id="79" w:name="ceica-with-ecological-benefits"/>
     <w:p>
       <w:pPr>
         <w:pStyle w:val="Heading2"/>
@@ -12774,8 +14214,8 @@
         <w:t xml:space="preserve">This is just placeholder text.</w:t>
       </w:r>
     </w:p>
-    <w:bookmarkEnd w:id="73"/>
-    <w:bookmarkStart w:id="74" w:name="ceica-with-comprehensive-benefits"/>
+    <w:bookmarkEnd w:id="79"/>
+    <w:bookmarkStart w:id="80" w:name="ceica-with-comprehensive-benefits"/>
     <w:p>
       <w:pPr>
         <w:pStyle w:val="Heading2"/>
@@ -12796,9 +14236,9 @@
         <w:t xml:space="preserve">This is just placeholder text.</w:t>
       </w:r>
     </w:p>
-    <w:bookmarkEnd w:id="74"/>
-    <w:bookmarkEnd w:id="75"/>
-    <w:bookmarkStart w:id="76" w:name="summary-of-recommendations"/>
+    <w:bookmarkEnd w:id="80"/>
+    <w:bookmarkEnd w:id="81"/>
+    <w:bookmarkStart w:id="82" w:name="summary-of-recommendations"/>
     <w:p>
       <w:pPr>
         <w:pStyle w:val="Heading1"/>
@@ -12819,8 +14259,8 @@
         <w:t xml:space="preserve">In this section, yada yada yada. Blah, blah, blah.</w:t>
       </w:r>
     </w:p>
-    <w:bookmarkEnd w:id="76"/>
-    <w:bookmarkStart w:id="79" w:name="references-cited"/>
+    <w:bookmarkEnd w:id="82"/>
+    <w:bookmarkStart w:id="85" w:name="references-cited"/>
     <w:p>
       <w:pPr>
         <w:pStyle w:val="Heading1"/>
@@ -12843,7 +14283,7 @@
       <w:r>
         <w:t xml:space="preserve"> </w:t>
       </w:r>
-      <w:hyperlink r:id="rId77">
+      <w:hyperlink r:id="rId83">
         <w:r>
           <w:rPr>
             <w:rStyle w:val="Hyperlink"/>
@@ -12896,7 +14336,7 @@
       <w:r>
         <w:t xml:space="preserve"> </w:t>
       </w:r>
-      <w:hyperlink r:id="rId78">
+      <w:hyperlink r:id="rId84">
         <w:r>
           <w:rPr>
             <w:rStyle w:val="Hyperlink"/>
@@ -13048,8 +14488,8 @@
         <w:t xml:space="preserve">. Riparian Ecosystem Function Index (REFI). ERDC Technical Report. U.S. Army Engineer Research and Development Center, Vicksburg, Mississippi.</w:t>
       </w:r>
     </w:p>
-    <w:bookmarkEnd w:id="79"/>
-    <w:bookmarkStart w:id="80" w:name="appendix-a-acronyms"/>
+    <w:bookmarkEnd w:id="85"/>
+    <w:bookmarkStart w:id="86" w:name="appendix-a-acronyms"/>
     <w:p>
       <w:pPr>
         <w:pStyle w:val="Heading1"/>
@@ -13146,8 +14586,8 @@
         <w:t xml:space="preserve">USACE: U.S. Army Corps of Engineers.</w:t>
       </w:r>
     </w:p>
-    <w:bookmarkEnd w:id="80"/>
-    <w:bookmarkStart w:id="81" w:name="appendix-b-site-scale-alternatives"/>
+    <w:bookmarkEnd w:id="86"/>
+    <w:bookmarkStart w:id="87" w:name="appendix-b-site-scale-alternatives"/>
     <w:p>
       <w:pPr>
         <w:pStyle w:val="Heading1"/>
@@ -13168,7 +14608,7 @@
         <w:t xml:space="preserve">Do we want to dump all of the ecological model inputs or outputs here? It makes for a huge set of tables, but it is a good practice for transparency and reproducibility.</w:t>
       </w:r>
     </w:p>
-    <w:bookmarkEnd w:id="81"/>
+    <w:bookmarkEnd w:id="87"/>
     <w:sectPr/>
   </w:body>
 </w:document>

</xml_diff>

<commit_message>
DQC Comments and RED section
</commit_message>
<xml_diff>
--- a/index.docx
+++ b/index.docx
@@ -7,7 +7,7 @@
         <w:pStyle w:val="Title"/>
       </w:pPr>
       <w:r>
-        <w:t xml:space="preserve">Socio-Economic</w:t>
+        <w:t xml:space="preserve">Socioeconomic</w:t>
       </w:r>
       <w:r>
         <w:t xml:space="preserve"> </w:t>
@@ -89,7 +89,7 @@
         <w:pStyle w:val="Date"/>
       </w:pPr>
       <w:r>
-        <w:t xml:space="preserve">October</w:t>
+        <w:t xml:space="preserve">December</w:t>
       </w:r>
       <w:r>
         <w:t xml:space="preserve"> </w:t>
@@ -235,37 +235,10 @@
         <w:t xml:space="preserve">Disclosure</w:t>
       </w:r>
       <w:r>
-        <w:t xml:space="preserve">: This website represents a working version of decision models for a stream restoration study in Utoy Creek, Atlanta, Georgia. The project is led by the Mobile District of the U.S. Army Corps of Engineers (USACE) in partnership with the City of Atlanta. This site</w:t>
-      </w:r>
-      <w:r>
-        <w:t xml:space="preserve"> </w:t>
-      </w:r>
-      <w:r>
-        <w:rPr>
-          <w:bCs/>
-          <w:b/>
-        </w:rPr>
-        <w:t xml:space="preserve">DOES NOT</w:t>
-      </w:r>
-      <w:r>
-        <w:t xml:space="preserve"> </w:t>
-      </w:r>
-      <w:r>
-        <w:t xml:space="preserve">reflect agency findings or outcomes, and this is merely intended as documentation of methods and working notes for internal use. Please refer to the project manager for the Utoy Creek study, Alex Smith (</w:t>
-      </w:r>
-      <w:hyperlink r:id="rId23">
-        <w:r>
-          <w:rPr>
-            <w:rStyle w:val="Hyperlink"/>
-          </w:rPr>
-          <w:t xml:space="preserve">alexandria.n.smith@usace.army.mil</w:t>
-        </w:r>
-      </w:hyperlink>
-      <w:r>
-        <w:t xml:space="preserve">), for up-to-date information about the project. A final version of this report will be included as an appendix to the more detailed feasibility study report.</w:t>
+        <w:t xml:space="preserve">: This Appendix represents a conglomeration of work between ERDC and Mobile District for a stream restoration study in Utoy Creek, Atlanta, Georgia. The study is led by the Mobile District of the U.S. Army Corps of Engineers (USACE) in partnership with the City of Atlanta.</w:t>
       </w:r>
     </w:p>
-    <w:bookmarkStart w:id="27" w:name="introduction"/>
+    <w:bookmarkStart w:id="26" w:name="introduction"/>
     <w:p>
       <w:pPr>
         <w:pStyle w:val="Heading1"/>
@@ -283,7 +256,7 @@
         <w:pStyle w:val="FirstParagraph"/>
       </w:pPr>
       <w:r>
-        <w:t xml:space="preserve">The Utoy Creek watershed drains the southwest portion of the City of Atlanta into the Chattahoochee River (Figure 1). This small-to-middle order stream is within the Piedmont region of the southeastern United States, and Utoy Creek exhibits many common characteristics of regional streams such as historical channel degradation due to poor sediment management as well modern challenges like flashy runoff from urban development (Jackson et al. 2023). The majority of Utoy Creek’s watershed is situated within City of Atlanta boundaries; however, downstream portions of the watershed are within Fulton County. Two main tributaries, North and South Utoy Creeks, unite to form the main stem approximately five river miles upstream the Chattahoochee River (EPA, 2016). The total combined length of the main stem and primary tributaries is approximately 22 miles (Walker, 2016). Including sub-tributaries, the total length of stream is over 50 miles in the Utoy Creek watershed. The total drainage basin is approximately 33.7 square miles with 64% developed and 18% impervious.</w:t>
+        <w:t xml:space="preserve">The Utoy Creek watershed drains the southwest portion of the City of Atlanta into the Chattahoochee River (Figure 1). This small-to-middle order stream is within the Piedmont region of the southeastern United States, and Utoy Creek exhibits many common characteristics of regional streams, such as historical channel degradation due to poor sediment management as well as modern challenges like flashy runoff from urban development (Jackson et al. 2023). The majority of Utoy Creek’s watershed is situated within City of Atlanta boundaries; however, downstream portions of the watershed are within Fulton County. Two main tributaries, North and South Utoy Creeks, unite to form the main stem approximately five river miles upstream the Chattahoochee River (EPA, 2016). The total combined length of the main stem and primary tributaries is approximately 22 miles (Walker, 2016). Including sub-tributaries, the total length of stream is over 50 miles in the Utoy Creek watershed. The total drainage basin is approximately 33.7 square miles with 64% developed and 18% impervious.</w:t>
       </w:r>
     </w:p>
     <w:p>
@@ -295,18 +268,18 @@
           <wp:inline>
             <wp:extent cx="5334000" cy="4024227"/>
             <wp:effectExtent b="0" l="0" r="0" t="0"/>
-            <wp:docPr descr="Figure 1. Overview of the Utoy Creek watershed." title="" id="25" name="Picture"/>
+            <wp:docPr descr="Figure 1. Overview of the Utoy Creek watershed." title="" id="24" name="Picture"/>
             <a:graphic>
               <a:graphicData uri="http://schemas.openxmlformats.org/drawingml/2006/picture">
                 <pic:pic>
                   <pic:nvPicPr>
-                    <pic:cNvPr descr="Utoy_Watershed_Map.png" id="26" name="Picture"/>
+                    <pic:cNvPr descr="Utoy_Watershed_Map.png" id="25" name="Picture"/>
                     <pic:cNvPicPr>
                       <a:picLocks noChangeArrowheads="1" noChangeAspect="1"/>
                     </pic:cNvPicPr>
                   </pic:nvPicPr>
                   <pic:blipFill>
-                    <a:blip r:embed="rId24"/>
+                    <a:blip r:embed="rId23"/>
                     <a:stretch>
                       <a:fillRect/>
                     </a:stretch>
@@ -350,7 +323,7 @@
         <w:pStyle w:val="BodyText"/>
       </w:pPr>
       <w:r>
-        <w:t xml:space="preserve">In partnership with the City of Atlanta, the USACE’s Mobile District is leading a feasibility study of potential stream restoration actions in the Utoy Creek watershed. The study is authorized through the USACE’s continuing authorities program (CAP) for aquatic ecosystem restoration (Section 206, WRDA 1996). In summer 2023, the project development team conducted preliminary project planning activities such as identification of problems and opportunities, setting ecosystem restoration objectives, and screening potential restoration sites. From fall 2023 to summer 2024, the project development team advanced restoration planning through actions such as field data collection, design of alternatives, ecological modeling, cost estimation, analysis of socio-economic benefits, and public and interagency meetings. This report summarizes various aspects of these activities for the purpose of informing restoration decisions and recommendations for the study as a whole. Specifically, this document presents cost-effectiveness and incremental cost analyses to guide development of the agency’s recommended restoration plan as well as demographic analysis of communities affected by the recommend plan.</w:t>
+        <w:t xml:space="preserve">In partnership with the City of Atlanta, the USACE’s Mobile District is leading a feasibility study of potential stream restoration actions in the Utoy Creek watershed. The study is authorized through the USACE’s continuing authorities program (CAP) for aquatic ecosystem restoration (Section 206, WRDA 1996). In summer 2023, the project development team conducted preliminary project planning activities such as identification of problems and opportunities, setting ecosystem restoration objectives, and screening potential restoration sites. From fall 2023 to summer 2024, the project development team advanced restoration planning through actions such as field data collection, design of alternatives, ecological modeling, cost estimation, analysis of socioeconomic benefits, and public and interagency meetings. This report summarizes various aspects of these activities for the purpose of informing restoration decisions and recommendations for the study as a whole. Specifically, this document presents cost-effectiveness and incremental cost analyses to guide development of the agency’s recommended restoration plan as well as demographic analysis of communities affected by the recommend plan.</w:t>
       </w:r>
     </w:p>
     <w:p>
@@ -422,11 +395,11 @@
         <w:pStyle w:val="BodyText"/>
       </w:pPr>
       <w:r>
-        <w:t xml:space="preserve">This report applies CEICA in multiple contexts to inform decisions in the Utoy Creek watershed. In Chapter 2, the overarching project planning framework is presented that includes the plan formulation strategy along with an overview of ecological benefits and cost estimates. These data provide the fundamental inputs to CEICA and are presented here to contextualize decision making. Additional information on these analyses may be found in other portions of the feasibility report documents and appendices. In Chapter 3, CEICA is conducted for individual restoration sites separately to identify recommended outcomes based on ecological criteria (i.e., the authorized purpose). Chapter 4 conducts CEICA at the watershed-scale using the site-scale recommendations from the prior chapter with the goal of identifying an effective portfolio of investments based on ecological benefits. From this analysis, a Tentatively Selected Plan (TSP) is identified. In Chapter 5, a more comprehensive view of project benefits is undertaken by examining the demographic composition of the communities nearby the recommended restoration sites. Chapter 6 concludes with a synthesis of the recommendations from these analyses.</w:t>
+        <w:t xml:space="preserve">This report applies CEICA in multiple contexts to inform decisions in the Utoy Creek watershed. In Section 2, the overarching project planning framework is presented that includes the plan formulation strategy along with an overview of ecological benefits and cost estimates. These data provide the fundamental inputs to CEICA and are presented here to contextualize decision making. Additional information on these analyses may be found in other portions of the feasibility report documents and appendices. In Section 3, CEICA is conducted for individual restoration sites separately to identify recommended outcomes based on ecological criteria (i.e., the authorized purpose). Section 4 conducts CEICA at the watershed-scale using the site-scale recommendations from the prior section with the goal of identifying an effective portfolio of investments based on ecological benefits. From this analysis, a Tentatively Selected Plan (TSP) is identified. In Section 5, a more comprehensive view of project benefits is undertaken by examining the demographic composition of the communities nearby the recommended restoration sites. Section 6 concludes with a synthesis of the recommendations from these analyses.</w:t>
       </w:r>
     </w:p>
-    <w:bookmarkEnd w:id="27"/>
-    <w:bookmarkStart w:id="46" w:name="project-planning-framework"/>
+    <w:bookmarkEnd w:id="26"/>
+    <w:bookmarkStart w:id="45" w:name="project-planning-framework"/>
     <w:p>
       <w:pPr>
         <w:pStyle w:val="Heading1"/>
@@ -444,10 +417,10 @@
         <w:pStyle w:val="FirstParagraph"/>
       </w:pPr>
       <w:r>
-        <w:t xml:space="preserve">Decision support modeling builds from the planning framework established for a restoration study as a whole. As such, this chapter briefly reviews major components of restoration planning in Utoy Creek.</w:t>
+        <w:t xml:space="preserve">Decision support modeling builds from the planning framework established for a restoration study as a whole. As such, this section briefly reviews major components of restoration planning in Utoy Creek.</w:t>
       </w:r>
     </w:p>
-    <w:bookmarkStart w:id="30" w:name="plan-formulation-strategy"/>
+    <w:bookmarkStart w:id="29" w:name="plan-formulation-strategy"/>
     <w:p>
       <w:pPr>
         <w:pStyle w:val="Heading2"/>
@@ -608,7 +581,7 @@
         <w:t xml:space="preserve"> </w:t>
       </w:r>
       <w:r>
-        <w:t xml:space="preserve">socio-economic benefits of an investment). These phases required a series of assumptions regarding each analytic step, which are briefly presented in Table 1. Additional information on discipline-specific assumptions can be found elsewhere in feasibility documents.</w:t>
+        <w:t xml:space="preserve">socioeconomic benefits of an investment). These phases required a series of assumptions regarding each analytic step, which are briefly presented in Table 1. Additional information on discipline-specific assumptions can be found elsewhere in feasibility documents.</w:t>
       </w:r>
     </w:p>
     <w:p>
@@ -669,19 +642,19 @@
               <w:jc w:val="center"/>
             </w:pPr>
             <w:r>
-              <w:t xml:space="preserve">Site-Scale Analysis (Chapter 3)</w:t>
-            </w:r>
-          </w:p>
-        </w:tc>
-        <w:tc>
-          <w:tcPr/>
-          <w:p>
-            <w:pPr>
-              <w:pStyle w:val="Compact"/>
-              <w:jc w:val="center"/>
-            </w:pPr>
-            <w:r>
-              <w:t xml:space="preserve">Watershed-Scale Analysis (Chapter 4)</w:t>
+              <w:t xml:space="preserve">Site-Scale Analysis (Section 3)</w:t>
+            </w:r>
+          </w:p>
+        </w:tc>
+        <w:tc>
+          <w:tcPr/>
+          <w:p>
+            <w:pPr>
+              <w:pStyle w:val="Compact"/>
+              <w:jc w:val="center"/>
+            </w:pPr>
+            <w:r>
+              <w:t xml:space="preserve">Watershed-Scale Analysis (Section 4)</w:t>
             </w:r>
           </w:p>
         </w:tc>
@@ -1181,7 +1154,7 @@
               <w:jc w:val="center"/>
             </w:pPr>
             <w:r>
-              <w:t xml:space="preserve">Chapter 5</w:t>
+              <w:t xml:space="preserve">Section 5</w:t>
             </w:r>
           </w:p>
         </w:tc>
@@ -1244,7 +1217,7 @@
       <w:r>
         <w:t xml:space="preserve">This report focuses on examining the relative merits of different restoration actions at a site-scale as well as the merits of those actions at a watershed-scale. Decision-analysis is intimately tied to the development of decision alternatives (i.e., one never recommends an alternative not considered). The plan formulation strategy is, therefore, briefly reviewed for the site- and watershed-scale activities (i.e., Phases 2 and 3). For each potential restoration site, the length of the reach was observed in large interdisciplinary teams (</w:t>
       </w:r>
-      <w:hyperlink r:id="rId28">
+      <w:hyperlink r:id="rId27">
         <w:r>
           <w:rPr>
             <w:rStyle w:val="Hyperlink"/>
@@ -1258,7 +1231,7 @@
       <w:r>
         <w:t xml:space="preserve"> </w:t>
       </w:r>
-      <w:hyperlink r:id="rId29">
+      <w:hyperlink r:id="rId28">
         <w:r>
           <w:rPr>
             <w:rStyle w:val="Hyperlink"/>
@@ -1270,11 +1243,11 @@
         <w:t xml:space="preserve"> </w:t>
       </w:r>
       <w:r>
-        <w:t xml:space="preserve">was used to facilitate input and notes from all disciplines and team members, which served as a knowledge gathering space for conceptual alternatives. Site-scale actions were then formalized into design-oriented formats to asses quantities of restoration needed for ecological and cost models. Site-scale recommendations were developed independently (Chapter 3), and then all permutations of sites were considered at the watershed scale (Chapter 4).</w:t>
+        <w:t xml:space="preserve">was used to facilitate input and notes from all disciplines and team members, which served as a knowledge gathering space for conceptual alternatives. Site-scale actions were then formalized into design-oriented formats to asses quantities of restoration needed for ecological and cost models. Site-scale recommendations were developed independently (Section 3), and then all permutations of sites were considered at the watershed scale (Section 4).</w:t>
       </w:r>
     </w:p>
-    <w:bookmarkEnd w:id="30"/>
-    <w:bookmarkStart w:id="41" w:name="ecological-models"/>
+    <w:bookmarkEnd w:id="29"/>
+    <w:bookmarkStart w:id="40" w:name="ecological-models"/>
     <w:p>
       <w:pPr>
         <w:pStyle w:val="Heading2"/>
@@ -1314,18 +1287,18 @@
           <wp:inline>
             <wp:extent cx="5334000" cy="3898776"/>
             <wp:effectExtent b="0" l="0" r="0" t="0"/>
-            <wp:docPr descr="Figure 2. Overview of the general structure of ecological models used in the Utoy Creek study to quantify ecological benefits." title="" id="32" name="Picture"/>
+            <wp:docPr descr="Figure 2. Overview of the general structure of ecological models used in the Utoy Creek study to quantify ecological benefits." title="" id="31" name="Picture"/>
             <a:graphic>
               <a:graphicData uri="http://schemas.openxmlformats.org/drawingml/2006/picture">
                 <pic:pic>
                   <pic:nvPicPr>
-                    <pic:cNvPr descr="Utoy_Decision_Figures_2024-07-20_ModelOverview.png" id="33" name="Picture"/>
+                    <pic:cNvPr descr="Utoy_Decision_Figures_2024-07-20_ModelOverview.png" id="32" name="Picture"/>
                     <pic:cNvPicPr>
                       <a:picLocks noChangeArrowheads="1" noChangeAspect="1"/>
                     </pic:cNvPicPr>
                   </pic:nvPicPr>
                   <pic:blipFill>
-                    <a:blip r:embed="rId31"/>
+                    <a:blip r:embed="rId30"/>
                     <a:stretch>
                       <a:fillRect/>
                     </a:stretch>
@@ -1374,7 +1347,7 @@
       <w:r>
         <w:t xml:space="preserve"> </w:t>
       </w:r>
-      <w:hyperlink r:id="rId34">
+      <w:hyperlink r:id="rId33">
         <w:r>
           <w:rPr>
             <w:rStyle w:val="Hyperlink"/>
@@ -1435,7 +1408,7 @@
       <w:r>
         <w:t xml:space="preserve"> </w:t>
       </w:r>
-      <w:hyperlink r:id="rId35">
+      <w:hyperlink r:id="rId34">
         <w:r>
           <w:rPr>
             <w:rStyle w:val="Hyperlink"/>
@@ -1463,7 +1436,7 @@
       <w:r>
         <w:t xml:space="preserve"> </w:t>
       </w:r>
-      <w:hyperlink r:id="rId36">
+      <w:hyperlink r:id="rId35">
         <w:r>
           <w:rPr>
             <w:rStyle w:val="Hyperlink"/>
@@ -1514,7 +1487,7 @@
         <w:pStyle w:val="TableCaption"/>
       </w:pPr>
       <w:r>
-        <w:t xml:space="preserve">Table 2. Example of ecological benefits computations for Site-17F2M.</w:t>
+        <w:t xml:space="preserve">Table 2. Example of ecological benefits computations for Site 17F2M.</w:t>
       </w:r>
     </w:p>
     <w:tbl>
@@ -1523,7 +1496,7 @@
         <w:tblW w:type="pct" w:w="5000"/>
         <w:tblLook w:firstRow="1" w:lastRow="0" w:firstColumn="0" w:lastColumn="0" w:noHBand="0" w:noVBand="0" w:val="0020"/>
         <w:jc w:val="start"/>
-        <w:tblCaption w:val="Table 2. Example of ecological benefits computations for Site-17F2M."/>
+        <w:tblCaption w:val="Table 2. Example of ecological benefits computations for Site 17F2M."/>
       </w:tblPr>
       <w:tblGrid>
         <w:gridCol w:w="206"/>
@@ -4258,7 +4231,7 @@
       <w:r>
         <w:t xml:space="preserve"> </w:t>
       </w:r>
-      <w:hyperlink r:id="rId37">
+      <w:hyperlink r:id="rId36">
         <w:r>
           <w:rPr>
             <w:rStyle w:val="Hyperlink"/>
@@ -4270,7 +4243,7 @@
         <w:t xml:space="preserve"> </w:t>
       </w:r>
       <w:r>
-        <w:t xml:space="preserve">R-package (Version 2.0.0, McKay et al. 2024b). Figure 3 shows an example of the annualization process for all alternatives at Site-17F2M to demonstrate methodologically how annualization works. Additionally, all ecological outcomes are presented as the net effect of restoration actions over the future without project condition, which is frequently called</w:t>
+        <w:t xml:space="preserve">R-package (Version 2.0.0, McKay et al. 2024b). Figure 3 shows an example of the annualization process for all alternatives at Site 17F2M to demonstrate methodologically how annualization works. Additionally, all ecological outcomes are presented as the net effect of restoration actions over the future without project condition, which is frequently called</w:t>
       </w:r>
       <w:r>
         <w:t xml:space="preserve"> </w:t>
@@ -4300,18 +4273,18 @@
           <wp:inline>
             <wp:extent cx="5334000" cy="2667000"/>
             <wp:effectExtent b="0" l="0" r="0" t="0"/>
-            <wp:docPr descr="Figure 3. Example of annualization of ecological benefits for Utoy Creek Site-17F2M." title="" id="39" name="Picture"/>
+            <wp:docPr descr="Figure 3. Example of annualization of ecological benefits for Utoy Creek Site 17F2M." title="" id="38" name="Picture"/>
             <a:graphic>
               <a:graphicData uri="http://schemas.openxmlformats.org/drawingml/2006/picture">
                 <pic:pic>
                   <pic:nvPicPr>
-                    <pic:cNvPr descr="Utoy_Annualization.jpeg" id="40" name="Picture"/>
+                    <pic:cNvPr descr="Utoy_Annualization.jpeg" id="39" name="Picture"/>
                     <pic:cNvPicPr>
                       <a:picLocks noChangeArrowheads="1" noChangeAspect="1"/>
                     </pic:cNvPicPr>
                   </pic:nvPicPr>
                   <pic:blipFill>
-                    <a:blip r:embed="rId38"/>
+                    <a:blip r:embed="rId37"/>
                     <a:stretch>
                       <a:fillRect/>
                     </a:stretch>
@@ -4347,11 +4320,11 @@
           <w:iCs/>
           <w:i/>
         </w:rPr>
-        <w:t xml:space="preserve">Figure 3. Example of annualization of ecological benefits for Utoy Creek Site-17F2M.</w:t>
+        <w:t xml:space="preserve">Figure 3. Example of annualization of ecological benefits for Utoy Creek Site 17F2M.</w:t>
       </w:r>
     </w:p>
-    <w:bookmarkEnd w:id="41"/>
-    <w:bookmarkStart w:id="44" w:name="monetary-costs"/>
+    <w:bookmarkEnd w:id="40"/>
+    <w:bookmarkStart w:id="43" w:name="monetary-costs"/>
     <w:p>
       <w:pPr>
         <w:pStyle w:val="Heading2"/>
@@ -4398,7 +4371,7 @@
       <w:r>
         <w:t xml:space="preserve"> </w:t>
       </w:r>
-      <w:hyperlink r:id="rId42">
+      <w:hyperlink r:id="rId41">
         <w:r>
           <w:rPr>
             <w:rStyle w:val="Hyperlink"/>
@@ -4415,7 +4388,7 @@
       <w:r>
         <w:t xml:space="preserve"> </w:t>
       </w:r>
-      <w:hyperlink r:id="rId43">
+      <w:hyperlink r:id="rId42">
         <w:r>
           <w:rPr>
             <w:rStyle w:val="Hyperlink"/>
@@ -4427,7 +4400,7 @@
         <w:t xml:space="preserve"> </w:t>
       </w:r>
       <w:r>
-        <w:t xml:space="preserve">also exists for conducting these calculations. Table 3 provides an example of cost estimates for Site-17F2M, and Appendix B provides a cost summary for all sites and actions.</w:t>
+        <w:t xml:space="preserve">also exists for conducting these calculations. Table 3 provides an example of cost estimates for Site 17F2M, and Appendix B provides a cost summary for all sites and actions.</w:t>
       </w:r>
     </w:p>
     <w:p>
@@ -4435,7 +4408,7 @@
         <w:pStyle w:val="TableCaption"/>
       </w:pPr>
       <w:r>
-        <w:t xml:space="preserve">Table 3. Example of monetary cost data for Site-17F2M.</w:t>
+        <w:t xml:space="preserve">Table 3. Example of monetary cost data for Site 17F2M.</w:t>
       </w:r>
     </w:p>
     <w:tbl>
@@ -4444,7 +4417,7 @@
         <w:tblW w:type="pct" w:w="5000"/>
         <w:tblLook w:firstRow="1" w:lastRow="0" w:firstColumn="0" w:lastColumn="0" w:noHBand="0" w:noVBand="0" w:val="0020"/>
         <w:jc w:val="start"/>
-        <w:tblCaption w:val="Table 3. Example of monetary cost data for Site-17F2M."/>
+        <w:tblCaption w:val="Table 3. Example of monetary cost data for Site 17F2M."/>
       </w:tblPr>
       <w:tblGrid>
         <w:gridCol w:w="360"/>
@@ -4950,8 +4923,8 @@
         </w:tc>
       </w:tr>
     </w:tbl>
-    <w:bookmarkEnd w:id="44"/>
-    <w:bookmarkStart w:id="45" w:name="summary-of-inputs-to-ceica"/>
+    <w:bookmarkEnd w:id="43"/>
+    <w:bookmarkStart w:id="44" w:name="summary-of-inputs-to-ceica"/>
     <w:p>
       <w:pPr>
         <w:pStyle w:val="Heading2"/>
@@ -4969,7 +4942,7 @@
         <w:pStyle w:val="FirstParagraph"/>
       </w:pPr>
       <w:r>
-        <w:t xml:space="preserve">Non-monetary ecological benefits and monetary investment costs provide the primary inputs to CEICA. This chapter has examined the methods by which these outcomes were obtained, although other portions of the feasibility report provide greater detail. Table 4 summarizes the benefits and costs of all restoration actions at all sites considered in this analysis.</w:t>
+        <w:t xml:space="preserve">Non-monetary ecological benefits and monetary investment costs provide the primary inputs to CEICA. This section has examined the methods by which these outcomes were obtained, although other portions of the feasibility report provide greater detail. Table 4 summarizes the benefits and costs of all restoration actions at all sites considered in this analysis.</w:t>
       </w:r>
     </w:p>
     <w:p>
@@ -4977,7 +4950,7 @@
         <w:pStyle w:val="BodyText"/>
       </w:pPr>
       <w:r>
-        <w:t xml:space="preserve">The plan formulation strategy sought to identify a range of potential costs and ecological benefits, which was generally achieved. For instance, unit costs provide a range of investment options within each site (e.g., $8,000 - $45,000 per AAHU at Site-17F2M). Unit costs also vary widely across sites (i.e., $2,000 - $97,000 per AAHU). Furthermore, construction costs are in appropriate ranges to align with the CAP authorization for the Utoy Creek project.</w:t>
+        <w:t xml:space="preserve">The plan formulation strategy sought to identify a range of potential costs and ecological benefits, which was generally achieved. For instance, unit costs provide a range of investment options within each site (e.g., $8,000 - $45,000 per AAHU at Site 17F2M). Unit costs also vary widely across sites (i.e., $2,000 - $97,000 per AAHU). Furthermore, construction costs are in appropriate ranges to align with the CAP authorization for the Utoy Creek project.</w:t>
       </w:r>
     </w:p>
     <w:p>
@@ -5175,7 +5148,7 @@
               <w:jc w:val="center"/>
             </w:pPr>
             <w:r>
-              <w:t xml:space="preserve">0</w:t>
+              <w:t xml:space="preserve">NaN</w:t>
             </w:r>
           </w:p>
         </w:tc>
@@ -5261,7 +5234,7 @@
               <w:jc w:val="center"/>
             </w:pPr>
             <w:r>
-              <w:t xml:space="preserve">17,543</w:t>
+              <w:t xml:space="preserve">17543</w:t>
             </w:r>
           </w:p>
         </w:tc>
@@ -5347,7 +5320,7 @@
               <w:jc w:val="center"/>
             </w:pPr>
             <w:r>
-              <w:t xml:space="preserve">41,122</w:t>
+              <w:t xml:space="preserve">41122</w:t>
             </w:r>
           </w:p>
         </w:tc>
@@ -5433,7 +5406,7 @@
               <w:jc w:val="center"/>
             </w:pPr>
             <w:r>
-              <w:t xml:space="preserve">8,160</w:t>
+              <w:t xml:space="preserve">8160</w:t>
             </w:r>
           </w:p>
         </w:tc>
@@ -5519,7 +5492,7 @@
               <w:jc w:val="center"/>
             </w:pPr>
             <w:r>
-              <w:t xml:space="preserve">0</w:t>
+              <w:t xml:space="preserve">NaN</w:t>
             </w:r>
           </w:p>
         </w:tc>
@@ -5605,7 +5578,7 @@
               <w:jc w:val="center"/>
             </w:pPr>
             <w:r>
-              <w:t xml:space="preserve">4,929</w:t>
+              <w:t xml:space="preserve">4929</w:t>
             </w:r>
           </w:p>
         </w:tc>
@@ -5691,7 +5664,7 @@
               <w:jc w:val="center"/>
             </w:pPr>
             <w:r>
-              <w:t xml:space="preserve">6,012</w:t>
+              <w:t xml:space="preserve">6012</w:t>
             </w:r>
           </w:p>
         </w:tc>
@@ -5777,7 +5750,7 @@
               <w:jc w:val="center"/>
             </w:pPr>
             <w:r>
-              <w:t xml:space="preserve">5,236</w:t>
+              <w:t xml:space="preserve">5236</w:t>
             </w:r>
           </w:p>
         </w:tc>
@@ -5863,7 +5836,7 @@
               <w:jc w:val="center"/>
             </w:pPr>
             <w:r>
-              <w:t xml:space="preserve">0</w:t>
+              <w:t xml:space="preserve">NaN</w:t>
             </w:r>
           </w:p>
         </w:tc>
@@ -5949,7 +5922,7 @@
               <w:jc w:val="center"/>
             </w:pPr>
             <w:r>
-              <w:t xml:space="preserve">5,620</w:t>
+              <w:t xml:space="preserve">5620</w:t>
             </w:r>
           </w:p>
         </w:tc>
@@ -6035,7 +6008,7 @@
               <w:jc w:val="center"/>
             </w:pPr>
             <w:r>
-              <w:t xml:space="preserve">4,539</w:t>
+              <w:t xml:space="preserve">4539</w:t>
             </w:r>
           </w:p>
         </w:tc>
@@ -6121,7 +6094,7 @@
               <w:jc w:val="center"/>
             </w:pPr>
             <w:r>
-              <w:t xml:space="preserve">13,058</w:t>
+              <w:t xml:space="preserve">13058</w:t>
             </w:r>
           </w:p>
         </w:tc>
@@ -6207,7 +6180,7 @@
               <w:jc w:val="center"/>
             </w:pPr>
             <w:r>
-              <w:t xml:space="preserve">0</w:t>
+              <w:t xml:space="preserve">NaN</w:t>
             </w:r>
           </w:p>
         </w:tc>
@@ -6293,7 +6266,7 @@
               <w:jc w:val="center"/>
             </w:pPr>
             <w:r>
-              <w:t xml:space="preserve">1,477</w:t>
+              <w:t xml:space="preserve">1477</w:t>
             </w:r>
           </w:p>
         </w:tc>
@@ -6379,7 +6352,7 @@
               <w:jc w:val="center"/>
             </w:pPr>
             <w:r>
-              <w:t xml:space="preserve">1,773</w:t>
+              <w:t xml:space="preserve">1773</w:t>
             </w:r>
           </w:p>
         </w:tc>
@@ -6465,7 +6438,7 @@
               <w:jc w:val="center"/>
             </w:pPr>
             <w:r>
-              <w:t xml:space="preserve">7,950</w:t>
+              <w:t xml:space="preserve">7950</w:t>
             </w:r>
           </w:p>
         </w:tc>
@@ -6551,7 +6524,7 @@
               <w:jc w:val="center"/>
             </w:pPr>
             <w:r>
-              <w:t xml:space="preserve">0</w:t>
+              <w:t xml:space="preserve">NaN</w:t>
             </w:r>
           </w:p>
         </w:tc>
@@ -6637,7 +6610,7 @@
               <w:jc w:val="center"/>
             </w:pPr>
             <w:r>
-              <w:t xml:space="preserve">1,635</w:t>
+              <w:t xml:space="preserve">1635</w:t>
             </w:r>
           </w:p>
         </w:tc>
@@ -6723,7 +6696,7 @@
               <w:jc w:val="center"/>
             </w:pPr>
             <w:r>
-              <w:t xml:space="preserve">2,575</w:t>
+              <w:t xml:space="preserve">2575</w:t>
             </w:r>
           </w:p>
         </w:tc>
@@ -6809,7 +6782,7 @@
               <w:jc w:val="center"/>
             </w:pPr>
             <w:r>
-              <w:t xml:space="preserve">6,540</w:t>
+              <w:t xml:space="preserve">6540</w:t>
             </w:r>
           </w:p>
         </w:tc>
@@ -6895,7 +6868,7 @@
               <w:jc w:val="center"/>
             </w:pPr>
             <w:r>
-              <w:t xml:space="preserve">0</w:t>
+              <w:t xml:space="preserve">NaN</w:t>
             </w:r>
           </w:p>
         </w:tc>
@@ -6981,7 +6954,7 @@
               <w:jc w:val="center"/>
             </w:pPr>
             <w:r>
-              <w:t xml:space="preserve">100,709</w:t>
+              <w:t xml:space="preserve">100709</w:t>
             </w:r>
           </w:p>
         </w:tc>
@@ -7067,7 +7040,7 @@
               <w:jc w:val="center"/>
             </w:pPr>
             <w:r>
-              <w:t xml:space="preserve">32,004</w:t>
+              <w:t xml:space="preserve">32004</w:t>
             </w:r>
           </w:p>
         </w:tc>
@@ -7153,7 +7126,7 @@
               <w:jc w:val="center"/>
             </w:pPr>
             <w:r>
-              <w:t xml:space="preserve">19,884</w:t>
+              <w:t xml:space="preserve">19884</w:t>
             </w:r>
           </w:p>
         </w:tc>
@@ -7239,7 +7212,7 @@
               <w:jc w:val="center"/>
             </w:pPr>
             <w:r>
-              <w:t xml:space="preserve">0</w:t>
+              <w:t xml:space="preserve">NaN</w:t>
             </w:r>
           </w:p>
         </w:tc>
@@ -7325,7 +7298,7 @@
               <w:jc w:val="center"/>
             </w:pPr>
             <w:r>
-              <w:t xml:space="preserve">7,502</w:t>
+              <w:t xml:space="preserve">7502</w:t>
             </w:r>
           </w:p>
         </w:tc>
@@ -7411,7 +7384,7 @@
               <w:jc w:val="center"/>
             </w:pPr>
             <w:r>
-              <w:t xml:space="preserve">10,983</w:t>
+              <w:t xml:space="preserve">10983</w:t>
             </w:r>
           </w:p>
         </w:tc>
@@ -7497,7 +7470,7 @@
               <w:jc w:val="center"/>
             </w:pPr>
             <w:r>
-              <w:t xml:space="preserve">8,308</w:t>
+              <w:t xml:space="preserve">8308</w:t>
             </w:r>
           </w:p>
         </w:tc>
@@ -7583,7 +7556,7 @@
               <w:jc w:val="center"/>
             </w:pPr>
             <w:r>
-              <w:t xml:space="preserve">0</w:t>
+              <w:t xml:space="preserve">NaN</w:t>
             </w:r>
           </w:p>
         </w:tc>
@@ -7669,7 +7642,7 @@
               <w:jc w:val="center"/>
             </w:pPr>
             <w:r>
-              <w:t xml:space="preserve">2,531</w:t>
+              <w:t xml:space="preserve">2531</w:t>
             </w:r>
           </w:p>
         </w:tc>
@@ -7755,15 +7728,15 @@
               <w:jc w:val="center"/>
             </w:pPr>
             <w:r>
-              <w:t xml:space="preserve">5,231</w:t>
+              <w:t xml:space="preserve">5231</w:t>
             </w:r>
           </w:p>
         </w:tc>
       </w:tr>
     </w:tbl>
+    <w:bookmarkEnd w:id="44"/>
     <w:bookmarkEnd w:id="45"/>
-    <w:bookmarkEnd w:id="46"/>
-    <w:bookmarkStart w:id="82" w:name="site-by-site-analysis"/>
+    <w:bookmarkStart w:id="81" w:name="site-by-site-analysis"/>
     <w:p>
       <w:pPr>
         <w:pStyle w:val="Heading1"/>
@@ -7781,7 +7754,7 @@
         <w:pStyle w:val="FirstParagraph"/>
       </w:pPr>
       <w:r>
-        <w:t xml:space="preserve">This chapter conducts cost-effectiveness and incremental cost analysis (CEICA) to inform site-scale decision-making. These analytic tools provide a mechanism to examine the relative merits of different alternatives and elucidate trade-offs associated with levels of costs and ecological benefits.</w:t>
+        <w:t xml:space="preserve">This section conducts cost-effectiveness and incremental cost analysis (CEICA) to inform site-scale decision-making. These analytic tools provide a mechanism to examine the relative merits of different alternatives and elucidate trade-offs associated with levels of costs and ecological benefits.</w:t>
       </w:r>
     </w:p>
     <w:p>
@@ -7877,7 +7850,7 @@
         <w:t xml:space="preserve"> </w:t>
       </w:r>
       <w:r>
-        <w:t xml:space="preserve">are cost-effective, but all cost-effective plans are not best buys.</w:t>
+        <w:t xml:space="preserve">are cost-effective, but not all cost-effective plans are best buys.</w:t>
       </w:r>
     </w:p>
     <w:p>
@@ -7885,7 +7858,7 @@
         <w:pStyle w:val="BodyText"/>
       </w:pPr>
       <w:r>
-        <w:t xml:space="preserve">For Utoy Creek, CEICA is applied at both the site- and watershed-scales in the feasibility study. In this chapter, CEICA is used to identify a recommended restoration action for each site. These site-scale recommendations are then examined as a portfolio of actions at the watershed-scale in Chapter 4. All combinations of actions and sites would have resulted in 49,152 potential plans. However, a sequential approach to site- and watershed-scale analyses was deemed preferable for two reasons. First, the different scales have different questions guiding plan formulation, namely: What is the preferred action at this site in light of constraints? What portfolio of actions makes the most sense for the watershed as a whole? Second, the sequential approach facilitated a dialog among team members about the relative merits of specific actions at both scales, and thus, this approach involved more critical thinking about the trade-offs at these different scales.</w:t>
+        <w:t xml:space="preserve">For Utoy Creek, CEICA is applied at both the site- and watershed-scales in the feasibility study. In this section, CEICA is used to identify a recommended restoration action for each site. These site-scale recommendations are then examined as a portfolio of actions at the watershed-scale in Section 4. All combinations of actions and sites would have resulted in 49,152 potential plans. However, a sequential approach to site- and watershed-scale analyses was deemed preferable for two reasons. First, the different scales have different questions guiding plan formulation, namely: What is the preferred action at this site in light of constraints? What portfolio of actions makes the most sense for the watershed as a whole? Second, the sequential approach facilitated a dialogue among team members about the relative merits of specific actions at both scales, and thus, this approach involved more critical thinking about the trade-offs at these different scales.</w:t>
       </w:r>
     </w:p>
     <w:p>
@@ -7898,7 +7871,7 @@
       <w:r>
         <w:t xml:space="preserve"> </w:t>
       </w:r>
-      <w:hyperlink r:id="rId37">
+      <w:hyperlink r:id="rId36">
         <w:r>
           <w:rPr>
             <w:rStyle w:val="Hyperlink"/>
@@ -7915,7 +7888,7 @@
       <w:r>
         <w:t xml:space="preserve"> </w:t>
       </w:r>
-      <w:hyperlink r:id="rId47">
+      <w:hyperlink r:id="rId46">
         <w:r>
           <w:rPr>
             <w:rStyle w:val="Hyperlink"/>
@@ -7929,7 +7902,7 @@
       <w:r>
         <w:t xml:space="preserve"> </w:t>
       </w:r>
-      <w:hyperlink r:id="rId48">
+      <w:hyperlink r:id="rId47">
         <w:r>
           <w:rPr>
             <w:rStyle w:val="Hyperlink"/>
@@ -7949,7 +7922,7 @@
         <w:t xml:space="preserve">The following sections present the CEICA along with the decision logic for each site. The logic of decision-making was to visually examine CEICA results side-by-side, default to a decision array of best buy plans from incremental cost analysis, and then explore other cost-effective plans if appropriate. For each site, the project development team met to discuss site-scale recommendations, including diverse perspectives from planning, engineering, environmental, real estate, cultural resources, and project management. CEICA data were synthesized with other information to arrive at a recommended action. Each recommendation is accompanied by the supporting decision logic at the site. Notably, incremental cost values use unrounded habitat units and costs, which may lead to minor rounding errors relative to manual calculations.</w:t>
       </w:r>
     </w:p>
-    <w:bookmarkStart w:id="53" w:name="site-17f2m"/>
+    <w:bookmarkStart w:id="52" w:name="site-17f2m"/>
     <w:p>
       <w:pPr>
         <w:pStyle w:val="Heading2"/>
@@ -7967,7 +7940,7 @@
         <w:pStyle w:val="FirstParagraph"/>
       </w:pPr>
       <w:r>
-        <w:t xml:space="preserve">Site-17F2M is an 0.45-mile reach of trapezoidal concrete channel through the John A. White Golf Course. There is current no forested riparian area with the mowed areas of the golf course extending to the edge of the concrete channel. The site was initially divided into two reachs (17F and 17M), but the reaches were combined due to the nearly identical channel geometry, problems and opportunities, and their proximity for mobilization. Three restoration alternatives were conceptualized with varying amounts of riparian restoration, all of which include removal of the concrete channel.</w:t>
+        <w:t xml:space="preserve">Site 17F2M is a 0.45-mile reach of trapezoidal concrete channel through the John A. White Golf Course. There is currently no forested riparian area with the mowed areas of the golf course extending to the edge of the concrete channel. The site was initially divided into two reaches (17F and 17M), but the reaches were combined due to the nearly identical channel geometry, problems and opportunities, and their proximity for mobilization. Three restoration alternatives were conceptualized with varying amounts of riparian restoration, all of which include removal of the concrete channel.</w:t>
       </w:r>
     </w:p>
     <w:p>
@@ -8078,7 +8051,7 @@
       <w:r>
         <w:t xml:space="preserve"> </w:t>
       </w:r>
-      <w:hyperlink r:id="rId49">
+      <w:hyperlink r:id="rId48">
         <w:r>
           <w:rPr>
             <w:rStyle w:val="Hyperlink"/>
@@ -8087,7 +8060,7 @@
         </w:r>
       </w:hyperlink>
       <w:r>
-        <w:t xml:space="preserve">). The downstream benefits also align with other investments in the watershed such as the downstream Site-17D2E, which is described in the following section.</w:t>
+        <w:t xml:space="preserve">). The downstream benefits also align with other investments in the watershed such as the downstream Site 17D2E, which is described in the following section.</w:t>
       </w:r>
     </w:p>
     <w:p>
@@ -8099,18 +8072,18 @@
           <wp:inline>
             <wp:extent cx="5334000" cy="2667000"/>
             <wp:effectExtent b="0" l="0" r="0" t="0"/>
-            <wp:docPr descr="Figure 4. CEICA Summary for 17F2M." title="" id="51" name="Picture"/>
+            <wp:docPr descr="Figure 4. CEICA Summary for 17F2M." title="" id="50" name="Picture"/>
             <a:graphic>
               <a:graphicData uri="http://schemas.openxmlformats.org/drawingml/2006/picture">
                 <pic:pic>
                   <pic:nvPicPr>
-                    <pic:cNvPr descr="CEICA.17F2M.jpeg" id="52" name="Picture"/>
+                    <pic:cNvPr descr="CEICA.17F2M.jpeg" id="51" name="Picture"/>
                     <pic:cNvPicPr>
                       <a:picLocks noChangeArrowheads="1" noChangeAspect="1"/>
                     </pic:cNvPicPr>
                   </pic:nvPicPr>
                   <pic:blipFill>
-                    <a:blip r:embed="rId50"/>
+                    <a:blip r:embed="rId49"/>
                     <a:stretch>
                       <a:fillRect/>
                     </a:stretch>
@@ -8154,7 +8127,7 @@
         <w:pStyle w:val="TableCaption"/>
       </w:pPr>
       <w:r>
-        <w:t xml:space="preserve">Table 5. Incremental cost summary for Site-17F2M.</w:t>
+        <w:t xml:space="preserve">Table 5. Incremental cost summary for Site 17F2M.</w:t>
       </w:r>
     </w:p>
     <w:tbl>
@@ -8163,7 +8136,7 @@
         <w:tblW w:type="pct" w:w="5000"/>
         <w:tblLook w:firstRow="1" w:lastRow="0" w:firstColumn="0" w:lastColumn="0" w:noHBand="0" w:noVBand="0" w:val="0020"/>
         <w:jc w:val="start"/>
-        <w:tblCaption w:val="Table 5. Incremental cost summary for Site-17F2M."/>
+        <w:tblCaption w:val="Table 5. Incremental cost summary for Site 17F2M."/>
       </w:tblPr>
       <w:tblGrid>
         <w:gridCol w:w="2099"/>
@@ -8368,7 +8341,7 @@
         <w:pStyle w:val="TableCaption"/>
       </w:pPr>
       <w:r>
-        <w:t xml:space="preserve">Table 6. Cost-effectiveness summary for Site-17F2M.</w:t>
+        <w:t xml:space="preserve">Table 6. Cost-effectiveness summary for Site 17F2M.</w:t>
       </w:r>
     </w:p>
     <w:tbl>
@@ -8377,7 +8350,7 @@
         <w:tblW w:type="pct" w:w="5000"/>
         <w:tblLook w:firstRow="1" w:lastRow="0" w:firstColumn="0" w:lastColumn="0" w:noHBand="0" w:noVBand="0" w:val="0020"/>
         <w:jc w:val="start"/>
-        <w:tblCaption w:val="Table 6. Cost-effectiveness summary for Site-17F2M."/>
+        <w:tblCaption w:val="Table 6. Cost-effectiveness summary for Site 17F2M."/>
       </w:tblPr>
       <w:tblGrid>
         <w:gridCol w:w="1368"/>
@@ -8822,8 +8795,8 @@
         </w:tc>
       </w:tr>
     </w:tbl>
-    <w:bookmarkEnd w:id="53"/>
-    <w:bookmarkStart w:id="57" w:name="site-17d2e"/>
+    <w:bookmarkEnd w:id="52"/>
+    <w:bookmarkStart w:id="56" w:name="site-17d2e"/>
     <w:p>
       <w:pPr>
         <w:pStyle w:val="Heading2"/>
@@ -8841,7 +8814,7 @@
         <w:pStyle w:val="FirstParagraph"/>
       </w:pPr>
       <w:r>
-        <w:t xml:space="preserve">Site-17D2E is an 0.68-mile reach of trapezoidal concrete channel running from the John A. White Golf Course to Beecher Road Southwest. The riparian zone is mostly forested with nearby residences. The site was initially divided into two reachs (17D and 17E), but the reaches were combined due to the nearly identical channel geometry, problems and opportunities, and their proximity for mobilization. This site is adjacent to Site-17F2M, and together, the two sites represent an important opportunity for directly addressing a major cause of ecological degradation in the watershed. Three restoration alternatives were conceptualized with varying amounts of channel improvements.</w:t>
+        <w:t xml:space="preserve">Site 17D2E is a 0.68-mile reach of trapezoidal concrete channel running from the John A. White Golf Course to Beecher Road Southwest. The riparian zone is mostly forested with nearby residences. The site was initially divided into two reaches (17D and 17E), but the reaches were combined due to the nearly identical channel geometry, problems and opportunities, and their proximity for mobilization. This site is adjacent to Site 17F2M, and together, the two sites represent an important opportunity for directly addressing a major cause of ecological degradation in the watershed. Three restoration alternatives were conceptualized with varying amounts of channel improvements.</w:t>
       </w:r>
     </w:p>
     <w:p>
@@ -8906,7 +8879,7 @@
         <w:t xml:space="preserve">): Concrete channel removal with left bank wetland</w:t>
       </w:r>
       <w:r>
-        <w:t xml:space="preserve">. This action removes the concrete channel and constructs an overbank wetland complex in the left riparian area. These actions directly respond to sources of ecological degradation (i.e., the concrete channel and hydrologic change). Furthermore, this alternative has a large ecological lift, and low unit cost relative to other actions in the watershed (See Chapter 4).</w:t>
+        <w:t xml:space="preserve">. This action removes the concrete channel and constructs an overbank wetland complex in the left riparian area. These actions directly respond to sources of ecological degradation (i.e., the concrete channel and hydrologic change). Furthermore, this alternative has a large ecological lift, and low unit cost relative to other actions in the watershed (See Section 4).</w:t>
       </w:r>
       <w:r>
         <w:br/>
@@ -8928,7 +8901,7 @@
         <w:t xml:space="preserve">Alternative2: Concrete channel removal with bankfull bench</w:t>
       </w:r>
       <w:r>
-        <w:t xml:space="preserve">. This alternative removes the concrete channel and constructs an bankfull bench (i.e., a two-stage channel). The action restricts construction activities to the existing concrete channel area. Although not a best buy, the alternative does directly address the presence of the concrete channel. However, mobilization costs would compel the larger action (Alternative1), which has substantially more ecological lift (i.e. 28% greater).</w:t>
+        <w:t xml:space="preserve">. This alternative removes the concrete channel and constructs a bankfull bench (i.e., a two-stage channel). The action restricts construction activities to the existing concrete channel area. Although not a best buy, the alternative does directly address the presence of the concrete channel. However, mobilization costs would compel the larger action (Alternative1), which has substantially more ecological lift (i.e. 28% greater).</w:t>
       </w:r>
       <w:r>
         <w:br/>
@@ -8962,18 +8935,18 @@
           <wp:inline>
             <wp:extent cx="5334000" cy="2667000"/>
             <wp:effectExtent b="0" l="0" r="0" t="0"/>
-            <wp:docPr descr="Figure 5. CEICA Summary for 17D2E." title="" id="55" name="Picture"/>
+            <wp:docPr descr="Figure 5. CEICA Summary for 17D2E." title="" id="54" name="Picture"/>
             <a:graphic>
               <a:graphicData uri="http://schemas.openxmlformats.org/drawingml/2006/picture">
                 <pic:pic>
                   <pic:nvPicPr>
-                    <pic:cNvPr descr="CEICA.17D2E.jpeg" id="56" name="Picture"/>
+                    <pic:cNvPr descr="CEICA.17D2E.jpeg" id="55" name="Picture"/>
                     <pic:cNvPicPr>
                       <a:picLocks noChangeArrowheads="1" noChangeAspect="1"/>
                     </pic:cNvPicPr>
                   </pic:nvPicPr>
                   <pic:blipFill>
-                    <a:blip r:embed="rId54"/>
+                    <a:blip r:embed="rId53"/>
                     <a:stretch>
                       <a:fillRect/>
                     </a:stretch>
@@ -9017,7 +8990,7 @@
         <w:pStyle w:val="TableCaption"/>
       </w:pPr>
       <w:r>
-        <w:t xml:space="preserve">Table 7. Incremental cost summary for Site-17D2E.</w:t>
+        <w:t xml:space="preserve">Table 7. Incremental cost summary for Site 17D2E.</w:t>
       </w:r>
     </w:p>
     <w:tbl>
@@ -9026,7 +8999,7 @@
         <w:tblW w:type="pct" w:w="5000"/>
         <w:tblLook w:firstRow="1" w:lastRow="0" w:firstColumn="0" w:lastColumn="0" w:noHBand="0" w:noVBand="0" w:val="0020"/>
         <w:jc w:val="start"/>
-        <w:tblCaption w:val="Table 7. Incremental cost summary for Site-17D2E."/>
+        <w:tblCaption w:val="Table 7. Incremental cost summary for Site 17D2E."/>
       </w:tblPr>
       <w:tblGrid>
         <w:gridCol w:w="2099"/>
@@ -9231,7 +9204,7 @@
         <w:pStyle w:val="TableCaption"/>
       </w:pPr>
       <w:r>
-        <w:t xml:space="preserve">Table 8. Cost-effectiveness summary for Site-17D2E.</w:t>
+        <w:t xml:space="preserve">Table 8. Cost-effectiveness summary for Site 17D2E.</w:t>
       </w:r>
     </w:p>
     <w:tbl>
@@ -9240,7 +9213,7 @@
         <w:tblW w:type="pct" w:w="5000"/>
         <w:tblLook w:firstRow="1" w:lastRow="0" w:firstColumn="0" w:lastColumn="0" w:noHBand="0" w:noVBand="0" w:val="0020"/>
         <w:jc w:val="start"/>
-        <w:tblCaption w:val="Table 8. Cost-effectiveness summary for Site-17D2E."/>
+        <w:tblCaption w:val="Table 8. Cost-effectiveness summary for Site 17D2E."/>
       </w:tblPr>
       <w:tblGrid>
         <w:gridCol w:w="1368"/>
@@ -9685,8 +9658,8 @@
         </w:tc>
       </w:tr>
     </w:tbl>
-    <w:bookmarkEnd w:id="57"/>
-    <w:bookmarkStart w:id="61" w:name="site-17b"/>
+    <w:bookmarkEnd w:id="56"/>
+    <w:bookmarkStart w:id="60" w:name="site-17b"/>
     <w:p>
       <w:pPr>
         <w:pStyle w:val="Heading2"/>
@@ -9704,7 +9677,7 @@
         <w:pStyle w:val="FirstParagraph"/>
       </w:pPr>
       <w:r>
-        <w:t xml:space="preserve">Site-17B is a large 1.2-mile reach of natural channel bottom adjacent to a greenway (the Southwest Connector Trail). The concrete channels in Site-17D2E and Site-17F2M are upstream of this area. Site-17C is between these two sections and contains a large extent of natural bedrock, which provides grade control and reduces project risks for both this reach and the concrete channel sections. The riparian zone in Site-17B is largely forested with minor disturbances from the greenway and utility repair corridors. The primary source of degradation in the reach is bank erosion, which could be related to rapid delivery of flows from upstream concrete channels. The reach also runs next to Beecher Hills Elementary School, which presents important opportunities for outreach and education. Three restoration alternatives were conceptualized with varying amounts of channel and bank improvements.</w:t>
+        <w:t xml:space="preserve">Site 17B is a large 1.2-mile reach of natural channel bottom adjacent to a greenway (the Southwest Connector Trail). The concrete channels in Site 17D2E and Site 17F2M are upstream of this area. Site 17C is between these two sections and contains a large extent of natural bedrock, which provides grade control and reduces project risks for both this reach and the concrete channel sections. The riparian zone in Site 17B is largely forested with minor disturbances from the greenway and utility repair corridors. The primary source of degradation in the reach is bank erosion, which could be related to rapid delivery of flows from upstream concrete channels. The reach also runs next to Beecher Hills Elementary School, which presents important opportunities for outreach and education. Three restoration alternatives were conceptualized with varying amounts of channel and bank improvements.</w:t>
       </w:r>
     </w:p>
     <w:p>
@@ -9791,7 +9764,25 @@
         <w:t xml:space="preserve">): Channel and bank stabilization</w:t>
       </w:r>
       <w:r>
-        <w:t xml:space="preserve">. This restoration action includes the same channel and bank stabilization actions as Alternative1, although beavers would be allowed to remain at the site. Beaver reintroduction has become a common restoration practice at sites where risks are low and uncertainties are tolerable. Site-17B does not contain major infrastructure or close promixity to residential areas. The presence of beavers can attentuate high flow conditions, moderate baseflows, and increase residence time for nutrient uptake. However, beavers are likely to remove some riparian canopy and introduce an element of uncertainty. Adaptive management would be needed to manage uncertainties with the presence of beavers, but these trade-offs were deemed acceptable at this location. As designs progress, actions will seek to minimize effects on existing riparian forests (e.g., by accessing the site through the greenway) and incorporating educational opportunities near the school.</w:t>
+        <w:t xml:space="preserve">. This restoration action includes the same channel and bank stabilization actions as Alternative1, although beavers would be allowed to remain at the site. Beaver reintroduction has become a common restoration practice at sites where risks are low and uncertainties are tolerable. Site 17B does not contain major infrastructure nor is it in close proximity to residential areas. The presence of beavers can attenuate high flow conditions, moderate baseflows, and increase residence time for nutrient uptake. However, beavers are likely to remove some riparian canopy and introduce an element of uncertainty. Adaptive management would be needed to manage uncertainties with the presence of beavers, but these trade-offs were deemed acceptable at this location. As designs progress, actions will seek to minimize effects on existing riparian forests (e.g., by accessing the site through the greenway) and incorporating educational opportunities near the school. This action is the only</w:t>
+      </w:r>
+      <w:r>
+        <w:t xml:space="preserve"> </w:t>
+      </w:r>
+      <w:r>
+        <w:t xml:space="preserve">“</w:t>
+      </w:r>
+      <w:r>
+        <w:t xml:space="preserve">best buy</w:t>
+      </w:r>
+      <w:r>
+        <w:t xml:space="preserve">”</w:t>
+      </w:r>
+      <w:r>
+        <w:t xml:space="preserve"> </w:t>
+      </w:r>
+      <w:r>
+        <w:t xml:space="preserve">and cost-effective action at Site 17B.</w:t>
       </w:r>
       <w:r>
         <w:br/>
@@ -9825,18 +9816,18 @@
           <wp:inline>
             <wp:extent cx="5334000" cy="2667000"/>
             <wp:effectExtent b="0" l="0" r="0" t="0"/>
-            <wp:docPr descr="Figure 6. CEICA Summary for 17B." title="" id="59" name="Picture"/>
+            <wp:docPr descr="Figure 6. CEICA Summary for 17B." title="" id="58" name="Picture"/>
             <a:graphic>
               <a:graphicData uri="http://schemas.openxmlformats.org/drawingml/2006/picture">
                 <pic:pic>
                   <pic:nvPicPr>
-                    <pic:cNvPr descr="CEICA.17B.jpeg" id="60" name="Picture"/>
+                    <pic:cNvPr descr="CEICA.17B.jpeg" id="59" name="Picture"/>
                     <pic:cNvPicPr>
                       <a:picLocks noChangeArrowheads="1" noChangeAspect="1"/>
                     </pic:cNvPicPr>
                   </pic:nvPicPr>
                   <pic:blipFill>
-                    <a:blip r:embed="rId58"/>
+                    <a:blip r:embed="rId57"/>
                     <a:stretch>
                       <a:fillRect/>
                     </a:stretch>
@@ -9880,7 +9871,7 @@
         <w:pStyle w:val="TableCaption"/>
       </w:pPr>
       <w:r>
-        <w:t xml:space="preserve">Table 9. Incremental cost summary for Site-17B.</w:t>
+        <w:t xml:space="preserve">Table 9. Incremental cost summary for Site 17B.</w:t>
       </w:r>
     </w:p>
     <w:tbl>
@@ -9889,7 +9880,7 @@
         <w:tblW w:type="pct" w:w="5000"/>
         <w:tblLook w:firstRow="1" w:lastRow="0" w:firstColumn="0" w:lastColumn="0" w:noHBand="0" w:noVBand="0" w:val="0020"/>
         <w:jc w:val="start"/>
-        <w:tblCaption w:val="Table 9. Incremental cost summary for Site-17B."/>
+        <w:tblCaption w:val="Table 9. Incremental cost summary for Site 17B."/>
       </w:tblPr>
       <w:tblGrid>
         <w:gridCol w:w="1955"/>
@@ -10094,7 +10085,7 @@
         <w:pStyle w:val="TableCaption"/>
       </w:pPr>
       <w:r>
-        <w:t xml:space="preserve">Table 10. Cost-effectiveness summary for Site-17B.</w:t>
+        <w:t xml:space="preserve">Table 10. Cost-effectiveness summary for Site 17B.</w:t>
       </w:r>
     </w:p>
     <w:tbl>
@@ -10103,7 +10094,7 @@
         <w:tblW w:type="pct" w:w="5000"/>
         <w:tblLook w:firstRow="1" w:lastRow="0" w:firstColumn="0" w:lastColumn="0" w:noHBand="0" w:noVBand="0" w:val="0020"/>
         <w:jc w:val="start"/>
-        <w:tblCaption w:val="Table 10. Cost-effectiveness summary for Site-17B."/>
+        <w:tblCaption w:val="Table 10. Cost-effectiveness summary for Site 17B."/>
       </w:tblPr>
       <w:tblGrid>
         <w:gridCol w:w="1368"/>
@@ -10548,8 +10539,8 @@
         </w:tc>
       </w:tr>
     </w:tbl>
-    <w:bookmarkEnd w:id="61"/>
-    <w:bookmarkStart w:id="65" w:name="site-2a"/>
+    <w:bookmarkEnd w:id="60"/>
+    <w:bookmarkStart w:id="64" w:name="site-2a"/>
     <w:p>
       <w:pPr>
         <w:pStyle w:val="Heading2"/>
@@ -10567,7 +10558,7 @@
         <w:pStyle w:val="FirstParagraph"/>
       </w:pPr>
       <w:r>
-        <w:t xml:space="preserve">Site-2A is a 0.71-mile reach of North Utoy at the downstream end of this sub-watershed. Sites 17F2M, 17D2E, 2B, and 19A are all upstream of this location, and the mainstem of Utoy Creek begins at the downstream end of this reach. North Utoy Creek at this site flows through a powerline easement, which reduces riparian extent, increases water temperature, and reduces bank stability. The constraints provided by the power easement could require extensive coordination on real estate and access to the site. However, ecological degradation at the site compelled the development of three restoration alternatives.</w:t>
+        <w:t xml:space="preserve">Site 2A is a 0.71-mile reach of North Utoy at the downstream end of this sub-watershed. Sites 17F2M, 17D2E, 2B, and 19A are all upstream of this location, and the mainstem of Utoy Creek begins at the downstream end of this reach. North Utoy Creek at this site flows through a powerline easement, which reduces riparian extent, increases water temperature, and reduces bank stability. The constraints provided by the power easement could require extensive coordination on real estate and access to the site. However, ecological degradation at the site compelled the development of three restoration alternatives.</w:t>
       </w:r>
     </w:p>
     <w:p>
@@ -10632,7 +10623,7 @@
         <w:t xml:space="preserve">): Channel realignment</w:t>
       </w:r>
       <w:r>
-        <w:t xml:space="preserve">. This alternative relocates the stream out of the power easement. The relocation into a riparian forest would decrease stream temperatures (Steel et al. 2017) as well as reduce sediment input from the active channel and bank erosion in the reach. Stream temperature is not directly captured in the stream or riparian models, so this ecological benefits of this outcome are insufficiently quantified in the ecological lift. Furthermore, Alternative1 is the only</w:t>
+        <w:t xml:space="preserve">. This alternative relocates the stream out of the power easement. The relocation into a riparian forest would decrease stream temperatures (Steel et al. 2017) as well as reduce sediment input from the active channel and bank erosion in the reach. Stream temperature is not directly captured in the stream or riparian models, so the ecological benefits of this outcome are insufficiently quantified in the ecological lift. Furthermore, Alternative1 is the only</w:t>
       </w:r>
       <w:r>
         <w:t xml:space="preserve"> </w:t>
@@ -10650,7 +10641,7 @@
         <w:t xml:space="preserve"> </w:t>
       </w:r>
       <w:r>
-        <w:t xml:space="preserve">action, although other alternatives are cost-effective. Alternative1 is preferred to Alternative2 since it provides 25% more ecological benefits at only 4% additional cost.</w:t>
+        <w:t xml:space="preserve">action, although other alternatives are cost-effective. Alternative1 is preferred to Alternative2 since it provides 25% more ecological benefits at only a 4% additional average annualized cost.</w:t>
       </w:r>
       <w:r>
         <w:br/>
@@ -10706,18 +10697,18 @@
           <wp:inline>
             <wp:extent cx="5334000" cy="2667000"/>
             <wp:effectExtent b="0" l="0" r="0" t="0"/>
-            <wp:docPr descr="Figure 7. CEICA Summary for 2A." title="" id="63" name="Picture"/>
+            <wp:docPr descr="Figure 7. CEICA Summary for 2A." title="" id="62" name="Picture"/>
             <a:graphic>
               <a:graphicData uri="http://schemas.openxmlformats.org/drawingml/2006/picture">
                 <pic:pic>
                   <pic:nvPicPr>
-                    <pic:cNvPr descr="CEICA.2A.jpeg" id="64" name="Picture"/>
+                    <pic:cNvPr descr="CEICA.2A.jpeg" id="63" name="Picture"/>
                     <pic:cNvPicPr>
                       <a:picLocks noChangeArrowheads="1" noChangeAspect="1"/>
                     </pic:cNvPicPr>
                   </pic:nvPicPr>
                   <pic:blipFill>
-                    <a:blip r:embed="rId62"/>
+                    <a:blip r:embed="rId61"/>
                     <a:stretch>
                       <a:fillRect/>
                     </a:stretch>
@@ -10761,7 +10752,7 @@
         <w:pStyle w:val="TableCaption"/>
       </w:pPr>
       <w:r>
-        <w:t xml:space="preserve">Table 11. Incremental cost summary for Site-2A.</w:t>
+        <w:t xml:space="preserve">Table 11. Incremental cost summary for Site 2A.</w:t>
       </w:r>
     </w:p>
     <w:tbl>
@@ -10770,7 +10761,7 @@
         <w:tblW w:type="pct" w:w="5000"/>
         <w:tblLook w:firstRow="1" w:lastRow="0" w:firstColumn="0" w:lastColumn="0" w:noHBand="0" w:noVBand="0" w:val="0020"/>
         <w:jc w:val="start"/>
-        <w:tblCaption w:val="Table 11. Incremental cost summary for Site-2A."/>
+        <w:tblCaption w:val="Table 11. Incremental cost summary for Site 2A."/>
       </w:tblPr>
       <w:tblGrid>
         <w:gridCol w:w="1881"/>
@@ -10975,7 +10966,7 @@
         <w:pStyle w:val="TableCaption"/>
       </w:pPr>
       <w:r>
-        <w:t xml:space="preserve">Table 12. Cost-effectiveness summary for Site-2A.</w:t>
+        <w:t xml:space="preserve">Table 12. Cost-effectiveness summary for Site 2A.</w:t>
       </w:r>
     </w:p>
     <w:tbl>
@@ -10984,7 +10975,7 @@
         <w:tblW w:type="pct" w:w="5000"/>
         <w:tblLook w:firstRow="1" w:lastRow="0" w:firstColumn="0" w:lastColumn="0" w:noHBand="0" w:noVBand="0" w:val="0020"/>
         <w:jc w:val="start"/>
-        <w:tblCaption w:val="Table 12. Cost-effectiveness summary for Site-2A."/>
+        <w:tblCaption w:val="Table 12. Cost-effectiveness summary for Site 2A."/>
       </w:tblPr>
       <w:tblGrid>
         <w:gridCol w:w="1368"/>
@@ -11429,8 +11420,8 @@
         </w:tc>
       </w:tr>
     </w:tbl>
-    <w:bookmarkEnd w:id="65"/>
-    <w:bookmarkStart w:id="69" w:name="site-2b"/>
+    <w:bookmarkEnd w:id="64"/>
+    <w:bookmarkStart w:id="68" w:name="site-2b"/>
     <w:p>
       <w:pPr>
         <w:pStyle w:val="Heading2"/>
@@ -11448,7 +11439,7 @@
         <w:pStyle w:val="FirstParagraph"/>
       </w:pPr>
       <w:r>
-        <w:t xml:space="preserve">Site-2B is a 0.85-mile reach of North Utoy Creek just upstream of Site-2A. North Utoy Creek at this site also flows through a powerline easement, which reduces riparian extent, increases water temperature, and reduces bank stability. The constraints provided by the power easement could require extensive coordination on real estate and access to the site. However, ecological degradation at the site compelled the development of three restoration alternatives.</w:t>
+        <w:t xml:space="preserve">Site 2B is a 0.85-mile reach of North Utoy Creek just upstream of Site 2A. North Utoy Creek at this site also flows through a powerline easement, which reduces riparian extent, increases water temperature, and reduces bank stability. The constraints provided by the power easement could require extensive coordination on real estate and access to the site. However, ecological degradation at the site compelled the development of three restoration alternatives.</w:t>
       </w:r>
     </w:p>
     <w:p>
@@ -11513,7 +11504,7 @@
         <w:t xml:space="preserve">): Channel realignment</w:t>
       </w:r>
       <w:r>
-        <w:t xml:space="preserve">. This alternative relocates the stream out of the power easement. The relocation into a riparian forest would decrease stream temperatures (Steel et al. 2017) as well as reduce sediment input from the active channel and bank erosion in the reach. Stream temperature is not directly captured in the stream or riparian models, so this ecological benefits of this outcome are insufficiently quantified in the ecological lift. Furthermore, Alternative1 is the only</w:t>
+        <w:t xml:space="preserve">. This alternative relocates the stream out of the power easement. The relocation into a riparian forest would decrease stream temperatures (Steel et al. 2017) as well as reduce sediment input from the active channel and bank erosion in the reach. Stream temperature is not directly captured in the stream or riparian models, so the ecological benefits of this outcome are insufficiently quantified in the ecological lift. Furthermore, Alternative1 is the only</w:t>
       </w:r>
       <w:r>
         <w:t xml:space="preserve"> </w:t>
@@ -11531,7 +11522,7 @@
         <w:t xml:space="preserve"> </w:t>
       </w:r>
       <w:r>
-        <w:t xml:space="preserve">action, although other alternatives are cost-effective. Alternative1 is preferred to Alternative2 since it provides 53% more ecological benefits at 3% less cost.</w:t>
+        <w:t xml:space="preserve">action, although other alternatives are cost-effective. Alternative1 is preferred to Alternative2 since it provides 53% more ecological benefits at 3% less cost on an average annualized basis.</w:t>
       </w:r>
       <w:r>
         <w:br/>
@@ -11587,18 +11578,18 @@
           <wp:inline>
             <wp:extent cx="5334000" cy="2667000"/>
             <wp:effectExtent b="0" l="0" r="0" t="0"/>
-            <wp:docPr descr="Figure 8. CEICA Summary for 2B." title="" id="67" name="Picture"/>
+            <wp:docPr descr="Figure 8. CEICA Summary for 2B." title="" id="66" name="Picture"/>
             <a:graphic>
               <a:graphicData uri="http://schemas.openxmlformats.org/drawingml/2006/picture">
                 <pic:pic>
                   <pic:nvPicPr>
-                    <pic:cNvPr descr="CEICA.2B.jpeg" id="68" name="Picture"/>
+                    <pic:cNvPr descr="CEICA.2B.jpeg" id="67" name="Picture"/>
                     <pic:cNvPicPr>
                       <a:picLocks noChangeArrowheads="1" noChangeAspect="1"/>
                     </pic:cNvPicPr>
                   </pic:nvPicPr>
                   <pic:blipFill>
-                    <a:blip r:embed="rId66"/>
+                    <a:blip r:embed="rId65"/>
                     <a:stretch>
                       <a:fillRect/>
                     </a:stretch>
@@ -11642,7 +11633,7 @@
         <w:pStyle w:val="TableCaption"/>
       </w:pPr>
       <w:r>
-        <w:t xml:space="preserve">Table 13. Incremental cost summary for Site-2B.</w:t>
+        <w:t xml:space="preserve">Table 13. Incremental cost summary for Site 2B.</w:t>
       </w:r>
     </w:p>
     <w:tbl>
@@ -11651,7 +11642,7 @@
         <w:tblW w:type="pct" w:w="5000"/>
         <w:tblLook w:firstRow="1" w:lastRow="0" w:firstColumn="0" w:lastColumn="0" w:noHBand="0" w:noVBand="0" w:val="0020"/>
         <w:jc w:val="start"/>
-        <w:tblCaption w:val="Table 13. Incremental cost summary for Site-2B."/>
+        <w:tblCaption w:val="Table 13. Incremental cost summary for Site 2B."/>
       </w:tblPr>
       <w:tblGrid>
         <w:gridCol w:w="1881"/>
@@ -11856,7 +11847,7 @@
         <w:pStyle w:val="TableCaption"/>
       </w:pPr>
       <w:r>
-        <w:t xml:space="preserve">Table 14. Cost-effectiveness summary for Site-2B.</w:t>
+        <w:t xml:space="preserve">Table 14. Cost-effectiveness summary for Site 2B.</w:t>
       </w:r>
     </w:p>
     <w:tbl>
@@ -11865,7 +11856,7 @@
         <w:tblW w:type="pct" w:w="5000"/>
         <w:tblLook w:firstRow="1" w:lastRow="0" w:firstColumn="0" w:lastColumn="0" w:noHBand="0" w:noVBand="0" w:val="0020"/>
         <w:jc w:val="start"/>
-        <w:tblCaption w:val="Table 14. Cost-effectiveness summary for Site-2B."/>
+        <w:tblCaption w:val="Table 14. Cost-effectiveness summary for Site 2B."/>
       </w:tblPr>
       <w:tblGrid>
         <w:gridCol w:w="1368"/>
@@ -12310,8 +12301,8 @@
         </w:tc>
       </w:tr>
     </w:tbl>
-    <w:bookmarkEnd w:id="69"/>
-    <w:bookmarkStart w:id="73" w:name="site-3e"/>
+    <w:bookmarkEnd w:id="68"/>
+    <w:bookmarkStart w:id="72" w:name="site-3e"/>
     <w:p>
       <w:pPr>
         <w:pStyle w:val="Heading2"/>
@@ -12329,7 +12320,7 @@
         <w:pStyle w:val="FirstParagraph"/>
       </w:pPr>
       <w:r>
-        <w:t xml:space="preserve">Site-3E is a 0.47-mile reach of South Utoy Creek flowing from the Cascade Springs Nature Preserve to a confluence with a tributary west of Adams Drive Southwest. The creek flows under two bridges that create points of ecological degradation due to erosion and fish passage issues. Three restoration alternatives were developed with an emphasis on these challenging road-stream crossings. Benefits and costs were computed for each alternative, and CEICA were applied to these data. Figure 9 summarizes the CEICA results. Table 15 presents the incremental cost analysis for the best buy alternatives (FWOP, Alternative2, and Alternative3). Table 16 summarizes outputs for all alternatives. Based on these data and team input, the</w:t>
+        <w:t xml:space="preserve">Site 3E is a 0.47-mile reach of South Utoy Creek flowing from the Cascade Springs Nature Preserve to a confluence with a tributary west of Adams Drive Southwest. The creek flows under two bridges that create points of ecological degradation due to erosion and fish passage issues. Three restoration alternatives were developed with an emphasis on these challenging road-stream crossings. Benefits and costs were computed for each alternative, and CEICA were applied to these data. Figure 9 summarizes the CEICA results. Table 15 presents the incremental cost analysis for the best buy alternatives (FWOP, Alternative2, and Alternative3). Table 16 summarizes outputs for all alternatives. Based on these data and team input, the</w:t>
       </w:r>
       <w:r>
         <w:t xml:space="preserve"> </w:t>
@@ -12478,18 +12469,18 @@
           <wp:inline>
             <wp:extent cx="5334000" cy="2667000"/>
             <wp:effectExtent b="0" l="0" r="0" t="0"/>
-            <wp:docPr descr="Figure 9. CEICA Summary for 3E." title="" id="71" name="Picture"/>
+            <wp:docPr descr="Figure 9. CEICA Summary for 3E." title="" id="70" name="Picture"/>
             <a:graphic>
               <a:graphicData uri="http://schemas.openxmlformats.org/drawingml/2006/picture">
                 <pic:pic>
                   <pic:nvPicPr>
-                    <pic:cNvPr descr="CEICA.3E.jpeg" id="72" name="Picture"/>
+                    <pic:cNvPr descr="CEICA.3E.jpeg" id="71" name="Picture"/>
                     <pic:cNvPicPr>
                       <a:picLocks noChangeArrowheads="1" noChangeAspect="1"/>
                     </pic:cNvPicPr>
                   </pic:nvPicPr>
                   <pic:blipFill>
-                    <a:blip r:embed="rId70"/>
+                    <a:blip r:embed="rId69"/>
                     <a:stretch>
                       <a:fillRect/>
                     </a:stretch>
@@ -12533,7 +12524,7 @@
         <w:pStyle w:val="TableCaption"/>
       </w:pPr>
       <w:r>
-        <w:t xml:space="preserve">Table 15. Incremental cost summary for Site-3E.</w:t>
+        <w:t xml:space="preserve">Table 15. Incremental cost summary for Site 3E.</w:t>
       </w:r>
     </w:p>
     <w:tbl>
@@ -12542,7 +12533,7 @@
         <w:tblW w:type="pct" w:w="5000"/>
         <w:tblLook w:firstRow="1" w:lastRow="0" w:firstColumn="0" w:lastColumn="0" w:noHBand="0" w:noVBand="0" w:val="0020"/>
         <w:jc w:val="start"/>
-        <w:tblCaption w:val="Table 15. Incremental cost summary for Site-3E."/>
+        <w:tblCaption w:val="Table 15. Incremental cost summary for Site 3E."/>
       </w:tblPr>
       <w:tblGrid>
         <w:gridCol w:w="1881"/>
@@ -12809,7 +12800,7 @@
         <w:pStyle w:val="TableCaption"/>
       </w:pPr>
       <w:r>
-        <w:t xml:space="preserve">Table 16. Cost-effectiveness summary for Site-3E.</w:t>
+        <w:t xml:space="preserve">Table 16. Cost-effectiveness summary for Site 3E.</w:t>
       </w:r>
     </w:p>
     <w:tbl>
@@ -12818,7 +12809,7 @@
         <w:tblW w:type="pct" w:w="5000"/>
         <w:tblLook w:firstRow="1" w:lastRow="0" w:firstColumn="0" w:lastColumn="0" w:noHBand="0" w:noVBand="0" w:val="0020"/>
         <w:jc w:val="start"/>
-        <w:tblCaption w:val="Table 16. Cost-effectiveness summary for Site-3E."/>
+        <w:tblCaption w:val="Table 16. Cost-effectiveness summary for Site 3E."/>
       </w:tblPr>
       <w:tblGrid>
         <w:gridCol w:w="1368"/>
@@ -13263,8 +13254,8 @@
         </w:tc>
       </w:tr>
     </w:tbl>
-    <w:bookmarkEnd w:id="73"/>
-    <w:bookmarkStart w:id="77" w:name="site-3f"/>
+    <w:bookmarkEnd w:id="72"/>
+    <w:bookmarkStart w:id="76" w:name="site-3f"/>
     <w:p>
       <w:pPr>
         <w:pStyle w:val="Heading2"/>
@@ -13282,7 +13273,7 @@
         <w:pStyle w:val="FirstParagraph"/>
       </w:pPr>
       <w:r>
-        <w:t xml:space="preserve">Site-3F is a 0.83-mile reach of South Utoy Creek flowing from Dodson Drive Southwest to Harbin Road Southwest. The creek generally exhibits over-widening in this reach with high levels of sedimentation and impacted riparian zones. Three alternatives were developed at this site. The alternatives at this site were intended to explore innovative stream and riparian restoration practices (i.e., use of large wood and beaver reintroduction). The novelty of these actions led to higher adaptive management costs for this alternatives, but the return-on-investment would be in increased understanding of the efficacy of novel methods in the Atlanta Region. This site is also the only site with a recommended action in the South Utoy Creek subwatershed, which increases the distribution of restoration benefits to more watershed residents.</w:t>
+        <w:t xml:space="preserve">Site 3F is a 0.83-mile reach of South Utoy Creek flowing from Dodson Drive Southwest to Harbin Road Southwest. The creek generally exhibits over-widening in this reach with high levels of sedimentation and impacted riparian zones. Three alternatives were developed at this site. The alternatives at this site were intended to explore innovative stream and riparian restoration practices (i.e., use of large wood and beaver reintroduction). The novelty of these actions led to higher adaptive management costs for this alternatives, but the return-on-investment would be in increased understanding of the efficacy of novel methods in the Atlanta Region. This site is also the only site with a recommended action in the South Utoy Creek subwatershed, which increases the distribution of restoration benefits to more watershed residents.</w:t>
       </w:r>
     </w:p>
     <w:p>
@@ -13347,7 +13338,7 @@
         <w:t xml:space="preserve">): Large wood features for 50% of reach</w:t>
       </w:r>
       <w:r>
-        <w:t xml:space="preserve">. This alternative draws on stream restoration techniques common in the Pacific Northwest using locally available large wood to create channel and bank stabilization features. Specifically, the alternative selectively harvests a few trees from the existing riparian area and cables them together into engineered log jams for a 50% of the reach length. While common elsewhere (Bandrowski and COnyngham 2016), these methods are rarely applied in southeastern streams. This pilot project would provide a regional example for the utility of this restoration approach. In addition to the anticipated ecological benefits, there would be qualitative benefits associated with innovation of new techniques.</w:t>
+        <w:t xml:space="preserve">. This alternative draws on stream restoration techniques common in the Pacific Northwest using locally available large wood to create channel and bank stabilization features. Specifically, the alternative selectively harvests a few trees from the existing riparian area and cables them together into engineered log jams for 50% of the reach length. While common elsewhere (Bandrowski and Conyngham 2016), these methods are rarely applied in southeastern streams. This pilot project would provide a regional example for the utility of this restoration approach. In addition to the anticipated ecological benefits, there would be qualitative benefits associated with innovation of new techniques.</w:t>
       </w:r>
       <w:r>
         <w:br/>
@@ -13403,18 +13394,18 @@
           <wp:inline>
             <wp:extent cx="5334000" cy="2667000"/>
             <wp:effectExtent b="0" l="0" r="0" t="0"/>
-            <wp:docPr descr="Figure 10. CEICA Summary for 3F." title="" id="75" name="Picture"/>
+            <wp:docPr descr="Figure 10. CEICA Summary for 3F." title="" id="74" name="Picture"/>
             <a:graphic>
               <a:graphicData uri="http://schemas.openxmlformats.org/drawingml/2006/picture">
                 <pic:pic>
                   <pic:nvPicPr>
-                    <pic:cNvPr descr="CEICA.3F.jpeg" id="76" name="Picture"/>
+                    <pic:cNvPr descr="CEICA.3F.jpeg" id="75" name="Picture"/>
                     <pic:cNvPicPr>
                       <a:picLocks noChangeArrowheads="1" noChangeAspect="1"/>
                     </pic:cNvPicPr>
                   </pic:nvPicPr>
                   <pic:blipFill>
-                    <a:blip r:embed="rId74"/>
+                    <a:blip r:embed="rId73"/>
                     <a:stretch>
                       <a:fillRect/>
                     </a:stretch>
@@ -13458,7 +13449,7 @@
         <w:pStyle w:val="TableCaption"/>
       </w:pPr>
       <w:r>
-        <w:t xml:space="preserve">Table 17. Incremental cost summary for Site-3F.</w:t>
+        <w:t xml:space="preserve">Table 17. Incremental cost summary for Site 3F.</w:t>
       </w:r>
     </w:p>
     <w:tbl>
@@ -13467,7 +13458,7 @@
         <w:tblW w:type="pct" w:w="5000"/>
         <w:tblLook w:firstRow="1" w:lastRow="0" w:firstColumn="0" w:lastColumn="0" w:noHBand="0" w:noVBand="0" w:val="0020"/>
         <w:jc w:val="start"/>
-        <w:tblCaption w:val="Table 17. Incremental cost summary for Site-3F."/>
+        <w:tblCaption w:val="Table 17. Incremental cost summary for Site 3F."/>
       </w:tblPr>
       <w:tblGrid>
         <w:gridCol w:w="1881"/>
@@ -13672,7 +13663,7 @@
         <w:pStyle w:val="TableCaption"/>
       </w:pPr>
       <w:r>
-        <w:t xml:space="preserve">Table 18. Cost-effectiveness summary for Site-3F.</w:t>
+        <w:t xml:space="preserve">Table 18. Cost-effectiveness summary for Site 3F.</w:t>
       </w:r>
     </w:p>
     <w:tbl>
@@ -13681,7 +13672,7 @@
         <w:tblW w:type="pct" w:w="5000"/>
         <w:tblLook w:firstRow="1" w:lastRow="0" w:firstColumn="0" w:lastColumn="0" w:noHBand="0" w:noVBand="0" w:val="0020"/>
         <w:jc w:val="start"/>
-        <w:tblCaption w:val="Table 18. Cost-effectiveness summary for Site-3F."/>
+        <w:tblCaption w:val="Table 18. Cost-effectiveness summary for Site 3F."/>
       </w:tblPr>
       <w:tblGrid>
         <w:gridCol w:w="1368"/>
@@ -14126,8 +14117,8 @@
         </w:tc>
       </w:tr>
     </w:tbl>
-    <w:bookmarkEnd w:id="77"/>
-    <w:bookmarkStart w:id="81" w:name="site-19a"/>
+    <w:bookmarkEnd w:id="76"/>
+    <w:bookmarkStart w:id="80" w:name="site-19a"/>
     <w:p>
       <w:pPr>
         <w:pStyle w:val="Heading2"/>
@@ -14145,7 +14136,7 @@
         <w:pStyle w:val="FirstParagraph"/>
       </w:pPr>
       <w:r>
-        <w:t xml:space="preserve">Site-19A is a 0.95-mile reach of South Utoy Creek that parallels I-285 and Glenview Drive Southwest. The reach has high levels of sedimentation. Three restoration alternatives were initially conceptualized with varying amounts of channel and bank improvements, although Alternative1 was screened out due to constructability concerns raised during engineering analysis. Benefits and costs were computed for the remaining alternatives, and CEICA were applied to these data. Figure 11 summarizes the CEICA results. Table 19 presents the incremental cost analysis for the best buy alternatives (only the FWOP and Alternative2). Table 20 summarizes outputs for all alternatives. Based on these data and team input, the recommended action at this site is Alternative2. The decision logic for this alternative is as follows:</w:t>
+        <w:t xml:space="preserve">Site 19A is a 0.95-mile reach of South Utoy Creek that parallels I-285 and Glenview Drive Southwest. The reach has high levels of sedimentation. Three restoration alternatives were initially conceptualized with varying amounts of channel and bank improvements, although Alternative1 was screened out due to constructability concerns raised during engineering analysis. Benefits and costs were computed for the remaining alternatives, and CEICA were applied to these data. Figure 11 summarizes the CEICA results. Table 19 presents the incremental cost analysis for the best buy alternatives (only the FWOP and Alternative2). Table 20 summarizes outputs for all alternatives. Based on these data and team input, the recommended action at this site is Alternative2. The decision logic for this alternative is as follows:</w:t>
       </w:r>
     </w:p>
     <w:p>
@@ -14236,18 +14227,18 @@
           <wp:inline>
             <wp:extent cx="5334000" cy="2667000"/>
             <wp:effectExtent b="0" l="0" r="0" t="0"/>
-            <wp:docPr descr="Figure 11. CEICA Summary for 19A." title="" id="79" name="Picture"/>
+            <wp:docPr descr="Figure 11. CEICA Summary for 19A." title="" id="78" name="Picture"/>
             <a:graphic>
               <a:graphicData uri="http://schemas.openxmlformats.org/drawingml/2006/picture">
                 <pic:pic>
                   <pic:nvPicPr>
-                    <pic:cNvPr descr="CEICA.19A.jpeg" id="80" name="Picture"/>
+                    <pic:cNvPr descr="CEICA.19A.jpeg" id="79" name="Picture"/>
                     <pic:cNvPicPr>
                       <a:picLocks noChangeArrowheads="1" noChangeAspect="1"/>
                     </pic:cNvPicPr>
                   </pic:nvPicPr>
                   <pic:blipFill>
-                    <a:blip r:embed="rId78"/>
+                    <a:blip r:embed="rId77"/>
                     <a:stretch>
                       <a:fillRect/>
                     </a:stretch>
@@ -14291,7 +14282,7 @@
         <w:pStyle w:val="TableCaption"/>
       </w:pPr>
       <w:r>
-        <w:t xml:space="preserve">Table 19. Incremental cost summary for Site-19A.</w:t>
+        <w:t xml:space="preserve">Table 19. Incremental cost summary for Site 19A.</w:t>
       </w:r>
     </w:p>
     <w:tbl>
@@ -14300,7 +14291,7 @@
         <w:tblW w:type="pct" w:w="5000"/>
         <w:tblLook w:firstRow="1" w:lastRow="0" w:firstColumn="0" w:lastColumn="0" w:noHBand="0" w:noVBand="0" w:val="0020"/>
         <w:jc w:val="start"/>
-        <w:tblCaption w:val="Table 19. Incremental cost summary for Site-19A."/>
+        <w:tblCaption w:val="Table 19. Incremental cost summary for Site 19A."/>
       </w:tblPr>
       <w:tblGrid>
         <w:gridCol w:w="1955"/>
@@ -14505,7 +14496,7 @@
         <w:pStyle w:val="TableCaption"/>
       </w:pPr>
       <w:r>
-        <w:t xml:space="preserve">Table 20. Cost-effectiveness summary for Site-19A.</w:t>
+        <w:t xml:space="preserve">Table 20. Cost-effectiveness summary for Site 19A.</w:t>
       </w:r>
     </w:p>
     <w:tbl>
@@ -14514,7 +14505,7 @@
         <w:tblW w:type="pct" w:w="5000"/>
         <w:tblLook w:firstRow="1" w:lastRow="0" w:firstColumn="0" w:lastColumn="0" w:noHBand="0" w:noVBand="0" w:val="0020"/>
         <w:jc w:val="start"/>
-        <w:tblCaption w:val="Table 20. Cost-effectiveness summary for Site-19A."/>
+        <w:tblCaption w:val="Table 20. Cost-effectiveness summary for Site 19A."/>
       </w:tblPr>
       <w:tblGrid>
         <w:gridCol w:w="1368"/>
@@ -14873,9 +14864,9 @@
         </w:tc>
       </w:tr>
     </w:tbl>
+    <w:bookmarkEnd w:id="80"/>
     <w:bookmarkEnd w:id="81"/>
-    <w:bookmarkEnd w:id="82"/>
-    <w:bookmarkStart w:id="86" w:name="Xfd77598d9f0bc02b9d5916baf86429c0ff8ec63"/>
+    <w:bookmarkStart w:id="85" w:name="Xfd77598d9f0bc02b9d5916baf86429c0ff8ec63"/>
     <w:p>
       <w:pPr>
         <w:pStyle w:val="Heading1"/>
@@ -14893,7 +14884,7 @@
         <w:pStyle w:val="FirstParagraph"/>
       </w:pPr>
       <w:r>
-        <w:t xml:space="preserve">In this section, CEICA is applied at the watershed-scale to identify an efficient and effective portfolio of sites. This analysis assumes that sites are independent and that benefits and costs are additive. However, future analyses could consider dependencies between sites for ecological benefits or potential reductions in cost associated with joint mobilization efforts. Based on the analyses in Chapter 3, Table 21 summarizes the benefits and costs of the site-scale recommendations. Notably, no action is recommended at Site-3E, leaving 7 sites for consideration.</w:t>
+        <w:t xml:space="preserve">In this section, CEICA is applied at the watershed-scale to identify an efficient and effective portfolio of sites. This analysis assumes that sites are independent and that benefits and costs are additive. However, future analyses could consider dependencies between sites for ecological benefits or potential reductions in cost associated with joint mobilization efforts. Based on the analyses in Section 3, Table 21 summarizes the benefits and costs of the site-scale recommendations. Notably, no action is recommended at Site 3E, leaving 7 sites for consideration.</w:t>
       </w:r>
     </w:p>
     <w:p>
@@ -15091,7 +15082,7 @@
               <w:jc w:val="center"/>
             </w:pPr>
             <w:r>
-              <w:t xml:space="preserve">8,160</w:t>
+              <w:t xml:space="preserve">8160</w:t>
             </w:r>
           </w:p>
         </w:tc>
@@ -15177,7 +15168,7 @@
               <w:jc w:val="center"/>
             </w:pPr>
             <w:r>
-              <w:t xml:space="preserve">4,929</w:t>
+              <w:t xml:space="preserve">4929</w:t>
             </w:r>
           </w:p>
         </w:tc>
@@ -15263,7 +15254,7 @@
               <w:jc w:val="center"/>
             </w:pPr>
             <w:r>
-              <w:t xml:space="preserve">4,539</w:t>
+              <w:t xml:space="preserve">4539</w:t>
             </w:r>
           </w:p>
         </w:tc>
@@ -15349,7 +15340,7 @@
               <w:jc w:val="center"/>
             </w:pPr>
             <w:r>
-              <w:t xml:space="preserve">1,477</w:t>
+              <w:t xml:space="preserve">1477</w:t>
             </w:r>
           </w:p>
         </w:tc>
@@ -15435,7 +15426,7 @@
               <w:jc w:val="center"/>
             </w:pPr>
             <w:r>
-              <w:t xml:space="preserve">1,635</w:t>
+              <w:t xml:space="preserve">1635</w:t>
             </w:r>
           </w:p>
         </w:tc>
@@ -15521,7 +15512,7 @@
               <w:jc w:val="center"/>
             </w:pPr>
             <w:r>
-              <w:t xml:space="preserve">0</w:t>
+              <w:t xml:space="preserve">NaN</w:t>
             </w:r>
           </w:p>
         </w:tc>
@@ -15607,7 +15598,7 @@
               <w:jc w:val="center"/>
             </w:pPr>
             <w:r>
-              <w:t xml:space="preserve">7,502</w:t>
+              <w:t xml:space="preserve">7502</w:t>
             </w:r>
           </w:p>
         </w:tc>
@@ -15693,7 +15684,7 @@
               <w:jc w:val="center"/>
             </w:pPr>
             <w:r>
-              <w:t xml:space="preserve">2,531</w:t>
+              <w:t xml:space="preserve">2531</w:t>
             </w:r>
           </w:p>
         </w:tc>
@@ -15749,7 +15740,7 @@
         <w:pStyle w:val="Compact"/>
       </w:pPr>
       <w:r>
-        <w:t xml:space="preserve">In general, four clusters of actions are generally covered by these seven restoration sites. First, the channelized and concrete-lined portions of North Utoy Creek (Sites 17F2M, 17D2E, and 17B) represent a grouping of sites that is directly addressing a major source of ecological degradation. Second, the downstrema portions of North Utoy Creek (Sites 2A and 2B) have comparable issues with sedimentation, bank erosion, and lost riparian cover in a powerline easement. Third, Site-19A provides large potential for ecological benefits in the South Utoy Creek watershed. Finally, Site-3F provides a unique opportunity for demonstrating novel and innovative, low-cost stream restoration methods benefiting the entire southeast region.</w:t>
+        <w:t xml:space="preserve">In general, four clusters of actions are generally covered by these seven restoration sites. First, the channelized and concrete-lined portions of North Utoy Creek (Sites 17F2M, 17D2E, and 17B) represent a grouping of sites that is directly addressing a major source of ecological degradation. Second, the downstream portions of North Utoy Creek (Sites 2A and 2B) have comparable issues with sedimentation, bank erosion, and lost riparian cover in a powerline easement. Third, Site 19A provides large potential for ecological benefits in the South Utoy Creek watershed. Finally, Site 3F provides a unique opportunity for demonstrating novel and innovative, low-cost stream restoration methods benefiting the entire southeast region.</w:t>
       </w:r>
       <w:r>
         <w:br/>
@@ -15776,18 +15767,18 @@
           <wp:inline>
             <wp:extent cx="5334000" cy="2667000"/>
             <wp:effectExtent b="0" l="0" r="0" t="0"/>
-            <wp:docPr descr="Figure 12. CEICA Summary for watershed-scale recommendations." title="" id="84" name="Picture"/>
+            <wp:docPr descr="Figure 12. CEICA Summary for watershed-scale recommendations." title="" id="83" name="Picture"/>
             <a:graphic>
               <a:graphicData uri="http://schemas.openxmlformats.org/drawingml/2006/picture">
                 <pic:pic>
                   <pic:nvPicPr>
-                    <pic:cNvPr descr="CEICA.sys.jpeg" id="85" name="Picture"/>
+                    <pic:cNvPr descr="CEICA.sys.jpeg" id="84" name="Picture"/>
                     <pic:cNvPicPr>
                       <a:picLocks noChangeArrowheads="1" noChangeAspect="1"/>
                     </pic:cNvPicPr>
                   </pic:nvPicPr>
                   <pic:blipFill>
-                    <a:blip r:embed="rId83"/>
+                    <a:blip r:embed="rId82"/>
                     <a:stretch>
                       <a:fillRect/>
                     </a:stretch>
@@ -17306,7 +17297,7 @@
         <w:t xml:space="preserve"> </w:t>
       </w:r>
       <w:r>
-        <w:t xml:space="preserve">of watershed plans. One additional cost-effective plan was added to this set (P16), which introduces a plan with approximate parity between actions on North and South Utoy Creek sub-watersheds (i.e., 1.5 miles and 2 sites in North Utoy and 1.7 miles and 2 sites in South Utoy). This plan also introduces the innovative suite of actions at Site-3F. Because this plan introduces Site-3F, Plan 64 was eliminated from the final array. Table 23 presents a side-by-side comparison of the final array. Based on these data and team input, the recommended restoration plan (i.e., the Tentatively Selected Plan) is P128. The decision logic for this alternative is as follows:</w:t>
+        <w:t xml:space="preserve">of watershed plans. One additional cost-effective plan was added to this set (P16), which introduces a plan with approximate parity between actions on North and South Utoy Creek sub-watersheds (i.e., 1.5 miles and 2 sites in North Utoy and 1.7 miles and 2 sites in South Utoy). This plan also introduces the innovative suite of actions at Site 3F. Because this plan introduces Site 3F, Plan 64 was eliminated from the final array. Table 23 presents a side-by-side comparison of the final array. Based on these data and team input, the recommended restoration plan (i.e., the Tentatively Selected Plan) is P128. The decision logic for this alternative is as follows:</w:t>
       </w:r>
     </w:p>
     <w:p>
@@ -17325,7 +17316,7 @@
         <w:t xml:space="preserve">Stepping from P14 to P16</w:t>
       </w:r>
       <w:r>
-        <w:t xml:space="preserve">. The addition of Site-3F is worth the incremental cost because of the high potential for ecological benefit at low cost. The value of this site as a potential demonstration site for the City of Atlanta and the region as a whole is also high. If these methods prove effective, they could expand the breadth and speed at which stream and riparian restoration could occur.</w:t>
+        <w:t xml:space="preserve">. The addition of Site 3F is worth the incremental cost because of the high potential for ecological benefit at low cost. The value of this site as a potential demonstration site for the City of Atlanta and the region as a whole is also high. If these methods prove effective, they could expand the breadth and speed at which stream and riparian restoration could occur.</w:t>
       </w:r>
       <w:r>
         <w:br/>
@@ -17347,7 +17338,7 @@
         <w:t xml:space="preserve">Stepping from P16 to P30</w:t>
       </w:r>
       <w:r>
-        <w:t xml:space="preserve">. Site-17B is included in this plan, which expands the breadth of actions to upstream portions of the North Utoy Creek watershed. This upstream investment contributes to downstream sites (i.e., 2A and 2B) by reducing sediment inflows.</w:t>
+        <w:t xml:space="preserve">. Site 17B is included in this plan, which expands the breadth of actions to upstream portions of the North Utoy Creek watershed. This upstream investment contributes to downstream sites (i.e., 2A and 2B) by reducing sediment inflows.</w:t>
       </w:r>
       <w:r>
         <w:br/>
@@ -17369,7 +17360,7 @@
         <w:t xml:space="preserve">Stepping from P30 to P62</w:t>
       </w:r>
       <w:r>
-        <w:t xml:space="preserve">. By including Site-17D2E, this plan begins to address a major cause of watershed degradation, the presence of the concrete channel.</w:t>
+        <w:t xml:space="preserve">. By including Site 17D2E, this plan begins to address a major cause of watershed degradation, the presence of the concrete channel.</w:t>
       </w:r>
       <w:r>
         <w:br/>
@@ -17407,7 +17398,7 @@
         <w:t xml:space="preserve">)</w:t>
       </w:r>
       <w:r>
-        <w:t xml:space="preserve">. This plan includes all sites. The final site added to the set is Site-17F2M, which is the largest extent of concrete channel and most impacted riparian community. The unit cost for this site was the highest due to the significant investment needed to address these problems, but the ecological return-on-investment is high by directly addressing the cause of degradation. Mobilization costs will also likely reduce at this site by addressing Sites 17D2E and 17F2M together. This plan also provides the widest geographic coverage, which by definition reaches the largest number of communities at the watershed-scale. This plan also preserves the option for eliminating sites based on further analysis such as real estate constraints.</w:t>
+        <w:t xml:space="preserve">. This plan includes all sites. The final site added to the set is Site 17F2M, which is the largest extent of concrete channel and most impacted riparian community. The unit cost for this site was the highest due to the significant investment needed to address these problems, but the ecological return-on-investment is high by directly addressing the cause of degradation. Mobilization costs will also likely reduce at this site by addressing Sites 17D2E and 17F2M together. This plan also provides the widest geographic coverage, which affects the largest number of communities at the watershed-scale. This plan also preserves the option for eliminating sites based on further analysis such as real estate constraints.</w:t>
       </w:r>
     </w:p>
     <w:p>
@@ -18657,7 +18648,7 @@
         <w:t xml:space="preserve">. This plan includes restoration actions at upstream portions of North Utoy Creek (17F2M, 17D2E, 17B), downstream in North Utoy Creek near the Utoy Creek mainstem (2A, 2B), and in the South Utoy Creek watershed (3F, 19A). Collectively, these sites produce 117 habitat units of ecological lift at an anticipated construction cost of $4.5M (unit cost of $3,000/AAHU).</w:t>
       </w:r>
     </w:p>
-    <w:bookmarkEnd w:id="86"/>
+    <w:bookmarkEnd w:id="85"/>
     <w:bookmarkStart w:id="92" w:name="X40b846d67530bfb8b40e11e6fe87bb6e1c732df"/>
     <w:p>
       <w:pPr>
@@ -18694,7 +18685,7 @@
         <w:t xml:space="preserve"> </w:t>
       </w:r>
       <w:r>
-        <w:t xml:space="preserve">of project planning choices. This chapter seeks to contextualize the Tentatively Selected Plan by assessing the demography of the communities most directly affected by the project.</w:t>
+        <w:t xml:space="preserve">of project planning choices. This section seeks to contextualize the Tentatively Selected Plan by assessing the demography of the communities most directly affected by the project as well as the Regional Economic Development (RED) benefit associated with the project.</w:t>
       </w:r>
     </w:p>
     <w:p>
@@ -18729,7 +18720,7 @@
         <w:t xml:space="preserve">The following sections further analyze the demography of the Utoy Creek Watershed, and then more specifically the communities adjacent to the proposed restoration sites.</w:t>
       </w:r>
     </w:p>
-    <w:bookmarkStart w:id="90" w:name="watershed-demographic-analysis"/>
+    <w:bookmarkStart w:id="89" w:name="watershed-demographic-analysis"/>
     <w:p>
       <w:pPr>
         <w:pStyle w:val="Heading2"/>
@@ -18807,7 +18798,7 @@
         <w:t xml:space="preserve">Utoy Creek Watershed Demographics</w:t>
       </w:r>
       <w:r>
-        <w:t xml:space="preserve">: The Utoy Creek Watershed overlaps with 40 census tracts as delineated by the 2020 Census. Figure 3 below and its corresponding Tables 24-27 depict these Utoy Creek Watershed 2020 Census Tracts’ population and population density profile, age and gender profile, ethnic profile, and income, employment and poverty profile.</w:t>
+        <w:t xml:space="preserve">: The Utoy Creek Watershed overlaps with 40 census tracts as delineated by the 2020 Census. Figure 13 below and its corresponding Tables 24-27 depict these Utoy Creek Watershed 2020 Census Tracts’ population and population density profile, age and gender profile, ethnic profile, and income, employment and poverty profile.</w:t>
       </w:r>
     </w:p>
     <w:p>
@@ -18834,18 +18825,18 @@
           <wp:inline>
             <wp:extent cx="5334000" cy="3752605"/>
             <wp:effectExtent b="0" l="0" r="0" t="0"/>
-            <wp:docPr descr="Figure 13. Map of 2020 census tract boundaries in the Utoy Creek Watershed. There are 40 census tracts that overlap the watershed." title="" id="88" name="Picture"/>
+            <wp:docPr descr="Figure 13. Map of 2020 census tract boundaries in the Utoy Creek Watershed. There are 40 census tracts that overlap the watershed." title="" id="87" name="Picture"/>
             <a:graphic>
               <a:graphicData uri="http://schemas.openxmlformats.org/drawingml/2006/picture">
                 <pic:pic>
                   <pic:nvPicPr>
-                    <pic:cNvPr descr="Utoy_Census_Tracts.png" id="89" name="Picture"/>
+                    <pic:cNvPr descr="Utoy_Census_Tracts.png" id="88" name="Picture"/>
                     <pic:cNvPicPr>
                       <a:picLocks noChangeArrowheads="1" noChangeAspect="1"/>
                     </pic:cNvPicPr>
                   </pic:nvPicPr>
                   <pic:blipFill>
-                    <a:blip r:embed="rId87"/>
+                    <a:blip r:embed="rId86"/>
                     <a:stretch>
                       <a:fillRect/>
                     </a:stretch>
@@ -30790,8 +30781,8 @@
         </w:tc>
       </w:tr>
     </w:tbl>
-    <w:bookmarkEnd w:id="90"/>
-    <w:bookmarkStart w:id="91" w:name="restoration-site-demographics"/>
+    <w:bookmarkEnd w:id="89"/>
+    <w:bookmarkStart w:id="90" w:name="restoration-site-demographics"/>
     <w:p>
       <w:pPr>
         <w:pStyle w:val="Heading2"/>
@@ -30817,7 +30808,7 @@
         <w:pStyle w:val="BodyText"/>
       </w:pPr>
       <w:r>
-        <w:t xml:space="preserve">Overall, the recommended restoration sites generally include communities with lower income, higher poverty, and higher unemployment than the surround Atlanta area. Notably, Sites 2A and 2B are exceptions to this trend. In Chapter 4, Sites 2A and 2B were the top priorities based solely on ecological criteria, but other sites could be prioritized based on social criteria. Furthermore, economic metrics surrounding Sites 17B, 17D2E, and 17F2M indicate greater levels of economic depression, which would further bolster support for their inclusion in the TSP (via Plans 62 and 128).</w:t>
+        <w:t xml:space="preserve">Overall, the recommended restoration sites generally include communities with lower income, higher poverty, and higher unemployment than the surround Atlanta area. Notably, Sites 2A and 2B are exceptions to this trend. In Section 4, Sites 2A and 2B were the top priorities based solely on ecological criteria, but other sites could be prioritized based on social criteria. Furthermore, economic metrics surrounding Sites 17B, 17D2E, and 17F2M indicate greater levels of economic depression, which would further bolster support for their inclusion in the TSP (via Plans 62 and 128).</w:t>
       </w:r>
     </w:p>
     <w:p>
@@ -31343,6 +31334,718 @@
         </w:tc>
       </w:tr>
     </w:tbl>
+    <w:bookmarkEnd w:id="90"/>
+    <w:bookmarkStart w:id="91" w:name="X720ea9ab53c880b48fa3595621e9fb969d2fa08"/>
+    <w:p>
+      <w:pPr>
+        <w:pStyle w:val="Heading2"/>
+      </w:pPr>
+      <w:r>
+        <w:rPr>
+          <w:iCs/>
+          <w:i/>
+        </w:rPr>
+        <w:t xml:space="preserve">Regional Economic Development (RED) Benefits</w:t>
+      </w:r>
+    </w:p>
+    <w:p>
+      <w:pPr>
+        <w:pStyle w:val="FirstParagraph"/>
+      </w:pPr>
+      <w:r>
+        <w:t xml:space="preserve">When the economic activity lost in the study area can be transferred to another area or region in the national economy, these losses cannot be included in the NED account. However, the impacts on the employment, income, and output of the regional economy are considered part of the Regional Economic Development (RED) Planning Account. The input-output macroeconomic model USACE Regional Economic System (RECONS) was used to address the impacts of the construction spending. Recall, input-output analysis rests on the assumption that the production functions of industries have constant returns to scale, so if inputs are to increase, output will increase in the same proportion, hence Plan 128, the Tentatively Selected Plan, would be the most impactful plan to the regional economy. The RED analysis/outputs from RECONS estimate the direct, indirect, and induced effects to the local region as measured through jobs, gross regional product, labor income and sales. The results in the table below display the RED effects of the Tentatively Selected Plan and how construction spending would affect regional economic conditions.</w:t>
+      </w:r>
+    </w:p>
+    <w:p>
+      <w:pPr>
+        <w:pStyle w:val="TableCaption"/>
+      </w:pPr>
+      <w:r>
+        <w:t xml:space="preserve">Table 29. Regional Economic Development outcomes from RECONS model for the Tentatively Selected Plan (Plan 128).</w:t>
+      </w:r>
+    </w:p>
+    <w:tbl>
+      <w:tblPr>
+        <w:tblStyle w:val="Table"/>
+        <w:tblW w:type="pct" w:w="5000"/>
+        <w:tblLook w:firstRow="1" w:lastRow="0" w:firstColumn="0" w:lastColumn="0" w:noHBand="0" w:noVBand="0" w:val="0020"/>
+        <w:jc w:val="start"/>
+        <w:tblCaption w:val="Table 29. Regional Economic Development outcomes from RECONS model for the Tentatively Selected Plan (Plan 128)."/>
+      </w:tblPr>
+      <w:tblGrid>
+        <w:gridCol w:w="2731"/>
+        <w:gridCol w:w="2457"/>
+        <w:gridCol w:w="1092"/>
+        <w:gridCol w:w="1638"/>
+      </w:tblGrid>
+      <w:tr>
+        <w:trPr>
+          <w:tblHeader w:val="true"/>
+        </w:trPr>
+        <w:tc>
+          <w:tcPr/>
+          <w:p>
+            <w:pPr>
+              <w:pStyle w:val="Compact"/>
+              <w:jc w:val="center"/>
+            </w:pPr>
+            <w:r>
+              <w:t xml:space="preserve">Impact Type</w:t>
+            </w:r>
+          </w:p>
+        </w:tc>
+        <w:tc>
+          <w:tcPr/>
+          <w:p>
+            <w:pPr>
+              <w:pStyle w:val="Compact"/>
+              <w:jc w:val="center"/>
+            </w:pPr>
+            <w:r>
+              <w:t xml:space="preserve">Construction Effects</w:t>
+            </w:r>
+          </w:p>
+        </w:tc>
+        <w:tc>
+          <w:tcPr/>
+          <w:p>
+            <w:pPr>
+              <w:pStyle w:val="Compact"/>
+              <w:jc w:val="center"/>
+            </w:pPr>
+            <w:r>
+              <w:t xml:space="preserve">Local Area</w:t>
+            </w:r>
+          </w:p>
+        </w:tc>
+        <w:tc>
+          <w:tcPr/>
+          <w:p>
+            <w:pPr>
+              <w:pStyle w:val="Compact"/>
+              <w:jc w:val="center"/>
+            </w:pPr>
+            <w:r>
+              <w:t xml:space="preserve">State of Georgia</w:t>
+            </w:r>
+          </w:p>
+        </w:tc>
+      </w:tr>
+      <w:tr>
+        <w:tc>
+          <w:tcPr/>
+          <w:p>
+            <w:pPr>
+              <w:pStyle w:val="Compact"/>
+              <w:jc w:val="center"/>
+            </w:pPr>
+            <w:r>
+              <w:t xml:space="preserve">Expenditure</w:t>
+            </w:r>
+          </w:p>
+        </w:tc>
+        <w:tc>
+          <w:tcPr/>
+          <w:p>
+            <w:pPr>
+              <w:pStyle w:val="Compact"/>
+              <w:jc w:val="center"/>
+            </w:pPr>
+            <w:r>
+              <w:t xml:space="preserve">First Cost ($000)</w:t>
+            </w:r>
+          </w:p>
+        </w:tc>
+        <w:tc>
+          <w:tcPr/>
+          <w:p>
+            <w:pPr>
+              <w:pStyle w:val="Compact"/>
+              <w:jc w:val="center"/>
+            </w:pPr>
+            <w:r>
+              <w:t xml:space="preserve">13,234</w:t>
+            </w:r>
+          </w:p>
+        </w:tc>
+        <w:tc>
+          <w:tcPr/>
+          <w:p>
+            <w:pPr>
+              <w:pStyle w:val="Compact"/>
+              <w:jc w:val="center"/>
+            </w:pPr>
+            <w:r>
+              <w:t xml:space="preserve">13,234</w:t>
+            </w:r>
+          </w:p>
+        </w:tc>
+      </w:tr>
+      <w:tr>
+        <w:tc>
+          <w:tcPr/>
+          <w:p>
+            <w:pPr>
+              <w:pStyle w:val="Compact"/>
+              <w:jc w:val="center"/>
+            </w:pPr>
+            <w:r>
+              <w:t xml:space="preserve">Direct</w:t>
+            </w:r>
+          </w:p>
+        </w:tc>
+        <w:tc>
+          <w:tcPr/>
+          <w:p>
+            <w:pPr>
+              <w:pStyle w:val="Compact"/>
+              <w:jc w:val="center"/>
+            </w:pPr>
+            <w:r>
+              <w:t xml:space="preserve">Output ($000)</w:t>
+            </w:r>
+          </w:p>
+        </w:tc>
+        <w:tc>
+          <w:tcPr/>
+          <w:p>
+            <w:pPr>
+              <w:pStyle w:val="Compact"/>
+              <w:jc w:val="center"/>
+            </w:pPr>
+            <w:r>
+              <w:t xml:space="preserve">12,527</w:t>
+            </w:r>
+          </w:p>
+        </w:tc>
+        <w:tc>
+          <w:tcPr/>
+          <w:p>
+            <w:pPr>
+              <w:pStyle w:val="Compact"/>
+              <w:jc w:val="center"/>
+            </w:pPr>
+            <w:r>
+              <w:t xml:space="preserve">13,162</w:t>
+            </w:r>
+          </w:p>
+        </w:tc>
+      </w:tr>
+      <w:tr>
+        <w:tc>
+          <w:tcPr/>
+          <w:p>
+            <w:pPr>
+              <w:pStyle w:val="Compact"/>
+            </w:pPr>
+          </w:p>
+        </w:tc>
+        <w:tc>
+          <w:tcPr/>
+          <w:p>
+            <w:pPr>
+              <w:pStyle w:val="Compact"/>
+              <w:jc w:val="center"/>
+            </w:pPr>
+            <w:r>
+              <w:t xml:space="preserve">Jobs</w:t>
+            </w:r>
+          </w:p>
+        </w:tc>
+        <w:tc>
+          <w:tcPr/>
+          <w:p>
+            <w:pPr>
+              <w:pStyle w:val="Compact"/>
+              <w:jc w:val="center"/>
+            </w:pPr>
+            <w:r>
+              <w:t xml:space="preserve">89</w:t>
+            </w:r>
+          </w:p>
+        </w:tc>
+        <w:tc>
+          <w:tcPr/>
+          <w:p>
+            <w:pPr>
+              <w:pStyle w:val="Compact"/>
+              <w:jc w:val="center"/>
+            </w:pPr>
+            <w:r>
+              <w:t xml:space="preserve">153</w:t>
+            </w:r>
+          </w:p>
+        </w:tc>
+      </w:tr>
+      <w:tr>
+        <w:tc>
+          <w:tcPr/>
+          <w:p>
+            <w:pPr>
+              <w:pStyle w:val="Compact"/>
+            </w:pPr>
+          </w:p>
+        </w:tc>
+        <w:tc>
+          <w:tcPr/>
+          <w:p>
+            <w:pPr>
+              <w:pStyle w:val="Compact"/>
+              <w:jc w:val="center"/>
+            </w:pPr>
+            <w:r>
+              <w:t xml:space="preserve">Labor Income ($000)</w:t>
+            </w:r>
+          </w:p>
+        </w:tc>
+        <w:tc>
+          <w:tcPr/>
+          <w:p>
+            <w:pPr>
+              <w:pStyle w:val="Compact"/>
+              <w:jc w:val="center"/>
+            </w:pPr>
+            <w:r>
+              <w:t xml:space="preserve">10,593</w:t>
+            </w:r>
+          </w:p>
+        </w:tc>
+        <w:tc>
+          <w:tcPr/>
+          <w:p>
+            <w:pPr>
+              <w:pStyle w:val="Compact"/>
+              <w:jc w:val="center"/>
+            </w:pPr>
+            <w:r>
+              <w:t xml:space="preserve">11,150</w:t>
+            </w:r>
+          </w:p>
+        </w:tc>
+      </w:tr>
+      <w:tr>
+        <w:tc>
+          <w:tcPr/>
+          <w:p>
+            <w:pPr>
+              <w:pStyle w:val="Compact"/>
+            </w:pPr>
+          </w:p>
+        </w:tc>
+        <w:tc>
+          <w:tcPr/>
+          <w:p>
+            <w:pPr>
+              <w:pStyle w:val="Compact"/>
+              <w:jc w:val="center"/>
+            </w:pPr>
+            <w:r>
+              <w:t xml:space="preserve">GRP or Value Added ($000)</w:t>
+            </w:r>
+          </w:p>
+        </w:tc>
+        <w:tc>
+          <w:tcPr/>
+          <w:p>
+            <w:pPr>
+              <w:pStyle w:val="Compact"/>
+              <w:jc w:val="center"/>
+            </w:pPr>
+            <w:r>
+              <w:t xml:space="preserve">8,762</w:t>
+            </w:r>
+          </w:p>
+        </w:tc>
+        <w:tc>
+          <w:tcPr/>
+          <w:p>
+            <w:pPr>
+              <w:pStyle w:val="Compact"/>
+              <w:jc w:val="center"/>
+            </w:pPr>
+            <w:r>
+              <w:t xml:space="preserve">9,228</w:t>
+            </w:r>
+          </w:p>
+        </w:tc>
+      </w:tr>
+      <w:tr>
+        <w:tc>
+          <w:tcPr/>
+          <w:p>
+            <w:pPr>
+              <w:pStyle w:val="Compact"/>
+              <w:jc w:val="center"/>
+            </w:pPr>
+            <w:r>
+              <w:t xml:space="preserve">Secondary</w:t>
+            </w:r>
+          </w:p>
+        </w:tc>
+        <w:tc>
+          <w:tcPr/>
+          <w:p>
+            <w:pPr>
+              <w:pStyle w:val="Compact"/>
+              <w:jc w:val="center"/>
+            </w:pPr>
+            <w:r>
+              <w:t xml:space="preserve">Output ($000)</w:t>
+            </w:r>
+          </w:p>
+        </w:tc>
+        <w:tc>
+          <w:tcPr/>
+          <w:p>
+            <w:pPr>
+              <w:pStyle w:val="Compact"/>
+              <w:jc w:val="center"/>
+            </w:pPr>
+            <w:r>
+              <w:t xml:space="preserve">7,652</w:t>
+            </w:r>
+          </w:p>
+        </w:tc>
+        <w:tc>
+          <w:tcPr/>
+          <w:p>
+            <w:pPr>
+              <w:pStyle w:val="Compact"/>
+              <w:jc w:val="center"/>
+            </w:pPr>
+            <w:r>
+              <w:t xml:space="preserve">15,038</w:t>
+            </w:r>
+          </w:p>
+        </w:tc>
+      </w:tr>
+      <w:tr>
+        <w:tc>
+          <w:tcPr/>
+          <w:p>
+            <w:pPr>
+              <w:pStyle w:val="Compact"/>
+            </w:pPr>
+          </w:p>
+        </w:tc>
+        <w:tc>
+          <w:tcPr/>
+          <w:p>
+            <w:pPr>
+              <w:pStyle w:val="Compact"/>
+              <w:jc w:val="center"/>
+            </w:pPr>
+            <w:r>
+              <w:t xml:space="preserve">Jobs</w:t>
+            </w:r>
+          </w:p>
+        </w:tc>
+        <w:tc>
+          <w:tcPr/>
+          <w:p>
+            <w:pPr>
+              <w:pStyle w:val="Compact"/>
+              <w:jc w:val="center"/>
+            </w:pPr>
+            <w:r>
+              <w:t xml:space="preserve">36</w:t>
+            </w:r>
+          </w:p>
+        </w:tc>
+        <w:tc>
+          <w:tcPr/>
+          <w:p>
+            <w:pPr>
+              <w:pStyle w:val="Compact"/>
+              <w:jc w:val="center"/>
+            </w:pPr>
+            <w:r>
+              <w:t xml:space="preserve">79</w:t>
+            </w:r>
+          </w:p>
+        </w:tc>
+      </w:tr>
+      <w:tr>
+        <w:tc>
+          <w:tcPr/>
+          <w:p>
+            <w:pPr>
+              <w:pStyle w:val="Compact"/>
+            </w:pPr>
+          </w:p>
+        </w:tc>
+        <w:tc>
+          <w:tcPr/>
+          <w:p>
+            <w:pPr>
+              <w:pStyle w:val="Compact"/>
+              <w:jc w:val="center"/>
+            </w:pPr>
+            <w:r>
+              <w:t xml:space="preserve">Labor Income ($000)</w:t>
+            </w:r>
+          </w:p>
+        </w:tc>
+        <w:tc>
+          <w:tcPr/>
+          <w:p>
+            <w:pPr>
+              <w:pStyle w:val="Compact"/>
+              <w:jc w:val="center"/>
+            </w:pPr>
+            <w:r>
+              <w:t xml:space="preserve">2,909</w:t>
+            </w:r>
+          </w:p>
+        </w:tc>
+        <w:tc>
+          <w:tcPr/>
+          <w:p>
+            <w:pPr>
+              <w:pStyle w:val="Compact"/>
+              <w:jc w:val="center"/>
+            </w:pPr>
+            <w:r>
+              <w:t xml:space="preserve">4,748</w:t>
+            </w:r>
+          </w:p>
+        </w:tc>
+      </w:tr>
+      <w:tr>
+        <w:tc>
+          <w:tcPr/>
+          <w:p>
+            <w:pPr>
+              <w:pStyle w:val="Compact"/>
+            </w:pPr>
+          </w:p>
+        </w:tc>
+        <w:tc>
+          <w:tcPr/>
+          <w:p>
+            <w:pPr>
+              <w:pStyle w:val="Compact"/>
+              <w:jc w:val="center"/>
+            </w:pPr>
+            <w:r>
+              <w:t xml:space="preserve">GRP or Value Added ($000)</w:t>
+            </w:r>
+          </w:p>
+        </w:tc>
+        <w:tc>
+          <w:tcPr/>
+          <w:p>
+            <w:pPr>
+              <w:pStyle w:val="Compact"/>
+              <w:jc w:val="center"/>
+            </w:pPr>
+            <w:r>
+              <w:t xml:space="preserve">4,953</w:t>
+            </w:r>
+          </w:p>
+        </w:tc>
+        <w:tc>
+          <w:tcPr/>
+          <w:p>
+            <w:pPr>
+              <w:pStyle w:val="Compact"/>
+              <w:jc w:val="center"/>
+            </w:pPr>
+            <w:r>
+              <w:t xml:space="preserve">8,543</w:t>
+            </w:r>
+          </w:p>
+        </w:tc>
+      </w:tr>
+      <w:tr>
+        <w:tc>
+          <w:tcPr/>
+          <w:p>
+            <w:pPr>
+              <w:pStyle w:val="Compact"/>
+              <w:jc w:val="center"/>
+            </w:pPr>
+            <w:r>
+              <w:t xml:space="preserve">Total (Direct and Secondary)</w:t>
+            </w:r>
+          </w:p>
+        </w:tc>
+        <w:tc>
+          <w:tcPr/>
+          <w:p>
+            <w:pPr>
+              <w:pStyle w:val="Compact"/>
+              <w:jc w:val="center"/>
+            </w:pPr>
+            <w:r>
+              <w:t xml:space="preserve">Output ($000)</w:t>
+            </w:r>
+          </w:p>
+        </w:tc>
+        <w:tc>
+          <w:tcPr/>
+          <w:p>
+            <w:pPr>
+              <w:pStyle w:val="Compact"/>
+              <w:jc w:val="center"/>
+            </w:pPr>
+            <w:r>
+              <w:t xml:space="preserve">20,179</w:t>
+            </w:r>
+          </w:p>
+        </w:tc>
+        <w:tc>
+          <w:tcPr/>
+          <w:p>
+            <w:pPr>
+              <w:pStyle w:val="Compact"/>
+              <w:jc w:val="center"/>
+            </w:pPr>
+            <w:r>
+              <w:t xml:space="preserve">28,200</w:t>
+            </w:r>
+          </w:p>
+        </w:tc>
+      </w:tr>
+      <w:tr>
+        <w:tc>
+          <w:tcPr/>
+          <w:p>
+            <w:pPr>
+              <w:pStyle w:val="Compact"/>
+            </w:pPr>
+          </w:p>
+        </w:tc>
+        <w:tc>
+          <w:tcPr/>
+          <w:p>
+            <w:pPr>
+              <w:pStyle w:val="Compact"/>
+              <w:jc w:val="center"/>
+            </w:pPr>
+            <w:r>
+              <w:t xml:space="preserve">Jobs</w:t>
+            </w:r>
+          </w:p>
+        </w:tc>
+        <w:tc>
+          <w:tcPr/>
+          <w:p>
+            <w:pPr>
+              <w:pStyle w:val="Compact"/>
+              <w:jc w:val="center"/>
+            </w:pPr>
+            <w:r>
+              <w:t xml:space="preserve">125</w:t>
+            </w:r>
+          </w:p>
+        </w:tc>
+        <w:tc>
+          <w:tcPr/>
+          <w:p>
+            <w:pPr>
+              <w:pStyle w:val="Compact"/>
+              <w:jc w:val="center"/>
+            </w:pPr>
+            <w:r>
+              <w:t xml:space="preserve">232</w:t>
+            </w:r>
+          </w:p>
+        </w:tc>
+      </w:tr>
+      <w:tr>
+        <w:tc>
+          <w:tcPr/>
+          <w:p>
+            <w:pPr>
+              <w:pStyle w:val="Compact"/>
+            </w:pPr>
+          </w:p>
+        </w:tc>
+        <w:tc>
+          <w:tcPr/>
+          <w:p>
+            <w:pPr>
+              <w:pStyle w:val="Compact"/>
+              <w:jc w:val="center"/>
+            </w:pPr>
+            <w:r>
+              <w:t xml:space="preserve">Labor Income ($000)</w:t>
+            </w:r>
+          </w:p>
+        </w:tc>
+        <w:tc>
+          <w:tcPr/>
+          <w:p>
+            <w:pPr>
+              <w:pStyle w:val="Compact"/>
+              <w:jc w:val="center"/>
+            </w:pPr>
+            <w:r>
+              <w:t xml:space="preserve">13,502</w:t>
+            </w:r>
+          </w:p>
+        </w:tc>
+        <w:tc>
+          <w:tcPr/>
+          <w:p>
+            <w:pPr>
+              <w:pStyle w:val="Compact"/>
+              <w:jc w:val="center"/>
+            </w:pPr>
+            <w:r>
+              <w:t xml:space="preserve">15,898</w:t>
+            </w:r>
+          </w:p>
+        </w:tc>
+      </w:tr>
+      <w:tr>
+        <w:tc>
+          <w:tcPr/>
+          <w:p>
+            <w:pPr>
+              <w:pStyle w:val="Compact"/>
+            </w:pPr>
+          </w:p>
+        </w:tc>
+        <w:tc>
+          <w:tcPr/>
+          <w:p>
+            <w:pPr>
+              <w:pStyle w:val="Compact"/>
+              <w:jc w:val="center"/>
+            </w:pPr>
+            <w:r>
+              <w:t xml:space="preserve">GRP or Value Added ($000)</w:t>
+            </w:r>
+          </w:p>
+        </w:tc>
+        <w:tc>
+          <w:tcPr/>
+          <w:p>
+            <w:pPr>
+              <w:pStyle w:val="Compact"/>
+              <w:jc w:val="center"/>
+            </w:pPr>
+            <w:r>
+              <w:t xml:space="preserve">13,715</w:t>
+            </w:r>
+          </w:p>
+        </w:tc>
+        <w:tc>
+          <w:tcPr/>
+          <w:p>
+            <w:pPr>
+              <w:pStyle w:val="Compact"/>
+              <w:jc w:val="center"/>
+            </w:pPr>
+            <w:r>
+              <w:t xml:space="preserve">17,772</w:t>
+            </w:r>
+          </w:p>
+        </w:tc>
+      </w:tr>
+    </w:tbl>
     <w:bookmarkEnd w:id="91"/>
     <w:bookmarkEnd w:id="92"/>
     <w:bookmarkStart w:id="93" w:name="summary-of-recommendations"/>
@@ -31363,7 +32066,7 @@
         <w:pStyle w:val="FirstParagraph"/>
       </w:pPr>
       <w:r>
-        <w:t xml:space="preserve">In this section, yada yada yada. Blah, blah, blah.</w:t>
+        <w:t xml:space="preserve">This appendix has provided the rationale and logic supporting the Tentatively Selected Plan. Section 2 described the plan formulation strategy and estimation of ecological benefits and monetary costs. Section 3 considered restoration decisions at the site-scale and advanced seven sites for further consideration. Section 4 analyzed different portfolios of restoration projects by considering 128 watershed-scale plans, which identify P128 as the Tentatively Selected Plan (TSP). Section 5 then contextualized the selection of the TSP by considering the demography of neighboring communities at regional, watershed, and site scales as well as the regional economic benefits.</w:t>
       </w:r>
     </w:p>
     <w:p>
@@ -31371,15 +32074,7 @@
         <w:pStyle w:val="BodyText"/>
       </w:pPr>
       <w:r>
-        <w:t xml:space="preserve">This appendix has provided the rationale and logic supporting the Tentatively Selected Plan. Chapter 2 described the plan formulation strategy and estimation of ecological benefits and monetary costs. Chapter 3 considered restoration decisions at the site-scale and advanced seven sites for further consideration. Chapter 4 analyzed different portfolios of restoration projects by considering 128 watershed-scale plans, which identify P128 as the Tentatively Selected Plan (TSP). Chapter 5 then contextualized the selection of the TSP by considering the deomgraphy of neighboring communities at regional, watershed, and site scales.</w:t>
-      </w:r>
-    </w:p>
-    <w:p>
-      <w:pPr>
-        <w:pStyle w:val="BodyText"/>
-      </w:pPr>
-      <w:r>
-        <w:t xml:space="preserve">Ultimately, Plan 128 restores 7 ecologically degraded sites in the Utoy Creek watershed (Table 29). Collectively these actions provide 117 AAHUs at an average annual cost of $358,000 and an estimated construction cost of $4,530,000. Recommended restoration actions occur in both North and South Utoy Creek Watersheds but are clustered to maximize synergies between actions.</w:t>
+        <w:t xml:space="preserve">Ultimately, Plan 128 restores 7 ecologically degraded sites in the Utoy Creek watershed (Table 30). Collectively, these actions provide 117 AAHUs at an average annual cost of $368,000, yielding an average cost per habitat unit of $3,100 and an estimated construction cost of $4,531,000. Recommended restoration actions occur in both North and South Utoy Creek Watersheds but are clustered to maximize synergies between actions.</w:t>
       </w:r>
     </w:p>
     <w:p>
@@ -31387,7 +32082,7 @@
         <w:pStyle w:val="TableCaption"/>
       </w:pPr>
       <w:r>
-        <w:t xml:space="preserve">Table 29. Summary of restoration actions included in the Tentatively Selected Plan.</w:t>
+        <w:t xml:space="preserve">Table 30. Summary of restoration actions included in the Tentatively Selected Plan.</w:t>
       </w:r>
     </w:p>
     <w:tbl>
@@ -31396,7 +32091,7 @@
         <w:tblW w:type="pct" w:w="5000"/>
         <w:tblLook w:firstRow="1" w:lastRow="0" w:firstColumn="0" w:lastColumn="0" w:noHBand="0" w:noVBand="0" w:val="0020"/>
         <w:jc w:val="start"/>
-        <w:tblCaption w:val="Table 29. Summary of restoration actions included in the Tentatively Selected Plan."/>
+        <w:tblCaption w:val="Table 30. Summary of restoration actions included in the Tentatively Selected Plan."/>
       </w:tblPr>
       <w:tblGrid>
         <w:gridCol w:w="708"/>
@@ -31577,7 +32272,7 @@
               <w:jc w:val="center"/>
             </w:pPr>
             <w:r>
-              <w:t xml:space="preserve">8,160</w:t>
+              <w:t xml:space="preserve">8160</w:t>
             </w:r>
           </w:p>
         </w:tc>
@@ -31663,7 +32358,7 @@
               <w:jc w:val="center"/>
             </w:pPr>
             <w:r>
-              <w:t xml:space="preserve">4,929</w:t>
+              <w:t xml:space="preserve">4929</w:t>
             </w:r>
           </w:p>
         </w:tc>
@@ -31749,7 +32444,7 @@
               <w:jc w:val="center"/>
             </w:pPr>
             <w:r>
-              <w:t xml:space="preserve">4,539</w:t>
+              <w:t xml:space="preserve">4539</w:t>
             </w:r>
           </w:p>
         </w:tc>
@@ -31835,7 +32530,7 @@
               <w:jc w:val="center"/>
             </w:pPr>
             <w:r>
-              <w:t xml:space="preserve">1,477</w:t>
+              <w:t xml:space="preserve">1477</w:t>
             </w:r>
           </w:p>
         </w:tc>
@@ -31921,7 +32616,7 @@
               <w:jc w:val="center"/>
             </w:pPr>
             <w:r>
-              <w:t xml:space="preserve">1,635</w:t>
+              <w:t xml:space="preserve">1635</w:t>
             </w:r>
           </w:p>
         </w:tc>
@@ -32007,7 +32702,7 @@
               <w:jc w:val="center"/>
             </w:pPr>
             <w:r>
-              <w:t xml:space="preserve">7,502</w:t>
+              <w:t xml:space="preserve">7502</w:t>
             </w:r>
           </w:p>
         </w:tc>
@@ -32093,7 +32788,7 @@
               <w:jc w:val="center"/>
             </w:pPr>
             <w:r>
-              <w:t xml:space="preserve">2,531</w:t>
+              <w:t xml:space="preserve">2531</w:t>
             </w:r>
           </w:p>
         </w:tc>
@@ -32386,7 +33081,7 @@
       <w:r>
         <w:t xml:space="preserve"> </w:t>
       </w:r>
-      <w:hyperlink r:id="rId37">
+      <w:hyperlink r:id="rId36">
         <w:r>
           <w:rPr>
             <w:rStyle w:val="Hyperlink"/>

</xml_diff>